<commit_message>
Final slight changes, but add target weight. It is main stuff
</commit_message>
<xml_diff>
--- a/Дипломный проект С.Л.Гулая.docx
+++ b/Дипломный проект С.Л.Гулая.docx
@@ -1,6 +1,6 @@
 
 <file path=word/document.xml><?xml version="1.0" encoding="utf-8"?>
-<w:document xmlns:wpc="http://schemas.microsoft.com/office/word/2010/wordprocessingCanvas" xmlns:cx="http://schemas.microsoft.com/office/drawing/2014/chartex" xmlns:cx1="http://schemas.microsoft.com/office/drawing/2015/9/8/chartex" xmlns:cx2="http://schemas.microsoft.com/office/drawing/2015/10/21/chartex" xmlns:cx3="http://schemas.microsoft.com/office/drawing/2016/5/9/chartex" xmlns:cx4="http://schemas.microsoft.com/office/drawing/2016/5/10/chartex" xmlns:cx5="http://schemas.microsoft.com/office/drawing/2016/5/11/chartex" xmlns:cx6="http://schemas.microsoft.com/office/drawing/2016/5/12/chartex" xmlns:cx7="http://schemas.microsoft.com/office/drawing/2016/5/13/chartex" xmlns:cx8="http://schemas.microsoft.com/office/drawing/2016/5/14/chartex" xmlns:mc="http://schemas.openxmlformats.org/markup-compatibility/2006" xmlns:aink="http://schemas.microsoft.com/office/drawing/2016/ink" xmlns:am3d="http://schemas.microsoft.com/office/drawing/2017/model3d" xmlns:o="urn:schemas-microsoft-com:office:office" xmlns:r="http://schemas.openxmlformats.org/officeDocument/2006/relationships" xmlns:m="http://schemas.openxmlformats.org/officeDocument/2006/math" xmlns:v="urn:schemas-microsoft-com:vml" xmlns:wp14="http://schemas.microsoft.com/office/word/2010/wordprocessingDrawing" xmlns:wp="http://schemas.openxmlformats.org/drawingml/2006/wordprocessingDrawing" xmlns:w10="urn:schemas-microsoft-com:office:word" xmlns:w="http://schemas.openxmlformats.org/wordprocessingml/2006/main" xmlns:w14="http://schemas.microsoft.com/office/word/2010/wordml" xmlns:w15="http://schemas.microsoft.com/office/word/2012/wordml" xmlns:w16cex="http://schemas.microsoft.com/office/word/2018/wordml/cex" xmlns:w16cid="http://schemas.microsoft.com/office/word/2016/wordml/cid" xmlns:w16="http://schemas.microsoft.com/office/word/2018/wordml" xmlns:w16sdtdh="http://schemas.microsoft.com/office/word/2020/wordml/sdtdatahash" xmlns:w16se="http://schemas.microsoft.com/office/word/2015/wordml/symex" xmlns:wpg="http://schemas.microsoft.com/office/word/2010/wordprocessingGroup" xmlns:wpi="http://schemas.microsoft.com/office/word/2010/wordprocessingInk" xmlns:wne="http://schemas.microsoft.com/office/word/2006/wordml" xmlns:wps="http://schemas.microsoft.com/office/word/2010/wordprocessingShape" mc:Ignorable="w14 w15 w16se w16cid w16 w16cex w16sdtdh wp14">
+<w:document xmlns:wpc="http://schemas.microsoft.com/office/word/2010/wordprocessingCanvas" xmlns:cx="http://schemas.microsoft.com/office/drawing/2014/chartex" xmlns:cx1="http://schemas.microsoft.com/office/drawing/2015/9/8/chartex" xmlns:mc="http://schemas.openxmlformats.org/markup-compatibility/2006" xmlns:o="urn:schemas-microsoft-com:office:office" xmlns:r="http://schemas.openxmlformats.org/officeDocument/2006/relationships" xmlns:m="http://schemas.openxmlformats.org/officeDocument/2006/math" xmlns:v="urn:schemas-microsoft-com:vml" xmlns:wp14="http://schemas.microsoft.com/office/word/2010/wordprocessingDrawing" xmlns:wp="http://schemas.openxmlformats.org/drawingml/2006/wordprocessingDrawing" xmlns:w10="urn:schemas-microsoft-com:office:word" xmlns:w="http://schemas.openxmlformats.org/wordprocessingml/2006/main" xmlns:w14="http://schemas.microsoft.com/office/word/2010/wordml" xmlns:w15="http://schemas.microsoft.com/office/word/2012/wordml" xmlns:w16se="http://schemas.microsoft.com/office/word/2015/wordml/symex" xmlns:wpg="http://schemas.microsoft.com/office/word/2010/wordprocessingGroup" xmlns:wpi="http://schemas.microsoft.com/office/word/2010/wordprocessingInk" xmlns:wne="http://schemas.microsoft.com/office/word/2006/wordml" xmlns:wps="http://schemas.microsoft.com/office/word/2010/wordprocessingShape" mc:Ignorable="w14 w15 w16se wp14">
   <w:body>
     <w:p>
       <w:pPr>
@@ -660,6 +660,7 @@
               <w:noProof/>
               <w:sz w:val="28"/>
               <w:szCs w:val="28"/>
+              <w:lang w:val="ru-RU" w:eastAsia="ru-RU"/>
             </w:rPr>
           </w:pPr>
           <w:r>
@@ -686,7 +687,7 @@
             </w:rPr>
             <w:fldChar w:fldCharType="separate"/>
           </w:r>
-          <w:hyperlink w:anchor="_Toc161521040" w:history="1">
+          <w:hyperlink w:anchor="_Toc161919803" w:history="1">
             <w:r>
               <w:rPr>
                 <w:rStyle w:val="af4"/>
@@ -727,7 +728,7 @@
                 <w:sz w:val="28"/>
                 <w:szCs w:val="28"/>
               </w:rPr>
-              <w:instrText xml:space="preserve"> PAGEREF _Toc161521040 \h </w:instrText>
+              <w:instrText xml:space="preserve"> PAGEREF _Toc161919803 \h </w:instrText>
             </w:r>
             <w:r>
               <w:rPr>
@@ -781,9 +782,10 @@
               <w:noProof/>
               <w:sz w:val="28"/>
               <w:szCs w:val="28"/>
+              <w:lang w:val="ru-RU" w:eastAsia="ru-RU"/>
             </w:rPr>
           </w:pPr>
-          <w:hyperlink w:anchor="_Toc161521041" w:history="1">
+          <w:hyperlink w:anchor="_Toc161919804" w:history="1">
             <w:r>
               <w:rPr>
                 <w:rStyle w:val="af4"/>
@@ -837,7 +839,7 @@
                 <w:sz w:val="28"/>
                 <w:szCs w:val="28"/>
               </w:rPr>
-              <w:instrText xml:space="preserve"> PAGEREF _Toc161521041 \h </w:instrText>
+              <w:instrText xml:space="preserve"> PAGEREF _Toc161919804 \h </w:instrText>
             </w:r>
             <w:r>
               <w:rPr>
@@ -891,9 +893,10 @@
               <w:noProof/>
               <w:sz w:val="28"/>
               <w:szCs w:val="28"/>
+              <w:lang w:val="ru-RU" w:eastAsia="ru-RU"/>
             </w:rPr>
           </w:pPr>
-          <w:hyperlink w:anchor="_Toc161521042" w:history="1">
+          <w:hyperlink w:anchor="_Toc161919805" w:history="1">
             <w:r>
               <w:rPr>
                 <w:rStyle w:val="af4"/>
@@ -932,7 +935,7 @@
                 <w:sz w:val="28"/>
                 <w:szCs w:val="28"/>
               </w:rPr>
-              <w:instrText xml:space="preserve"> PAGEREF _Toc161521042 \h </w:instrText>
+              <w:instrText xml:space="preserve"> PAGEREF _Toc161919805 \h </w:instrText>
             </w:r>
             <w:r>
               <w:rPr>
@@ -986,9 +989,10 @@
               <w:noProof/>
               <w:sz w:val="28"/>
               <w:szCs w:val="28"/>
+              <w:lang w:val="ru-RU" w:eastAsia="ru-RU"/>
             </w:rPr>
           </w:pPr>
-          <w:hyperlink w:anchor="_Toc161521043" w:history="1">
+          <w:hyperlink w:anchor="_Toc161919806" w:history="1">
             <w:r>
               <w:rPr>
                 <w:rStyle w:val="af4"/>
@@ -1027,7 +1031,7 @@
                 <w:sz w:val="28"/>
                 <w:szCs w:val="28"/>
               </w:rPr>
-              <w:instrText xml:space="preserve"> PAGEREF _Toc161521043 \h </w:instrText>
+              <w:instrText xml:space="preserve"> PAGEREF _Toc161919806 \h </w:instrText>
             </w:r>
             <w:r>
               <w:rPr>
@@ -1081,9 +1085,10 @@
               <w:noProof/>
               <w:sz w:val="28"/>
               <w:szCs w:val="28"/>
+              <w:lang w:val="ru-RU" w:eastAsia="ru-RU"/>
             </w:rPr>
           </w:pPr>
-          <w:hyperlink w:anchor="_Toc161521044" w:history="1">
+          <w:hyperlink w:anchor="_Toc161919807" w:history="1">
             <w:r>
               <w:rPr>
                 <w:rStyle w:val="af4"/>
@@ -1122,7 +1127,7 @@
                 <w:sz w:val="28"/>
                 <w:szCs w:val="28"/>
               </w:rPr>
-              <w:instrText xml:space="preserve"> PAGEREF _Toc161521044 \h </w:instrText>
+              <w:instrText xml:space="preserve"> PAGEREF _Toc161919807 \h </w:instrText>
             </w:r>
             <w:r>
               <w:rPr>
@@ -1176,9 +1181,10 @@
               <w:noProof/>
               <w:sz w:val="28"/>
               <w:szCs w:val="28"/>
+              <w:lang w:val="ru-RU" w:eastAsia="ru-RU"/>
             </w:rPr>
           </w:pPr>
-          <w:hyperlink w:anchor="_Toc161521045" w:history="1">
+          <w:hyperlink w:anchor="_Toc161919808" w:history="1">
             <w:r>
               <w:rPr>
                 <w:rStyle w:val="af4"/>
@@ -1232,7 +1238,7 @@
                 <w:sz w:val="28"/>
                 <w:szCs w:val="28"/>
               </w:rPr>
-              <w:instrText xml:space="preserve"> PAGEREF _Toc161521045 \h </w:instrText>
+              <w:instrText xml:space="preserve"> PAGEREF _Toc161919808 \h </w:instrText>
             </w:r>
             <w:r>
               <w:rPr>
@@ -1286,9 +1292,10 @@
               <w:noProof/>
               <w:sz w:val="28"/>
               <w:szCs w:val="28"/>
+              <w:lang w:val="ru-RU" w:eastAsia="ru-RU"/>
             </w:rPr>
           </w:pPr>
-          <w:hyperlink w:anchor="_Toc161521046" w:history="1">
+          <w:hyperlink w:anchor="_Toc161919809" w:history="1">
             <w:r>
               <w:rPr>
                 <w:rStyle w:val="af4"/>
@@ -1338,7 +1345,7 @@
                 <w:sz w:val="28"/>
                 <w:szCs w:val="28"/>
               </w:rPr>
-              <w:instrText xml:space="preserve"> PAGEREF _Toc161521046 \h </w:instrText>
+              <w:instrText xml:space="preserve"> PAGEREF _Toc161919809 \h </w:instrText>
             </w:r>
             <w:r>
               <w:rPr>
@@ -1392,9 +1399,10 @@
               <w:noProof/>
               <w:sz w:val="28"/>
               <w:szCs w:val="28"/>
+              <w:lang w:val="ru-RU" w:eastAsia="ru-RU"/>
             </w:rPr>
           </w:pPr>
-          <w:hyperlink w:anchor="_Toc161521047" w:history="1">
+          <w:hyperlink w:anchor="_Toc161919810" w:history="1">
             <w:r>
               <w:rPr>
                 <w:rStyle w:val="af4"/>
@@ -1433,7 +1441,7 @@
                 <w:sz w:val="28"/>
                 <w:szCs w:val="28"/>
               </w:rPr>
-              <w:instrText xml:space="preserve"> PAGEREF _Toc161521047 \h </w:instrText>
+              <w:instrText xml:space="preserve"> PAGEREF _Toc161919810 \h </w:instrText>
             </w:r>
             <w:r>
               <w:rPr>
@@ -1487,9 +1495,10 @@
               <w:noProof/>
               <w:sz w:val="28"/>
               <w:szCs w:val="28"/>
+              <w:lang w:val="ru-RU" w:eastAsia="ru-RU"/>
             </w:rPr>
           </w:pPr>
-          <w:hyperlink w:anchor="_Toc161521048" w:history="1">
+          <w:hyperlink w:anchor="_Toc161919811" w:history="1">
             <w:r>
               <w:rPr>
                 <w:rStyle w:val="af4"/>
@@ -1528,7 +1537,7 @@
                 <w:sz w:val="28"/>
                 <w:szCs w:val="28"/>
               </w:rPr>
-              <w:instrText xml:space="preserve"> PAGEREF _Toc161521048 \h </w:instrText>
+              <w:instrText xml:space="preserve"> PAGEREF _Toc161919811 \h </w:instrText>
             </w:r>
             <w:r>
               <w:rPr>
@@ -1582,9 +1591,10 @@
               <w:noProof/>
               <w:sz w:val="28"/>
               <w:szCs w:val="28"/>
+              <w:lang w:val="ru-RU" w:eastAsia="ru-RU"/>
             </w:rPr>
           </w:pPr>
-          <w:hyperlink w:anchor="_Toc161521049" w:history="1">
+          <w:hyperlink w:anchor="_Toc161919812" w:history="1">
             <w:r>
               <w:rPr>
                 <w:rStyle w:val="af4"/>
@@ -1623,7 +1633,7 @@
                 <w:sz w:val="28"/>
                 <w:szCs w:val="28"/>
               </w:rPr>
-              <w:instrText xml:space="preserve"> PAGEREF _Toc161521049 \h </w:instrText>
+              <w:instrText xml:space="preserve"> PAGEREF _Toc161919812 \h </w:instrText>
             </w:r>
             <w:r>
               <w:rPr>
@@ -1677,9 +1687,10 @@
               <w:noProof/>
               <w:sz w:val="28"/>
               <w:szCs w:val="28"/>
+              <w:lang w:val="ru-RU" w:eastAsia="ru-RU"/>
             </w:rPr>
           </w:pPr>
-          <w:hyperlink w:anchor="_Toc161521050" w:history="1">
+          <w:hyperlink w:anchor="_Toc161919813" w:history="1">
             <w:r>
               <w:rPr>
                 <w:rStyle w:val="af4"/>
@@ -1719,103 +1730,7 @@
                 <w:sz w:val="28"/>
                 <w:szCs w:val="28"/>
               </w:rPr>
-              <w:instrText xml:space="preserve"> PAGEREF _Toc161521050 \h </w:instrText>
-            </w:r>
-            <w:r>
-              <w:rPr>
-                <w:rFonts w:ascii="Times New Roman" w:hAnsi="Times New Roman"/>
-                <w:noProof/>
-                <w:webHidden/>
-                <w:sz w:val="28"/>
-                <w:szCs w:val="28"/>
-              </w:rPr>
-            </w:r>
-            <w:r>
-              <w:rPr>
-                <w:rFonts w:ascii="Times New Roman" w:hAnsi="Times New Roman"/>
-                <w:noProof/>
-                <w:webHidden/>
-                <w:sz w:val="28"/>
-                <w:szCs w:val="28"/>
-              </w:rPr>
-              <w:fldChar w:fldCharType="separate"/>
-            </w:r>
-            <w:r>
-              <w:rPr>
-                <w:rFonts w:ascii="Times New Roman" w:hAnsi="Times New Roman"/>
-                <w:noProof/>
-                <w:webHidden/>
-                <w:sz w:val="28"/>
-                <w:szCs w:val="28"/>
-              </w:rPr>
-              <w:t>20</w:t>
-            </w:r>
-            <w:r>
-              <w:rPr>
-                <w:rFonts w:ascii="Times New Roman" w:hAnsi="Times New Roman"/>
-                <w:noProof/>
-                <w:webHidden/>
-                <w:sz w:val="28"/>
-                <w:szCs w:val="28"/>
-              </w:rPr>
-              <w:fldChar w:fldCharType="end"/>
-            </w:r>
-          </w:hyperlink>
-        </w:p>
-        <w:p>
-          <w:pPr>
-            <w:pStyle w:val="21"/>
-            <w:tabs>
-              <w:tab w:val="right" w:leader="dot" w:pos="9631"/>
-            </w:tabs>
-            <w:rPr>
-              <w:rFonts w:ascii="Times New Roman" w:hAnsi="Times New Roman"/>
-              <w:noProof/>
-              <w:sz w:val="28"/>
-              <w:szCs w:val="28"/>
-            </w:rPr>
-          </w:pPr>
-          <w:hyperlink w:anchor="_Toc161521051" w:history="1">
-            <w:r>
-              <w:rPr>
-                <w:rStyle w:val="af4"/>
-                <w:rFonts w:ascii="Times New Roman" w:hAnsi="Times New Roman"/>
-                <w:noProof/>
-                <w:sz w:val="28"/>
-                <w:szCs w:val="28"/>
-                <w:lang w:val="ru-RU"/>
-              </w:rPr>
-              <w:t>Интерфейс репозитория</w:t>
-            </w:r>
-            <w:r>
-              <w:rPr>
-                <w:rFonts w:ascii="Times New Roman" w:hAnsi="Times New Roman"/>
-                <w:noProof/>
-                <w:webHidden/>
-                <w:sz w:val="28"/>
-                <w:szCs w:val="28"/>
-              </w:rPr>
-              <w:tab/>
-            </w:r>
-            <w:r>
-              <w:rPr>
-                <w:rFonts w:ascii="Times New Roman" w:hAnsi="Times New Roman"/>
-                <w:noProof/>
-                <w:webHidden/>
-                <w:sz w:val="28"/>
-                <w:szCs w:val="28"/>
-              </w:rPr>
-              <w:fldChar w:fldCharType="begin"/>
-            </w:r>
-            <w:r>
-              <w:rPr>
-                <w:rFonts w:ascii="Times New Roman" w:hAnsi="Times New Roman"/>
-                <w:noProof/>
-                <w:webHidden/>
-                <w:sz w:val="28"/>
-                <w:szCs w:val="28"/>
-              </w:rPr>
-              <w:instrText xml:space="preserve"> PAGEREF _Toc161521051 \h </w:instrText>
+              <w:instrText xml:space="preserve"> PAGEREF _Toc161919813 \h </w:instrText>
             </w:r>
             <w:r>
               <w:rPr>
@@ -1869,9 +1784,107 @@
               <w:noProof/>
               <w:sz w:val="28"/>
               <w:szCs w:val="28"/>
+              <w:lang w:val="ru-RU" w:eastAsia="ru-RU"/>
             </w:rPr>
           </w:pPr>
-          <w:hyperlink w:anchor="_Toc161521052" w:history="1">
+          <w:hyperlink w:anchor="_Toc161919814" w:history="1">
+            <w:r>
+              <w:rPr>
+                <w:rStyle w:val="af4"/>
+                <w:rFonts w:ascii="Times New Roman" w:hAnsi="Times New Roman"/>
+                <w:noProof/>
+                <w:sz w:val="28"/>
+                <w:szCs w:val="28"/>
+                <w:lang w:val="ru-RU"/>
+              </w:rPr>
+              <w:t>Интерфейс репозитория</w:t>
+            </w:r>
+            <w:r>
+              <w:rPr>
+                <w:rFonts w:ascii="Times New Roman" w:hAnsi="Times New Roman"/>
+                <w:noProof/>
+                <w:webHidden/>
+                <w:sz w:val="28"/>
+                <w:szCs w:val="28"/>
+              </w:rPr>
+              <w:tab/>
+            </w:r>
+            <w:r>
+              <w:rPr>
+                <w:rFonts w:ascii="Times New Roman" w:hAnsi="Times New Roman"/>
+                <w:noProof/>
+                <w:webHidden/>
+                <w:sz w:val="28"/>
+                <w:szCs w:val="28"/>
+              </w:rPr>
+              <w:fldChar w:fldCharType="begin"/>
+            </w:r>
+            <w:r>
+              <w:rPr>
+                <w:rFonts w:ascii="Times New Roman" w:hAnsi="Times New Roman"/>
+                <w:noProof/>
+                <w:webHidden/>
+                <w:sz w:val="28"/>
+                <w:szCs w:val="28"/>
+              </w:rPr>
+              <w:instrText xml:space="preserve"> PAGEREF _Toc161919814 \h </w:instrText>
+            </w:r>
+            <w:r>
+              <w:rPr>
+                <w:rFonts w:ascii="Times New Roman" w:hAnsi="Times New Roman"/>
+                <w:noProof/>
+                <w:webHidden/>
+                <w:sz w:val="28"/>
+                <w:szCs w:val="28"/>
+              </w:rPr>
+            </w:r>
+            <w:r>
+              <w:rPr>
+                <w:rFonts w:ascii="Times New Roman" w:hAnsi="Times New Roman"/>
+                <w:noProof/>
+                <w:webHidden/>
+                <w:sz w:val="28"/>
+                <w:szCs w:val="28"/>
+              </w:rPr>
+              <w:fldChar w:fldCharType="separate"/>
+            </w:r>
+            <w:r>
+              <w:rPr>
+                <w:rFonts w:ascii="Times New Roman" w:hAnsi="Times New Roman"/>
+                <w:noProof/>
+                <w:webHidden/>
+                <w:sz w:val="28"/>
+                <w:szCs w:val="28"/>
+              </w:rPr>
+              <w:t>24</w:t>
+            </w:r>
+            <w:r>
+              <w:rPr>
+                <w:rFonts w:ascii="Times New Roman" w:hAnsi="Times New Roman"/>
+                <w:noProof/>
+                <w:webHidden/>
+                <w:sz w:val="28"/>
+                <w:szCs w:val="28"/>
+              </w:rPr>
+              <w:fldChar w:fldCharType="end"/>
+            </w:r>
+          </w:hyperlink>
+        </w:p>
+        <w:p>
+          <w:pPr>
+            <w:pStyle w:val="21"/>
+            <w:tabs>
+              <w:tab w:val="right" w:leader="dot" w:pos="9631"/>
+            </w:tabs>
+            <w:rPr>
+              <w:rFonts w:ascii="Times New Roman" w:hAnsi="Times New Roman"/>
+              <w:noProof/>
+              <w:sz w:val="28"/>
+              <w:szCs w:val="28"/>
+              <w:lang w:val="ru-RU" w:eastAsia="ru-RU"/>
+            </w:rPr>
+          </w:pPr>
+          <w:hyperlink w:anchor="_Toc161919815" w:history="1">
             <w:r>
               <w:rPr>
                 <w:rStyle w:val="af4"/>
@@ -1911,7 +1924,7 @@
                 <w:sz w:val="28"/>
                 <w:szCs w:val="28"/>
               </w:rPr>
-              <w:instrText xml:space="preserve"> PAGEREF _Toc161521052 \h </w:instrText>
+              <w:instrText xml:space="preserve"> PAGEREF _Toc161919815 \h </w:instrText>
             </w:r>
             <w:r>
               <w:rPr>
@@ -1940,7 +1953,7 @@
                 <w:sz w:val="28"/>
                 <w:szCs w:val="28"/>
               </w:rPr>
-              <w:t>23</w:t>
+              <w:t>25</w:t>
             </w:r>
             <w:r>
               <w:rPr>
@@ -1965,9 +1978,10 @@
               <w:noProof/>
               <w:sz w:val="28"/>
               <w:szCs w:val="28"/>
+              <w:lang w:val="ru-RU" w:eastAsia="ru-RU"/>
             </w:rPr>
           </w:pPr>
-          <w:hyperlink w:anchor="_Toc161521053" w:history="1">
+          <w:hyperlink w:anchor="_Toc161919816" w:history="1">
             <w:r>
               <w:rPr>
                 <w:rStyle w:val="af4"/>
@@ -2017,7 +2031,7 @@
                 <w:sz w:val="28"/>
                 <w:szCs w:val="28"/>
               </w:rPr>
-              <w:instrText xml:space="preserve"> PAGEREF _Toc161521053 \h </w:instrText>
+              <w:instrText xml:space="preserve"> PAGEREF _Toc161919816 \h </w:instrText>
             </w:r>
             <w:r>
               <w:rPr>
@@ -2046,7 +2060,7 @@
                 <w:sz w:val="28"/>
                 <w:szCs w:val="28"/>
               </w:rPr>
-              <w:t>27</w:t>
+              <w:t>29</w:t>
             </w:r>
             <w:r>
               <w:rPr>
@@ -2071,9 +2085,10 @@
               <w:noProof/>
               <w:sz w:val="28"/>
               <w:szCs w:val="28"/>
+              <w:lang w:val="ru-RU" w:eastAsia="ru-RU"/>
             </w:rPr>
           </w:pPr>
-          <w:hyperlink w:anchor="_Toc161521054" w:history="1">
+          <w:hyperlink w:anchor="_Toc161919817" w:history="1">
             <w:r>
               <w:rPr>
                 <w:rStyle w:val="af4"/>
@@ -2144,7 +2159,7 @@
                 <w:sz w:val="28"/>
                 <w:szCs w:val="28"/>
               </w:rPr>
-              <w:instrText xml:space="preserve"> PAGEREF _Toc161521054 \h </w:instrText>
+              <w:instrText xml:space="preserve"> PAGEREF _Toc161919817 \h </w:instrText>
             </w:r>
             <w:r>
               <w:rPr>
@@ -2173,7 +2188,7 @@
                 <w:sz w:val="28"/>
                 <w:szCs w:val="28"/>
               </w:rPr>
-              <w:t>28</w:t>
+              <w:t>33</w:t>
             </w:r>
             <w:r>
               <w:rPr>
@@ -2198,9 +2213,10 @@
               <w:noProof/>
               <w:sz w:val="28"/>
               <w:szCs w:val="28"/>
+              <w:lang w:val="ru-RU" w:eastAsia="ru-RU"/>
             </w:rPr>
           </w:pPr>
-          <w:hyperlink w:anchor="_Toc161521055" w:history="1">
+          <w:hyperlink w:anchor="_Toc161919818" w:history="1">
             <w:r>
               <w:rPr>
                 <w:rStyle w:val="af4"/>
@@ -2209,7 +2225,28 @@
                 <w:sz w:val="28"/>
                 <w:szCs w:val="28"/>
               </w:rPr>
-              <w:t>Spring security</w:t>
+              <w:t>Spring</w:t>
+            </w:r>
+            <w:r>
+              <w:rPr>
+                <w:rStyle w:val="af4"/>
+                <w:rFonts w:ascii="Times New Roman" w:hAnsi="Times New Roman"/>
+                <w:noProof/>
+                <w:sz w:val="28"/>
+                <w:szCs w:val="28"/>
+                <w:lang w:val="ru-RU"/>
+              </w:rPr>
+              <w:t xml:space="preserve"> </w:t>
+            </w:r>
+            <w:r>
+              <w:rPr>
+                <w:rStyle w:val="af4"/>
+                <w:rFonts w:ascii="Times New Roman" w:hAnsi="Times New Roman"/>
+                <w:noProof/>
+                <w:sz w:val="28"/>
+                <w:szCs w:val="28"/>
+              </w:rPr>
+              <w:t>security</w:t>
             </w:r>
             <w:r>
               <w:rPr>
@@ -2239,7 +2276,7 @@
                 <w:sz w:val="28"/>
                 <w:szCs w:val="28"/>
               </w:rPr>
-              <w:instrText xml:space="preserve"> PAGEREF _Toc161521055 \h </w:instrText>
+              <w:instrText xml:space="preserve"> PAGEREF _Toc161919818 \h </w:instrText>
             </w:r>
             <w:r>
               <w:rPr>
@@ -2268,7 +2305,7 @@
                 <w:sz w:val="28"/>
                 <w:szCs w:val="28"/>
               </w:rPr>
-              <w:t>30</w:t>
+              <w:t>35</w:t>
             </w:r>
             <w:r>
               <w:rPr>
@@ -2293,9 +2330,10 @@
               <w:noProof/>
               <w:sz w:val="28"/>
               <w:szCs w:val="28"/>
+              <w:lang w:val="ru-RU" w:eastAsia="ru-RU"/>
             </w:rPr>
           </w:pPr>
-          <w:hyperlink w:anchor="_Toc161521056" w:history="1">
+          <w:hyperlink w:anchor="_Toc161919819" w:history="1">
             <w:r>
               <w:rPr>
                 <w:rStyle w:val="af4"/>
@@ -2305,70 +2343,7 @@
                 <w:szCs w:val="28"/>
                 <w:lang w:val="ru-RU"/>
               </w:rPr>
-              <w:t>Шаблонизация</w:t>
-            </w:r>
-            <w:r>
-              <w:rPr>
-                <w:rStyle w:val="af4"/>
-                <w:rFonts w:ascii="Times New Roman" w:hAnsi="Times New Roman"/>
-                <w:noProof/>
-                <w:sz w:val="28"/>
-                <w:szCs w:val="28"/>
-              </w:rPr>
-              <w:t xml:space="preserve"> </w:t>
-            </w:r>
-            <w:r>
-              <w:rPr>
-                <w:rStyle w:val="af4"/>
-                <w:rFonts w:ascii="Times New Roman" w:hAnsi="Times New Roman"/>
-                <w:noProof/>
-                <w:sz w:val="28"/>
-                <w:szCs w:val="28"/>
-                <w:lang w:val="ru-RU"/>
-              </w:rPr>
-              <w:t>для</w:t>
-            </w:r>
-            <w:r>
-              <w:rPr>
-                <w:rStyle w:val="af4"/>
-                <w:rFonts w:ascii="Times New Roman" w:hAnsi="Times New Roman"/>
-                <w:noProof/>
-                <w:sz w:val="28"/>
-                <w:szCs w:val="28"/>
-              </w:rPr>
-              <w:t xml:space="preserve"> </w:t>
-            </w:r>
-            <w:r>
-              <w:rPr>
-                <w:rStyle w:val="af4"/>
-                <w:rFonts w:ascii="Times New Roman" w:hAnsi="Times New Roman"/>
-                <w:noProof/>
-                <w:sz w:val="28"/>
-                <w:szCs w:val="28"/>
-                <w:lang w:val="ru-RU"/>
-              </w:rPr>
-              <w:t>веб</w:t>
-            </w:r>
-            <w:r>
-              <w:rPr>
-                <w:rStyle w:val="af4"/>
-                <w:rFonts w:ascii="Times New Roman" w:hAnsi="Times New Roman"/>
-                <w:noProof/>
-                <w:sz w:val="28"/>
-                <w:szCs w:val="28"/>
-              </w:rPr>
-              <w:t>-</w:t>
-            </w:r>
-            <w:r>
-              <w:rPr>
-                <w:rStyle w:val="af4"/>
-                <w:rFonts w:ascii="Times New Roman" w:hAnsi="Times New Roman"/>
-                <w:noProof/>
-                <w:sz w:val="28"/>
-                <w:szCs w:val="28"/>
-                <w:lang w:val="ru-RU"/>
-              </w:rPr>
-              <w:t>приложения</w:t>
+              <w:t>Шаблонизация для веб-приложения</w:t>
             </w:r>
             <w:r>
               <w:rPr>
@@ -2398,7 +2373,7 @@
                 <w:sz w:val="28"/>
                 <w:szCs w:val="28"/>
               </w:rPr>
-              <w:instrText xml:space="preserve"> PAGEREF _Toc161521056 \h </w:instrText>
+              <w:instrText xml:space="preserve"> PAGEREF _Toc161919819 \h </w:instrText>
             </w:r>
             <w:r>
               <w:rPr>
@@ -2427,7 +2402,7 @@
                 <w:sz w:val="28"/>
                 <w:szCs w:val="28"/>
               </w:rPr>
-              <w:t>34</w:t>
+              <w:t>39</w:t>
             </w:r>
             <w:r>
               <w:rPr>
@@ -2452,9 +2427,10 @@
               <w:noProof/>
               <w:sz w:val="28"/>
               <w:szCs w:val="28"/>
+              <w:lang w:val="ru-RU" w:eastAsia="ru-RU"/>
             </w:rPr>
           </w:pPr>
-          <w:hyperlink w:anchor="_Toc161521057" w:history="1">
+          <w:hyperlink w:anchor="_Toc161919820" w:history="1">
             <w:r>
               <w:rPr>
                 <w:rStyle w:val="af4"/>
@@ -2463,7 +2439,7 @@
                 <w:sz w:val="28"/>
                 <w:szCs w:val="28"/>
               </w:rPr>
-              <w:t>Unit-</w:t>
+              <w:t>Unit</w:t>
             </w:r>
             <w:r>
               <w:rPr>
@@ -2474,7 +2450,7 @@
                 <w:szCs w:val="28"/>
                 <w:lang w:val="ru-RU"/>
               </w:rPr>
-              <w:t>тесты</w:t>
+              <w:t>-тесты</w:t>
             </w:r>
             <w:r>
               <w:rPr>
@@ -2504,199 +2480,7 @@
                 <w:sz w:val="28"/>
                 <w:szCs w:val="28"/>
               </w:rPr>
-              <w:instrText xml:space="preserve"> PAGEREF _Toc161521057 \h </w:instrText>
-            </w:r>
-            <w:r>
-              <w:rPr>
-                <w:rFonts w:ascii="Times New Roman" w:hAnsi="Times New Roman"/>
-                <w:noProof/>
-                <w:webHidden/>
-                <w:sz w:val="28"/>
-                <w:szCs w:val="28"/>
-              </w:rPr>
-            </w:r>
-            <w:r>
-              <w:rPr>
-                <w:rFonts w:ascii="Times New Roman" w:hAnsi="Times New Roman"/>
-                <w:noProof/>
-                <w:webHidden/>
-                <w:sz w:val="28"/>
-                <w:szCs w:val="28"/>
-              </w:rPr>
-              <w:fldChar w:fldCharType="separate"/>
-            </w:r>
-            <w:r>
-              <w:rPr>
-                <w:rFonts w:ascii="Times New Roman" w:hAnsi="Times New Roman"/>
-                <w:noProof/>
-                <w:webHidden/>
-                <w:sz w:val="28"/>
-                <w:szCs w:val="28"/>
-              </w:rPr>
-              <w:t>37</w:t>
-            </w:r>
-            <w:r>
-              <w:rPr>
-                <w:rFonts w:ascii="Times New Roman" w:hAnsi="Times New Roman"/>
-                <w:noProof/>
-                <w:webHidden/>
-                <w:sz w:val="28"/>
-                <w:szCs w:val="28"/>
-              </w:rPr>
-              <w:fldChar w:fldCharType="end"/>
-            </w:r>
-          </w:hyperlink>
-        </w:p>
-        <w:p>
-          <w:pPr>
-            <w:pStyle w:val="11"/>
-            <w:tabs>
-              <w:tab w:val="right" w:leader="dot" w:pos="9631"/>
-            </w:tabs>
-            <w:rPr>
-              <w:rFonts w:ascii="Times New Roman" w:hAnsi="Times New Roman"/>
-              <w:noProof/>
-              <w:sz w:val="28"/>
-              <w:szCs w:val="28"/>
-            </w:rPr>
-          </w:pPr>
-          <w:hyperlink w:anchor="_Toc161521058" w:history="1">
-            <w:r>
-              <w:rPr>
-                <w:rStyle w:val="af4"/>
-                <w:rFonts w:ascii="Times New Roman" w:hAnsi="Times New Roman"/>
-                <w:noProof/>
-                <w:sz w:val="28"/>
-                <w:szCs w:val="28"/>
-                <w:lang w:val="ru-RU"/>
-              </w:rPr>
-              <w:t>Заключение</w:t>
-            </w:r>
-            <w:r>
-              <w:rPr>
-                <w:rFonts w:ascii="Times New Roman" w:hAnsi="Times New Roman"/>
-                <w:noProof/>
-                <w:webHidden/>
-                <w:sz w:val="28"/>
-                <w:szCs w:val="28"/>
-              </w:rPr>
-              <w:tab/>
-            </w:r>
-            <w:r>
-              <w:rPr>
-                <w:rFonts w:ascii="Times New Roman" w:hAnsi="Times New Roman"/>
-                <w:noProof/>
-                <w:webHidden/>
-                <w:sz w:val="28"/>
-                <w:szCs w:val="28"/>
-              </w:rPr>
-              <w:fldChar w:fldCharType="begin"/>
-            </w:r>
-            <w:r>
-              <w:rPr>
-                <w:rFonts w:ascii="Times New Roman" w:hAnsi="Times New Roman"/>
-                <w:noProof/>
-                <w:webHidden/>
-                <w:sz w:val="28"/>
-                <w:szCs w:val="28"/>
-              </w:rPr>
-              <w:instrText xml:space="preserve"> PAGEREF _Toc161521058 \h </w:instrText>
-            </w:r>
-            <w:r>
-              <w:rPr>
-                <w:rFonts w:ascii="Times New Roman" w:hAnsi="Times New Roman"/>
-                <w:noProof/>
-                <w:webHidden/>
-                <w:sz w:val="28"/>
-                <w:szCs w:val="28"/>
-              </w:rPr>
-            </w:r>
-            <w:r>
-              <w:rPr>
-                <w:rFonts w:ascii="Times New Roman" w:hAnsi="Times New Roman"/>
-                <w:noProof/>
-                <w:webHidden/>
-                <w:sz w:val="28"/>
-                <w:szCs w:val="28"/>
-              </w:rPr>
-              <w:fldChar w:fldCharType="separate"/>
-            </w:r>
-            <w:r>
-              <w:rPr>
-                <w:rFonts w:ascii="Times New Roman" w:hAnsi="Times New Roman"/>
-                <w:noProof/>
-                <w:webHidden/>
-                <w:sz w:val="28"/>
-                <w:szCs w:val="28"/>
-              </w:rPr>
-              <w:t>40</w:t>
-            </w:r>
-            <w:r>
-              <w:rPr>
-                <w:rFonts w:ascii="Times New Roman" w:hAnsi="Times New Roman"/>
-                <w:noProof/>
-                <w:webHidden/>
-                <w:sz w:val="28"/>
-                <w:szCs w:val="28"/>
-              </w:rPr>
-              <w:fldChar w:fldCharType="end"/>
-            </w:r>
-          </w:hyperlink>
-        </w:p>
-        <w:p>
-          <w:pPr>
-            <w:pStyle w:val="11"/>
-            <w:tabs>
-              <w:tab w:val="right" w:leader="dot" w:pos="9631"/>
-            </w:tabs>
-            <w:rPr>
-              <w:rFonts w:ascii="Times New Roman" w:hAnsi="Times New Roman"/>
-              <w:noProof/>
-              <w:sz w:val="28"/>
-              <w:szCs w:val="28"/>
-            </w:rPr>
-          </w:pPr>
-          <w:hyperlink w:anchor="_Toc161521059" w:history="1">
-            <w:r>
-              <w:rPr>
-                <w:rStyle w:val="af4"/>
-                <w:rFonts w:ascii="Times New Roman" w:hAnsi="Times New Roman"/>
-                <w:noProof/>
-                <w:sz w:val="28"/>
-                <w:szCs w:val="28"/>
-                <w:lang w:val="ru-RU"/>
-              </w:rPr>
-              <w:t>Список используемой литературы</w:t>
-            </w:r>
-            <w:r>
-              <w:rPr>
-                <w:rFonts w:ascii="Times New Roman" w:hAnsi="Times New Roman"/>
-                <w:noProof/>
-                <w:webHidden/>
-                <w:sz w:val="28"/>
-                <w:szCs w:val="28"/>
-              </w:rPr>
-              <w:tab/>
-            </w:r>
-            <w:r>
-              <w:rPr>
-                <w:rFonts w:ascii="Times New Roman" w:hAnsi="Times New Roman"/>
-                <w:noProof/>
-                <w:webHidden/>
-                <w:sz w:val="28"/>
-                <w:szCs w:val="28"/>
-              </w:rPr>
-              <w:fldChar w:fldCharType="begin"/>
-            </w:r>
-            <w:r>
-              <w:rPr>
-                <w:rFonts w:ascii="Times New Roman" w:hAnsi="Times New Roman"/>
-                <w:noProof/>
-                <w:webHidden/>
-                <w:sz w:val="28"/>
-                <w:szCs w:val="28"/>
-              </w:rPr>
-              <w:instrText xml:space="preserve"> PAGEREF _Toc161521059 \h </w:instrText>
+              <w:instrText xml:space="preserve"> PAGEREF _Toc161919820 \h </w:instrText>
             </w:r>
             <w:r>
               <w:rPr>
@@ -2750,9 +2534,204 @@
               <w:noProof/>
               <w:sz w:val="28"/>
               <w:szCs w:val="28"/>
+              <w:lang w:val="ru-RU" w:eastAsia="ru-RU"/>
             </w:rPr>
           </w:pPr>
-          <w:hyperlink w:anchor="_Toc161521060" w:history="1">
+          <w:hyperlink w:anchor="_Toc161919821" w:history="1">
+            <w:r>
+              <w:rPr>
+                <w:rStyle w:val="af4"/>
+                <w:rFonts w:ascii="Times New Roman" w:hAnsi="Times New Roman"/>
+                <w:noProof/>
+                <w:sz w:val="28"/>
+                <w:szCs w:val="28"/>
+                <w:lang w:val="ru-RU"/>
+              </w:rPr>
+              <w:t>Заключение</w:t>
+            </w:r>
+            <w:r>
+              <w:rPr>
+                <w:rFonts w:ascii="Times New Roman" w:hAnsi="Times New Roman"/>
+                <w:noProof/>
+                <w:webHidden/>
+                <w:sz w:val="28"/>
+                <w:szCs w:val="28"/>
+              </w:rPr>
+              <w:tab/>
+            </w:r>
+            <w:r>
+              <w:rPr>
+                <w:rFonts w:ascii="Times New Roman" w:hAnsi="Times New Roman"/>
+                <w:noProof/>
+                <w:webHidden/>
+                <w:sz w:val="28"/>
+                <w:szCs w:val="28"/>
+              </w:rPr>
+              <w:fldChar w:fldCharType="begin"/>
+            </w:r>
+            <w:r>
+              <w:rPr>
+                <w:rFonts w:ascii="Times New Roman" w:hAnsi="Times New Roman"/>
+                <w:noProof/>
+                <w:webHidden/>
+                <w:sz w:val="28"/>
+                <w:szCs w:val="28"/>
+              </w:rPr>
+              <w:instrText xml:space="preserve"> PAGEREF _Toc161919821 \h </w:instrText>
+            </w:r>
+            <w:r>
+              <w:rPr>
+                <w:rFonts w:ascii="Times New Roman" w:hAnsi="Times New Roman"/>
+                <w:noProof/>
+                <w:webHidden/>
+                <w:sz w:val="28"/>
+                <w:szCs w:val="28"/>
+              </w:rPr>
+            </w:r>
+            <w:r>
+              <w:rPr>
+                <w:rFonts w:ascii="Times New Roman" w:hAnsi="Times New Roman"/>
+                <w:noProof/>
+                <w:webHidden/>
+                <w:sz w:val="28"/>
+                <w:szCs w:val="28"/>
+              </w:rPr>
+              <w:fldChar w:fldCharType="separate"/>
+            </w:r>
+            <w:r>
+              <w:rPr>
+                <w:rFonts w:ascii="Times New Roman" w:hAnsi="Times New Roman"/>
+                <w:noProof/>
+                <w:webHidden/>
+                <w:sz w:val="28"/>
+                <w:szCs w:val="28"/>
+              </w:rPr>
+              <w:t>45</w:t>
+            </w:r>
+            <w:r>
+              <w:rPr>
+                <w:rFonts w:ascii="Times New Roman" w:hAnsi="Times New Roman"/>
+                <w:noProof/>
+                <w:webHidden/>
+                <w:sz w:val="28"/>
+                <w:szCs w:val="28"/>
+              </w:rPr>
+              <w:fldChar w:fldCharType="end"/>
+            </w:r>
+          </w:hyperlink>
+        </w:p>
+        <w:p>
+          <w:pPr>
+            <w:pStyle w:val="11"/>
+            <w:tabs>
+              <w:tab w:val="right" w:leader="dot" w:pos="9631"/>
+            </w:tabs>
+            <w:rPr>
+              <w:rFonts w:ascii="Times New Roman" w:hAnsi="Times New Roman"/>
+              <w:noProof/>
+              <w:sz w:val="28"/>
+              <w:szCs w:val="28"/>
+              <w:lang w:val="ru-RU" w:eastAsia="ru-RU"/>
+            </w:rPr>
+          </w:pPr>
+          <w:hyperlink w:anchor="_Toc161919822" w:history="1">
+            <w:r>
+              <w:rPr>
+                <w:rStyle w:val="af4"/>
+                <w:rFonts w:ascii="Times New Roman" w:hAnsi="Times New Roman"/>
+                <w:noProof/>
+                <w:sz w:val="28"/>
+                <w:szCs w:val="28"/>
+                <w:lang w:val="ru-RU"/>
+              </w:rPr>
+              <w:t>Список используемой литературы</w:t>
+            </w:r>
+            <w:r>
+              <w:rPr>
+                <w:rFonts w:ascii="Times New Roman" w:hAnsi="Times New Roman"/>
+                <w:noProof/>
+                <w:webHidden/>
+                <w:sz w:val="28"/>
+                <w:szCs w:val="28"/>
+              </w:rPr>
+              <w:tab/>
+            </w:r>
+            <w:r>
+              <w:rPr>
+                <w:rFonts w:ascii="Times New Roman" w:hAnsi="Times New Roman"/>
+                <w:noProof/>
+                <w:webHidden/>
+                <w:sz w:val="28"/>
+                <w:szCs w:val="28"/>
+              </w:rPr>
+              <w:fldChar w:fldCharType="begin"/>
+            </w:r>
+            <w:r>
+              <w:rPr>
+                <w:rFonts w:ascii="Times New Roman" w:hAnsi="Times New Roman"/>
+                <w:noProof/>
+                <w:webHidden/>
+                <w:sz w:val="28"/>
+                <w:szCs w:val="28"/>
+              </w:rPr>
+              <w:instrText xml:space="preserve"> PAGEREF _Toc161919822 \h </w:instrText>
+            </w:r>
+            <w:r>
+              <w:rPr>
+                <w:rFonts w:ascii="Times New Roman" w:hAnsi="Times New Roman"/>
+                <w:noProof/>
+                <w:webHidden/>
+                <w:sz w:val="28"/>
+                <w:szCs w:val="28"/>
+              </w:rPr>
+            </w:r>
+            <w:r>
+              <w:rPr>
+                <w:rFonts w:ascii="Times New Roman" w:hAnsi="Times New Roman"/>
+                <w:noProof/>
+                <w:webHidden/>
+                <w:sz w:val="28"/>
+                <w:szCs w:val="28"/>
+              </w:rPr>
+              <w:fldChar w:fldCharType="separate"/>
+            </w:r>
+            <w:r>
+              <w:rPr>
+                <w:rFonts w:ascii="Times New Roman" w:hAnsi="Times New Roman"/>
+                <w:noProof/>
+                <w:webHidden/>
+                <w:sz w:val="28"/>
+                <w:szCs w:val="28"/>
+              </w:rPr>
+              <w:t>47</w:t>
+            </w:r>
+            <w:r>
+              <w:rPr>
+                <w:rFonts w:ascii="Times New Roman" w:hAnsi="Times New Roman"/>
+                <w:noProof/>
+                <w:webHidden/>
+                <w:sz w:val="28"/>
+                <w:szCs w:val="28"/>
+              </w:rPr>
+              <w:fldChar w:fldCharType="end"/>
+            </w:r>
+          </w:hyperlink>
+        </w:p>
+        <w:p>
+          <w:pPr>
+            <w:pStyle w:val="11"/>
+            <w:tabs>
+              <w:tab w:val="right" w:leader="dot" w:pos="9631"/>
+            </w:tabs>
+            <w:rPr>
+              <w:rFonts w:ascii="Times New Roman" w:hAnsi="Times New Roman"/>
+              <w:noProof/>
+              <w:sz w:val="28"/>
+              <w:szCs w:val="28"/>
+              <w:lang w:val="ru-RU" w:eastAsia="ru-RU"/>
+            </w:rPr>
+          </w:pPr>
+          <w:hyperlink w:anchor="_Toc161919823" w:history="1">
             <w:r>
               <w:rPr>
                 <w:rStyle w:val="af4"/>
@@ -2792,7 +2771,7 @@
                 <w:sz w:val="28"/>
                 <w:szCs w:val="28"/>
               </w:rPr>
-              <w:instrText xml:space="preserve"> PAGEREF _Toc161521060 \h </w:instrText>
+              <w:instrText xml:space="preserve"> PAGEREF _Toc161919823 \h </w:instrText>
             </w:r>
             <w:r>
               <w:rPr>
@@ -2821,7 +2800,7 @@
                 <w:sz w:val="28"/>
                 <w:szCs w:val="28"/>
               </w:rPr>
-              <w:t>43</w:t>
+              <w:t>48</w:t>
             </w:r>
             <w:r>
               <w:rPr>
@@ -2895,7 +2874,7 @@
         </w:rPr>
       </w:pPr>
       <w:bookmarkStart w:id="2" w:name="_Toc161054259"/>
-      <w:bookmarkStart w:id="3" w:name="_Toc161521040"/>
+      <w:bookmarkStart w:id="3" w:name="_Toc161919803"/>
       <w:r>
         <w:rPr>
           <w:rFonts w:ascii="Times New Roman" w:eastAsia="IBM Plex Sans SemiBold" w:hAnsi="Times New Roman" w:cs="Times New Roman"/>
@@ -3489,7 +3468,7 @@
           <w:szCs w:val="28"/>
           <w:lang w:val="ru-RU"/>
         </w:rPr>
-        <w:t xml:space="preserve">, CRUD, JDBC, HTML, CSS, </w:t>
+        <w:t xml:space="preserve">, CRUD, JDBC, HTML, CSS, Git, </w:t>
       </w:r>
       <w:proofErr w:type="spellStart"/>
       <w:r>
@@ -3499,7 +3478,7 @@
           <w:szCs w:val="28"/>
           <w:lang w:val="ru-RU"/>
         </w:rPr>
-        <w:t>Git</w:t>
+        <w:t>PostgreSQL</w:t>
       </w:r>
       <w:proofErr w:type="spellEnd"/>
       <w:r>
@@ -3519,7 +3498,7 @@
           <w:szCs w:val="28"/>
           <w:lang w:val="ru-RU"/>
         </w:rPr>
-        <w:t>PostgreSQL</w:t>
+        <w:t>Docker</w:t>
       </w:r>
       <w:proofErr w:type="spellEnd"/>
       <w:r>
@@ -3529,6 +3508,26 @@
           <w:szCs w:val="28"/>
           <w:lang w:val="ru-RU"/>
         </w:rPr>
+        <w:t xml:space="preserve"> </w:t>
+      </w:r>
+      <w:proofErr w:type="spellStart"/>
+      <w:r>
+        <w:rPr>
+          <w:rFonts w:ascii="Times New Roman" w:hAnsi="Times New Roman" w:cs="Times New Roman"/>
+          <w:sz w:val="28"/>
+          <w:szCs w:val="28"/>
+          <w:lang w:val="ru-RU"/>
+        </w:rPr>
+        <w:t>Desktop</w:t>
+      </w:r>
+      <w:proofErr w:type="spellEnd"/>
+      <w:r>
+        <w:rPr>
+          <w:rFonts w:ascii="Times New Roman" w:hAnsi="Times New Roman" w:cs="Times New Roman"/>
+          <w:sz w:val="28"/>
+          <w:szCs w:val="28"/>
+          <w:lang w:val="ru-RU"/>
+        </w:rPr>
         <w:t xml:space="preserve">, </w:t>
       </w:r>
       <w:proofErr w:type="spellStart"/>
@@ -3539,27 +3538,9 @@
           <w:szCs w:val="28"/>
           <w:lang w:val="ru-RU"/>
         </w:rPr>
-        <w:t>Docker</w:t>
+        <w:t>Spring</w:t>
       </w:r>
       <w:proofErr w:type="spellEnd"/>
-      <w:r>
-        <w:rPr>
-          <w:rFonts w:ascii="Times New Roman" w:hAnsi="Times New Roman" w:cs="Times New Roman"/>
-          <w:sz w:val="28"/>
-          <w:szCs w:val="28"/>
-          <w:lang w:val="ru-RU"/>
-        </w:rPr>
-        <w:t xml:space="preserve"> Desktop</w:t>
-      </w:r>
-      <w:r>
-        <w:rPr>
-          <w:rFonts w:ascii="Times New Roman" w:hAnsi="Times New Roman" w:cs="Times New Roman"/>
-          <w:sz w:val="28"/>
-          <w:szCs w:val="28"/>
-          <w:lang w:val="ru-RU"/>
-        </w:rPr>
-        <w:t>, Spring</w:t>
-      </w:r>
       <w:r>
         <w:rPr>
           <w:rFonts w:ascii="Times New Roman" w:hAnsi="Times New Roman" w:cs="Times New Roman"/>
@@ -4099,7 +4080,7 @@
         </w:rPr>
       </w:pPr>
       <w:bookmarkStart w:id="5" w:name="_Toc161054261"/>
-      <w:bookmarkStart w:id="6" w:name="_Toc161521041"/>
+      <w:bookmarkStart w:id="6" w:name="_Toc161919804"/>
       <w:r>
         <w:rPr>
           <w:rFonts w:ascii="Times New Roman" w:eastAsia="IBM Plex Sans SemiBold" w:hAnsi="Times New Roman" w:cs="Times New Roman"/>
@@ -4136,7 +4117,7 @@
           <w:lang w:val="ru-RU"/>
         </w:rPr>
       </w:pPr>
-      <w:bookmarkStart w:id="7" w:name="_Toc161521042"/>
+      <w:bookmarkStart w:id="7" w:name="_Toc161919805"/>
       <w:r>
         <w:rPr>
           <w:rFonts w:ascii="Times New Roman" w:hAnsi="Times New Roman" w:cs="Times New Roman"/>
@@ -4277,7 +4258,7 @@
           <w:szCs w:val="28"/>
         </w:rPr>
       </w:pPr>
-      <w:bookmarkStart w:id="8" w:name="_Toc161521043"/>
+      <w:bookmarkStart w:id="8" w:name="_Toc161919806"/>
       <w:r>
         <w:rPr>
           <w:rFonts w:ascii="Times New Roman" w:hAnsi="Times New Roman" w:cs="Times New Roman"/>
@@ -4371,7 +4352,7 @@
           <w:szCs w:val="28"/>
         </w:rPr>
       </w:pPr>
-      <w:bookmarkStart w:id="9" w:name="_Toc161521044"/>
+      <w:bookmarkStart w:id="9" w:name="_Toc161919807"/>
       <w:r>
         <w:rPr>
           <w:rFonts w:ascii="Times New Roman" w:hAnsi="Times New Roman" w:cs="Times New Roman"/>
@@ -4711,7 +4692,7 @@
           <w:lang w:val="ru-RU"/>
         </w:rPr>
       </w:pPr>
-      <w:bookmarkStart w:id="10" w:name="_Toc161521045"/>
+      <w:bookmarkStart w:id="10" w:name="_Toc161919808"/>
       <w:r>
         <w:rPr>
           <w:rFonts w:ascii="Times New Roman" w:eastAsia="IBM Plex Sans SemiBold" w:hAnsi="Times New Roman" w:cs="Times New Roman"/>
@@ -4756,7 +4737,7 @@
           <w:lang w:val="ru-RU"/>
         </w:rPr>
       </w:pPr>
-      <w:bookmarkStart w:id="11" w:name="_Toc161521046"/>
+      <w:bookmarkStart w:id="11" w:name="_Toc161919809"/>
       <w:r>
         <w:rPr>
           <w:rFonts w:ascii="Times New Roman" w:hAnsi="Times New Roman" w:cs="Times New Roman"/>
@@ -4884,6 +4865,7 @@
         </w:rPr>
         <w:t xml:space="preserve"> </w:t>
       </w:r>
+      <w:proofErr w:type="spellStart"/>
       <w:r>
         <w:rPr>
           <w:rFonts w:ascii="Times New Roman" w:hAnsi="Times New Roman" w:cs="Times New Roman"/>
@@ -4891,7 +4873,16 @@
           <w:szCs w:val="28"/>
         </w:rPr>
         <w:lastRenderedPageBreak/>
-        <w:t xml:space="preserve">Control). DI, или внедрение зависимостей, - это концепция, которая позволяет нам делать наши приложения более гибкими и легкими для тестирования. Представьте, что у вас есть класс “Автомобиль”, который зависит от другого класса “Двигатель”. В классическом подходе вы бы просто создавали объект “Двигатель” внутри класса “Автомобиль”. Но что, если вы захотите заменить “Двигатель” на другой тип двигателя? Или что, если вы захотите тестировать класс “Автомобиль” отдельно от “Двигателя”? Вот здесь и приходит на помощь DI. Вместо того, чтобы создавать объект “Двигатель” внутри класса “Автомобиль”, мы “внедряем” его извне. Это значит, что мы можем легко заменить “Двигатель” на другой тип или подменить его макетом для тестирования. </w:t>
+        <w:t>Control</w:t>
+      </w:r>
+      <w:proofErr w:type="spellEnd"/>
+      <w:r>
+        <w:rPr>
+          <w:rFonts w:ascii="Times New Roman" w:hAnsi="Times New Roman" w:cs="Times New Roman"/>
+          <w:sz w:val="28"/>
+          <w:szCs w:val="28"/>
+        </w:rPr>
+        <w:t xml:space="preserve">). DI, или внедрение зависимостей, - это концепция, которая позволяет нам делать наши приложения более гибкими и легкими для тестирования. Представьте, что у вас есть класс “Автомобиль”, который зависит от другого класса “Двигатель”. В классическом подходе вы бы просто создавали объект “Двигатель” внутри класса “Автомобиль”. Но что, если вы захотите заменить “Двигатель” на другой тип двигателя? Или что, если вы захотите тестировать класс “Автомобиль” отдельно от “Двигателя”? Вот здесь и приходит на помощь DI. Вместо того, чтобы создавать объект “Двигатель” внутри класса “Автомобиль”, мы “внедряем” его извне. Это значит, что мы можем легко заменить “Двигатель” на другой тип или подменить его макетом для тестирования. </w:t>
       </w:r>
       <w:proofErr w:type="spellStart"/>
       <w:r>
@@ -5239,7 +5230,25 @@
           <w:sz w:val="28"/>
           <w:szCs w:val="28"/>
         </w:rPr>
-        <w:t xml:space="preserve">то еще одна специализированная версия @Component, предназначенная для классов, которые взаимодействуют с системой хранения данных. Она может интегрироваться с механизмом перехвата исключений Spring Data Access, который автоматически преобразует исключения хранилища данных в исключения Spring </w:t>
+        <w:t xml:space="preserve">то еще одна специализированная версия @Component, предназначенная для классов, которые взаимодействуют с системой хранения данных. Она может интегрироваться с механизмом перехвата исключений Spring Data Access, который автоматически преобразует исключения хранилища данных в исключения </w:t>
+      </w:r>
+      <w:proofErr w:type="spellStart"/>
+      <w:r>
+        <w:rPr>
+          <w:rFonts w:ascii="Times New Roman" w:hAnsi="Times New Roman" w:cs="Times New Roman"/>
+          <w:sz w:val="28"/>
+          <w:szCs w:val="28"/>
+        </w:rPr>
+        <w:t>Spring</w:t>
+      </w:r>
+      <w:proofErr w:type="spellEnd"/>
+      <w:r>
+        <w:rPr>
+          <w:rFonts w:ascii="Times New Roman" w:hAnsi="Times New Roman" w:cs="Times New Roman"/>
+          <w:sz w:val="28"/>
+          <w:szCs w:val="28"/>
+        </w:rPr>
+        <w:t xml:space="preserve"> </w:t>
       </w:r>
       <w:proofErr w:type="spellStart"/>
       <w:r>
@@ -5310,7 +5319,25 @@
           <w:sz w:val="28"/>
           <w:szCs w:val="28"/>
         </w:rPr>
-        <w:t xml:space="preserve">то специализированная версия @Component, предназначенная для классов, которые обрабатывают HTTP-запросы в веб-приложениях Spring MVC или Spring </w:t>
+        <w:t xml:space="preserve">то специализированная версия @Component, предназначенная для классов, которые обрабатывают HTTP-запросы в веб-приложениях Spring MVC или </w:t>
+      </w:r>
+      <w:proofErr w:type="spellStart"/>
+      <w:r>
+        <w:rPr>
+          <w:rFonts w:ascii="Times New Roman" w:hAnsi="Times New Roman" w:cs="Times New Roman"/>
+          <w:sz w:val="28"/>
+          <w:szCs w:val="28"/>
+        </w:rPr>
+        <w:t>Spring</w:t>
+      </w:r>
+      <w:proofErr w:type="spellEnd"/>
+      <w:r>
+        <w:rPr>
+          <w:rFonts w:ascii="Times New Roman" w:hAnsi="Times New Roman" w:cs="Times New Roman"/>
+          <w:sz w:val="28"/>
+          <w:szCs w:val="28"/>
+        </w:rPr>
+        <w:t xml:space="preserve"> </w:t>
       </w:r>
       <w:proofErr w:type="spellStart"/>
       <w:r>
@@ -5489,7 +5516,25 @@
           <w:sz w:val="28"/>
           <w:szCs w:val="28"/>
         </w:rPr>
-        <w:t xml:space="preserve">та аннотация используется вместе с @Configuration для определения </w:t>
+        <w:t>та аннотация используется вместе с @</w:t>
+      </w:r>
+      <w:proofErr w:type="spellStart"/>
+      <w:r>
+        <w:rPr>
+          <w:rFonts w:ascii="Times New Roman" w:hAnsi="Times New Roman" w:cs="Times New Roman"/>
+          <w:sz w:val="28"/>
+          <w:szCs w:val="28"/>
+        </w:rPr>
+        <w:t>Configuration</w:t>
+      </w:r>
+      <w:proofErr w:type="spellEnd"/>
+      <w:r>
+        <w:rPr>
+          <w:rFonts w:ascii="Times New Roman" w:hAnsi="Times New Roman" w:cs="Times New Roman"/>
+          <w:sz w:val="28"/>
+          <w:szCs w:val="28"/>
+        </w:rPr>
+        <w:t xml:space="preserve"> для определения </w:t>
       </w:r>
       <w:proofErr w:type="spellStart"/>
       <w:r>
@@ -5538,7 +5583,7 @@
           <w:szCs w:val="28"/>
         </w:rPr>
       </w:pPr>
-      <w:bookmarkStart w:id="12" w:name="_Toc161521047"/>
+      <w:bookmarkStart w:id="12" w:name="_Toc161919810"/>
       <w:r>
         <w:rPr>
           <w:rFonts w:ascii="Times New Roman" w:hAnsi="Times New Roman" w:cs="Times New Roman"/>
@@ -5628,7 +5673,7 @@
           <w:szCs w:val="28"/>
           <w:lang w:val="ru-RU"/>
         </w:rPr>
-        <w:t xml:space="preserve"> Spring </w:t>
+        <w:t xml:space="preserve"> </w:t>
       </w:r>
       <w:proofErr w:type="spellStart"/>
       <w:r>
@@ -5638,6 +5683,26 @@
           <w:szCs w:val="28"/>
           <w:lang w:val="ru-RU"/>
         </w:rPr>
+        <w:t>Spring</w:t>
+      </w:r>
+      <w:proofErr w:type="spellEnd"/>
+      <w:r>
+        <w:rPr>
+          <w:rFonts w:ascii="Times New Roman" w:hAnsi="Times New Roman" w:cs="Times New Roman"/>
+          <w:sz w:val="28"/>
+          <w:szCs w:val="28"/>
+          <w:lang w:val="ru-RU"/>
+        </w:rPr>
+        <w:t xml:space="preserve"> </w:t>
+      </w:r>
+      <w:proofErr w:type="spellStart"/>
+      <w:r>
+        <w:rPr>
+          <w:rFonts w:ascii="Times New Roman" w:hAnsi="Times New Roman" w:cs="Times New Roman"/>
+          <w:sz w:val="28"/>
+          <w:szCs w:val="28"/>
+          <w:lang w:val="ru-RU"/>
+        </w:rPr>
         <w:t>Initializr</w:t>
       </w:r>
       <w:proofErr w:type="spellEnd"/>
@@ -5657,7 +5722,27 @@
           <w:szCs w:val="28"/>
           <w:lang w:val="ru-RU"/>
         </w:rPr>
-        <w:t xml:space="preserve"> На сайте Spring </w:t>
+        <w:t xml:space="preserve"> На сайте </w:t>
+      </w:r>
+      <w:proofErr w:type="spellStart"/>
+      <w:r>
+        <w:rPr>
+          <w:rFonts w:ascii="Times New Roman" w:hAnsi="Times New Roman" w:cs="Times New Roman"/>
+          <w:sz w:val="28"/>
+          <w:szCs w:val="28"/>
+          <w:lang w:val="ru-RU"/>
+        </w:rPr>
+        <w:t>Spring</w:t>
+      </w:r>
+      <w:proofErr w:type="spellEnd"/>
+      <w:r>
+        <w:rPr>
+          <w:rFonts w:ascii="Times New Roman" w:hAnsi="Times New Roman" w:cs="Times New Roman"/>
+          <w:sz w:val="28"/>
+          <w:szCs w:val="28"/>
+          <w:lang w:val="ru-RU"/>
+        </w:rPr>
+        <w:t xml:space="preserve"> </w:t>
       </w:r>
       <w:proofErr w:type="spellStart"/>
       <w:r>
@@ -5695,14 +5780,25 @@
           <w:lang w:val="ru-RU"/>
         </w:rPr>
       </w:pPr>
-      <w:r>
-        <w:rPr>
-          <w:rFonts w:ascii="Times New Roman" w:hAnsi="Times New Roman" w:cs="Times New Roman"/>
-          <w:sz w:val="28"/>
-          <w:szCs w:val="28"/>
-          <w:lang w:val="ru-RU"/>
-        </w:rPr>
-        <w:t xml:space="preserve">Project: </w:t>
+      <w:proofErr w:type="spellStart"/>
+      <w:r>
+        <w:rPr>
+          <w:rFonts w:ascii="Times New Roman" w:hAnsi="Times New Roman" w:cs="Times New Roman"/>
+          <w:sz w:val="28"/>
+          <w:szCs w:val="28"/>
+          <w:lang w:val="ru-RU"/>
+        </w:rPr>
+        <w:t>Project</w:t>
+      </w:r>
+      <w:proofErr w:type="spellEnd"/>
+      <w:r>
+        <w:rPr>
+          <w:rFonts w:ascii="Times New Roman" w:hAnsi="Times New Roman" w:cs="Times New Roman"/>
+          <w:sz w:val="28"/>
+          <w:szCs w:val="28"/>
+          <w:lang w:val="ru-RU"/>
+        </w:rPr>
+        <w:t xml:space="preserve">: </w:t>
       </w:r>
       <w:proofErr w:type="spellStart"/>
       <w:r>
@@ -6317,13 +6413,41 @@
           <w:szCs w:val="28"/>
         </w:rPr>
       </w:pPr>
-      <w:r>
-        <w:rPr>
-          <w:rFonts w:ascii="Times New Roman" w:hAnsi="Times New Roman" w:cs="Times New Roman"/>
-          <w:sz w:val="28"/>
-          <w:szCs w:val="28"/>
-        </w:rPr>
-        <w:t xml:space="preserve">Spring Boot </w:t>
+      <w:proofErr w:type="spellStart"/>
+      <w:r>
+        <w:rPr>
+          <w:rFonts w:ascii="Times New Roman" w:hAnsi="Times New Roman" w:cs="Times New Roman"/>
+          <w:sz w:val="28"/>
+          <w:szCs w:val="28"/>
+        </w:rPr>
+        <w:t>Spring</w:t>
+      </w:r>
+      <w:proofErr w:type="spellEnd"/>
+      <w:r>
+        <w:rPr>
+          <w:rFonts w:ascii="Times New Roman" w:hAnsi="Times New Roman" w:cs="Times New Roman"/>
+          <w:sz w:val="28"/>
+          <w:szCs w:val="28"/>
+        </w:rPr>
+        <w:t xml:space="preserve"> </w:t>
+      </w:r>
+      <w:proofErr w:type="spellStart"/>
+      <w:r>
+        <w:rPr>
+          <w:rFonts w:ascii="Times New Roman" w:hAnsi="Times New Roman" w:cs="Times New Roman"/>
+          <w:sz w:val="28"/>
+          <w:szCs w:val="28"/>
+        </w:rPr>
+        <w:t>Boot</w:t>
+      </w:r>
+      <w:proofErr w:type="spellEnd"/>
+      <w:r>
+        <w:rPr>
+          <w:rFonts w:ascii="Times New Roman" w:hAnsi="Times New Roman" w:cs="Times New Roman"/>
+          <w:sz w:val="28"/>
+          <w:szCs w:val="28"/>
+        </w:rPr>
+        <w:t xml:space="preserve"> </w:t>
       </w:r>
       <w:proofErr w:type="spellStart"/>
       <w:r>
@@ -6844,14 +6968,25 @@
         </w:rPr>
         <w:t> </w:t>
       </w:r>
-      <w:r>
-        <w:rPr>
-          <w:rFonts w:ascii="Times New Roman" w:hAnsi="Times New Roman" w:cs="Times New Roman"/>
-          <w:sz w:val="28"/>
-          <w:szCs w:val="28"/>
-          <w:lang w:val="ru-RU"/>
-        </w:rPr>
-        <w:t>Воспроизводимость:</w:t>
+      <w:proofErr w:type="spellStart"/>
+      <w:r>
+        <w:rPr>
+          <w:rFonts w:ascii="Times New Roman" w:hAnsi="Times New Roman" w:cs="Times New Roman"/>
+          <w:sz w:val="28"/>
+          <w:szCs w:val="28"/>
+          <w:lang w:val="ru-RU"/>
+        </w:rPr>
+        <w:t>Воспроизводимость</w:t>
+      </w:r>
+      <w:proofErr w:type="spellEnd"/>
+      <w:r>
+        <w:rPr>
+          <w:rFonts w:ascii="Times New Roman" w:hAnsi="Times New Roman" w:cs="Times New Roman"/>
+          <w:sz w:val="28"/>
+          <w:szCs w:val="28"/>
+          <w:lang w:val="ru-RU"/>
+        </w:rPr>
+        <w:t>:</w:t>
       </w:r>
       <w:r>
         <w:rPr>
@@ -7472,6 +7607,7 @@
           <w:lang w:val="ru-RU"/>
         </w:rPr>
       </w:pPr>
+      <w:proofErr w:type="gramStart"/>
       <w:r>
         <w:rPr>
           <w:rFonts w:ascii="Times New Roman" w:eastAsia="Times New Roman" w:hAnsi="Times New Roman" w:cs="Times New Roman"/>
@@ -7482,6 +7618,7 @@
         </w:rPr>
         <w:t>docker</w:t>
       </w:r>
+      <w:proofErr w:type="gramEnd"/>
       <w:r>
         <w:rPr>
           <w:rFonts w:ascii="Times New Roman" w:eastAsia="Times New Roman" w:hAnsi="Times New Roman" w:cs="Times New Roman"/>
@@ -7533,7 +7670,6 @@
         <w:t xml:space="preserve"> </w:t>
       </w:r>
       <w:proofErr w:type="spellStart"/>
-      <w:proofErr w:type="gramStart"/>
       <w:r>
         <w:rPr>
           <w:rFonts w:ascii="Times New Roman" w:eastAsia="Times New Roman" w:hAnsi="Times New Roman" w:cs="Times New Roman"/>
@@ -7555,7 +7691,6 @@
         </w:rPr>
         <w:t xml:space="preserve"> .</w:t>
       </w:r>
-      <w:proofErr w:type="gramEnd"/>
     </w:p>
     <w:p>
       <w:pPr>
@@ -7813,7 +7948,7 @@
           <w:szCs w:val="28"/>
         </w:rPr>
       </w:pPr>
-      <w:bookmarkStart w:id="13" w:name="_Toc161521048"/>
+      <w:bookmarkStart w:id="13" w:name="_Toc161919811"/>
       <w:r>
         <w:rPr>
           <w:rFonts w:ascii="Times New Roman" w:hAnsi="Times New Roman" w:cs="Times New Roman"/>
@@ -7904,6 +8039,7 @@
           <w:lang w:val="en-US"/>
         </w:rPr>
       </w:pPr>
+      <w:proofErr w:type="gramStart"/>
       <w:r>
         <w:rPr>
           <w:rFonts w:ascii="Times New Roman" w:hAnsi="Times New Roman" w:cs="Times New Roman"/>
@@ -7914,6 +8050,7 @@
         </w:rPr>
         <w:t>spring</w:t>
       </w:r>
+      <w:proofErr w:type="gramEnd"/>
       <w:r>
         <w:rPr>
           <w:rFonts w:ascii="Times New Roman" w:hAnsi="Times New Roman" w:cs="Times New Roman"/>
@@ -8007,7 +8144,6 @@
         <w:t xml:space="preserve">: </w:t>
       </w:r>
       <w:proofErr w:type="spellStart"/>
-      <w:proofErr w:type="gramStart"/>
       <w:r>
         <w:rPr>
           <w:rFonts w:ascii="Times New Roman" w:hAnsi="Times New Roman" w:cs="Times New Roman"/>
@@ -8029,7 +8165,6 @@
         </w:rPr>
         <w:t>://localhost:5432/balancing</w:t>
       </w:r>
-      <w:proofErr w:type="gramEnd"/>
       <w:r>
         <w:rPr>
           <w:rFonts w:ascii="Times New Roman" w:hAnsi="Times New Roman" w:cs="Times New Roman"/>
@@ -8641,7 +8776,7 @@
           <w:szCs w:val="28"/>
         </w:rPr>
       </w:pPr>
-      <w:bookmarkStart w:id="14" w:name="_Toc161521049"/>
+      <w:bookmarkStart w:id="14" w:name="_Toc161919812"/>
       <w:r>
         <w:rPr>
           <w:rFonts w:ascii="Times New Roman" w:hAnsi="Times New Roman" w:cs="Times New Roman"/>
@@ -8984,8 +9119,20 @@
           <w:lang w:val="en-US"/>
         </w:rPr>
         <w:br/>
-        <w:t xml:space="preserve">    @GeneratedValue</w:t>
-      </w:r>
+        <w:t xml:space="preserve">    @</w:t>
+      </w:r>
+      <w:proofErr w:type="spellStart"/>
+      <w:r>
+        <w:rPr>
+          <w:rFonts w:ascii="Times New Roman" w:eastAsia="Times New Roman" w:hAnsi="Times New Roman" w:cs="Times New Roman"/>
+          <w:color w:val="BBB529"/>
+          <w:sz w:val="28"/>
+          <w:szCs w:val="28"/>
+          <w:lang w:val="en-US"/>
+        </w:rPr>
+        <w:t>GeneratedValue</w:t>
+      </w:r>
+      <w:proofErr w:type="spellEnd"/>
       <w:r>
         <w:rPr>
           <w:rFonts w:ascii="Times New Roman" w:eastAsia="Times New Roman" w:hAnsi="Times New Roman" w:cs="Times New Roman"/>
@@ -9379,15 +9526,27 @@
         </w:rPr>
         <w:t xml:space="preserve">, </w:t>
       </w:r>
-      <w:r>
-        <w:rPr>
-          <w:rFonts w:ascii="Times New Roman" w:eastAsia="Times New Roman" w:hAnsi="Times New Roman" w:cs="Times New Roman"/>
-          <w:color w:val="A9B7C6"/>
-          <w:sz w:val="28"/>
-          <w:szCs w:val="28"/>
-          <w:lang w:val="en-US"/>
-        </w:rPr>
-        <w:t xml:space="preserve">nullable = </w:t>
+      <w:proofErr w:type="spellStart"/>
+      <w:r>
+        <w:rPr>
+          <w:rFonts w:ascii="Times New Roman" w:eastAsia="Times New Roman" w:hAnsi="Times New Roman" w:cs="Times New Roman"/>
+          <w:color w:val="A9B7C6"/>
+          <w:sz w:val="28"/>
+          <w:szCs w:val="28"/>
+          <w:lang w:val="en-US"/>
+        </w:rPr>
+        <w:t>nullable</w:t>
+      </w:r>
+      <w:proofErr w:type="spellEnd"/>
+      <w:r>
+        <w:rPr>
+          <w:rFonts w:ascii="Times New Roman" w:eastAsia="Times New Roman" w:hAnsi="Times New Roman" w:cs="Times New Roman"/>
+          <w:color w:val="A9B7C6"/>
+          <w:sz w:val="28"/>
+          <w:szCs w:val="28"/>
+          <w:lang w:val="en-US"/>
+        </w:rPr>
+        <w:t xml:space="preserve"> = </w:t>
       </w:r>
       <w:r>
         <w:rPr>
@@ -10396,8 +10555,20 @@
           <w:szCs w:val="28"/>
           <w:lang w:val="en-US"/>
         </w:rPr>
-        <w:t>@ManyToOne</w:t>
-      </w:r>
+        <w:t>@</w:t>
+      </w:r>
+      <w:proofErr w:type="spellStart"/>
+      <w:r>
+        <w:rPr>
+          <w:rFonts w:ascii="Times New Roman" w:eastAsia="Times New Roman" w:hAnsi="Times New Roman" w:cs="Times New Roman"/>
+          <w:color w:val="BBB529"/>
+          <w:sz w:val="28"/>
+          <w:szCs w:val="28"/>
+          <w:lang w:val="en-US"/>
+        </w:rPr>
+        <w:t>ManyToOne</w:t>
+      </w:r>
+      <w:proofErr w:type="spellEnd"/>
       <w:r>
         <w:rPr>
           <w:rFonts w:ascii="Times New Roman" w:eastAsia="Times New Roman" w:hAnsi="Times New Roman" w:cs="Times New Roman"/>
@@ -10461,8 +10632,20 @@
           <w:szCs w:val="28"/>
           <w:lang w:val="en-US"/>
         </w:rPr>
-        <w:t>@JoinColumn</w:t>
-      </w:r>
+        <w:t>@</w:t>
+      </w:r>
+      <w:proofErr w:type="spellStart"/>
+      <w:r>
+        <w:rPr>
+          <w:rFonts w:ascii="Times New Roman" w:eastAsia="Times New Roman" w:hAnsi="Times New Roman" w:cs="Times New Roman"/>
+          <w:color w:val="BBB529"/>
+          <w:sz w:val="28"/>
+          <w:szCs w:val="28"/>
+          <w:lang w:val="en-US"/>
+        </w:rPr>
+        <w:t>JoinColumn</w:t>
+      </w:r>
+      <w:proofErr w:type="spellEnd"/>
       <w:r>
         <w:rPr>
           <w:rFonts w:ascii="Times New Roman" w:eastAsia="Times New Roman" w:hAnsi="Times New Roman" w:cs="Times New Roman"/>
@@ -11626,8 +11809,20 @@
           <w:lang w:val="en-US"/>
         </w:rPr>
         <w:br/>
-        <w:t xml:space="preserve">    @GeneratedValue</w:t>
-      </w:r>
+        <w:t xml:space="preserve">    @</w:t>
+      </w:r>
+      <w:proofErr w:type="spellStart"/>
+      <w:r>
+        <w:rPr>
+          <w:rFonts w:ascii="Times New Roman" w:eastAsia="Times New Roman" w:hAnsi="Times New Roman" w:cs="Times New Roman"/>
+          <w:color w:val="BBB529"/>
+          <w:sz w:val="28"/>
+          <w:szCs w:val="28"/>
+          <w:lang w:val="en-US"/>
+        </w:rPr>
+        <w:t>GeneratedValue</w:t>
+      </w:r>
+      <w:proofErr w:type="spellEnd"/>
       <w:r>
         <w:rPr>
           <w:rFonts w:ascii="Times New Roman" w:eastAsia="Times New Roman" w:hAnsi="Times New Roman" w:cs="Times New Roman"/>
@@ -12769,8 +12964,20 @@
           <w:szCs w:val="28"/>
           <w:lang w:val="en-US"/>
         </w:rPr>
-        <w:t>@OneToMany</w:t>
-      </w:r>
+        <w:t>@</w:t>
+      </w:r>
+      <w:proofErr w:type="spellStart"/>
+      <w:r>
+        <w:rPr>
+          <w:rFonts w:ascii="Times New Roman" w:eastAsia="Times New Roman" w:hAnsi="Times New Roman" w:cs="Times New Roman"/>
+          <w:color w:val="BBB529"/>
+          <w:sz w:val="28"/>
+          <w:szCs w:val="28"/>
+          <w:lang w:val="en-US"/>
+        </w:rPr>
+        <w:t>OneToMany</w:t>
+      </w:r>
+      <w:proofErr w:type="spellEnd"/>
       <w:r>
         <w:rPr>
           <w:rFonts w:ascii="Times New Roman" w:eastAsia="Times New Roman" w:hAnsi="Times New Roman" w:cs="Times New Roman"/>
@@ -13908,8 +14115,20 @@
           <w:szCs w:val="28"/>
           <w:lang w:val="en-US"/>
         </w:rPr>
-        <w:t>@GeneratedValue</w:t>
-      </w:r>
+        <w:t>@</w:t>
+      </w:r>
+      <w:proofErr w:type="spellStart"/>
+      <w:r>
+        <w:rPr>
+          <w:rFonts w:ascii="Times New Roman" w:eastAsia="Times New Roman" w:hAnsi="Times New Roman" w:cs="Times New Roman"/>
+          <w:color w:val="BBB529"/>
+          <w:sz w:val="28"/>
+          <w:szCs w:val="28"/>
+          <w:lang w:val="en-US"/>
+        </w:rPr>
+        <w:t>GeneratedValue</w:t>
+      </w:r>
+      <w:proofErr w:type="spellEnd"/>
       <w:r>
         <w:rPr>
           <w:rFonts w:ascii="Times New Roman" w:eastAsia="Times New Roman" w:hAnsi="Times New Roman" w:cs="Times New Roman"/>
@@ -15026,8 +15245,20 @@
           <w:szCs w:val="28"/>
           <w:lang w:val="en-US"/>
         </w:rPr>
-        <w:t>@OneToMany</w:t>
-      </w:r>
+        <w:t>@</w:t>
+      </w:r>
+      <w:proofErr w:type="spellStart"/>
+      <w:r>
+        <w:rPr>
+          <w:rFonts w:ascii="Times New Roman" w:eastAsia="Times New Roman" w:hAnsi="Times New Roman" w:cs="Times New Roman"/>
+          <w:color w:val="BBB529"/>
+          <w:sz w:val="28"/>
+          <w:szCs w:val="28"/>
+          <w:lang w:val="en-US"/>
+        </w:rPr>
+        <w:t>OneToMany</w:t>
+      </w:r>
+      <w:proofErr w:type="spellEnd"/>
       <w:r>
         <w:rPr>
           <w:rFonts w:ascii="Times New Roman" w:eastAsia="Times New Roman" w:hAnsi="Times New Roman" w:cs="Times New Roman"/>
@@ -15686,8 +15917,20 @@
           <w:lang w:val="en-US"/>
         </w:rPr>
         <w:br/>
-        <w:t xml:space="preserve">    @GeneratedValue</w:t>
-      </w:r>
+        <w:t xml:space="preserve">    @</w:t>
+      </w:r>
+      <w:proofErr w:type="spellStart"/>
+      <w:r>
+        <w:rPr>
+          <w:rFonts w:ascii="Times New Roman" w:eastAsia="Times New Roman" w:hAnsi="Times New Roman" w:cs="Times New Roman"/>
+          <w:color w:val="BBB529"/>
+          <w:sz w:val="28"/>
+          <w:szCs w:val="28"/>
+          <w:lang w:val="en-US"/>
+        </w:rPr>
+        <w:t>GeneratedValue</w:t>
+      </w:r>
+      <w:proofErr w:type="spellEnd"/>
       <w:r>
         <w:rPr>
           <w:rFonts w:ascii="Times New Roman" w:eastAsia="Times New Roman" w:hAnsi="Times New Roman" w:cs="Times New Roman"/>
@@ -16405,8 +16648,20 @@
           <w:szCs w:val="28"/>
           <w:lang w:val="en-US"/>
         </w:rPr>
-        <w:t>@ManyToOne</w:t>
-      </w:r>
+        <w:t>@</w:t>
+      </w:r>
+      <w:proofErr w:type="spellStart"/>
+      <w:r>
+        <w:rPr>
+          <w:rFonts w:ascii="Times New Roman" w:eastAsia="Times New Roman" w:hAnsi="Times New Roman" w:cs="Times New Roman"/>
+          <w:color w:val="BBB529"/>
+          <w:sz w:val="28"/>
+          <w:szCs w:val="28"/>
+          <w:lang w:val="en-US"/>
+        </w:rPr>
+        <w:t>ManyToOne</w:t>
+      </w:r>
+      <w:proofErr w:type="spellEnd"/>
       <w:r>
         <w:rPr>
           <w:rFonts w:ascii="Times New Roman" w:eastAsia="Times New Roman" w:hAnsi="Times New Roman" w:cs="Times New Roman"/>
@@ -16470,8 +16725,20 @@
           <w:szCs w:val="28"/>
           <w:lang w:val="en-US"/>
         </w:rPr>
-        <w:t>@JoinColumn</w:t>
-      </w:r>
+        <w:t>@</w:t>
+      </w:r>
+      <w:proofErr w:type="spellStart"/>
+      <w:r>
+        <w:rPr>
+          <w:rFonts w:ascii="Times New Roman" w:eastAsia="Times New Roman" w:hAnsi="Times New Roman" w:cs="Times New Roman"/>
+          <w:color w:val="BBB529"/>
+          <w:sz w:val="28"/>
+          <w:szCs w:val="28"/>
+          <w:lang w:val="en-US"/>
+        </w:rPr>
+        <w:t>JoinColumn</w:t>
+      </w:r>
+      <w:proofErr w:type="spellEnd"/>
       <w:r>
         <w:rPr>
           <w:rFonts w:ascii="Times New Roman" w:eastAsia="Times New Roman" w:hAnsi="Times New Roman" w:cs="Times New Roman"/>
@@ -16772,8 +17039,20 @@
           <w:szCs w:val="28"/>
           <w:lang w:val="en-US"/>
         </w:rPr>
-        <w:t>@JsonProperty</w:t>
-      </w:r>
+        <w:t>@</w:t>
+      </w:r>
+      <w:proofErr w:type="spellStart"/>
+      <w:r>
+        <w:rPr>
+          <w:rFonts w:ascii="Times New Roman" w:eastAsia="Times New Roman" w:hAnsi="Times New Roman" w:cs="Times New Roman"/>
+          <w:color w:val="BBB529"/>
+          <w:sz w:val="28"/>
+          <w:szCs w:val="28"/>
+          <w:lang w:val="en-US"/>
+        </w:rPr>
+        <w:t>JsonProperty</w:t>
+      </w:r>
+      <w:proofErr w:type="spellEnd"/>
       <w:r>
         <w:rPr>
           <w:rFonts w:ascii="Times New Roman" w:eastAsia="Times New Roman" w:hAnsi="Times New Roman" w:cs="Times New Roman"/>
@@ -16874,8 +17153,20 @@
           <w:szCs w:val="28"/>
           <w:lang w:val="en-US"/>
         </w:rPr>
-        <w:t>@JsonProperty</w:t>
-      </w:r>
+        <w:t>@</w:t>
+      </w:r>
+      <w:proofErr w:type="spellStart"/>
+      <w:r>
+        <w:rPr>
+          <w:rFonts w:ascii="Times New Roman" w:eastAsia="Times New Roman" w:hAnsi="Times New Roman" w:cs="Times New Roman"/>
+          <w:color w:val="BBB529"/>
+          <w:sz w:val="28"/>
+          <w:szCs w:val="28"/>
+          <w:lang w:val="en-US"/>
+        </w:rPr>
+        <w:t>JsonProperty</w:t>
+      </w:r>
+      <w:proofErr w:type="spellEnd"/>
       <w:r>
         <w:rPr>
           <w:rFonts w:ascii="Times New Roman" w:eastAsia="Times New Roman" w:hAnsi="Times New Roman" w:cs="Times New Roman"/>
@@ -16894,7 +17185,29 @@
           <w:szCs w:val="28"/>
           <w:lang w:val="en-US"/>
         </w:rPr>
-        <w:t>"imag"</w:t>
+        <w:t>"</w:t>
+      </w:r>
+      <w:proofErr w:type="spellStart"/>
+      <w:r>
+        <w:rPr>
+          <w:rFonts w:ascii="Times New Roman" w:eastAsia="Times New Roman" w:hAnsi="Times New Roman" w:cs="Times New Roman"/>
+          <w:color w:val="6A8759"/>
+          <w:sz w:val="28"/>
+          <w:szCs w:val="28"/>
+          <w:lang w:val="en-US"/>
+        </w:rPr>
+        <w:t>imag</w:t>
+      </w:r>
+      <w:proofErr w:type="spellEnd"/>
+      <w:r>
+        <w:rPr>
+          <w:rFonts w:ascii="Times New Roman" w:eastAsia="Times New Roman" w:hAnsi="Times New Roman" w:cs="Times New Roman"/>
+          <w:color w:val="6A8759"/>
+          <w:sz w:val="28"/>
+          <w:szCs w:val="28"/>
+          <w:lang w:val="en-US"/>
+        </w:rPr>
+        <w:t>"</w:t>
       </w:r>
       <w:r>
         <w:rPr>
@@ -17367,11 +17680,157 @@
           <w:lang w:val="en-US"/>
         </w:rPr>
         <w:br/>
-      </w:r>
-      <w:r>
-        <w:rPr>
-          <w:rFonts w:ascii="Times New Roman" w:eastAsia="Times New Roman" w:hAnsi="Times New Roman" w:cs="Times New Roman"/>
-          <w:color w:val="A9B7C6"/>
+        <w:t xml:space="preserve">    </w:t>
+      </w:r>
+      <w:r>
+        <w:rPr>
+          <w:rFonts w:ascii="Times New Roman" w:eastAsia="Times New Roman" w:hAnsi="Times New Roman" w:cs="Times New Roman"/>
+          <w:color w:val="CC7832"/>
+          <w:sz w:val="28"/>
+          <w:szCs w:val="28"/>
+          <w:lang w:val="en-US"/>
+        </w:rPr>
+        <w:t xml:space="preserve">public </w:t>
+      </w:r>
+      <w:r>
+        <w:rPr>
+          <w:rFonts w:ascii="Times New Roman" w:eastAsia="Times New Roman" w:hAnsi="Times New Roman" w:cs="Times New Roman"/>
+          <w:color w:val="A9B7C6"/>
+          <w:sz w:val="28"/>
+          <w:szCs w:val="28"/>
+          <w:lang w:val="en-US"/>
+        </w:rPr>
+        <w:t xml:space="preserve">Double </w:t>
+      </w:r>
+      <w:r>
+        <w:rPr>
+          <w:rFonts w:ascii="Times New Roman" w:eastAsia="Times New Roman" w:hAnsi="Times New Roman" w:cs="Times New Roman"/>
+          <w:color w:val="FFC66D"/>
+          <w:sz w:val="28"/>
+          <w:szCs w:val="28"/>
+          <w:lang w:val="en-US"/>
+        </w:rPr>
+        <w:t>phase</w:t>
+      </w:r>
+      <w:r>
+        <w:rPr>
+          <w:rFonts w:ascii="Times New Roman" w:eastAsia="Times New Roman" w:hAnsi="Times New Roman" w:cs="Times New Roman"/>
+          <w:color w:val="A9B7C6"/>
+          <w:sz w:val="28"/>
+          <w:szCs w:val="28"/>
+          <w:lang w:val="en-US"/>
+        </w:rPr>
+        <w:t>() {</w:t>
+      </w:r>
+      <w:r>
+        <w:rPr>
+          <w:rFonts w:ascii="Times New Roman" w:eastAsia="Times New Roman" w:hAnsi="Times New Roman" w:cs="Times New Roman"/>
+          <w:color w:val="A9B7C6"/>
+          <w:sz w:val="28"/>
+          <w:szCs w:val="28"/>
+          <w:lang w:val="en-US"/>
+        </w:rPr>
+        <w:br/>
+        <w:t xml:space="preserve">        </w:t>
+      </w:r>
+      <w:r>
+        <w:rPr>
+          <w:rFonts w:ascii="Times New Roman" w:eastAsia="Times New Roman" w:hAnsi="Times New Roman" w:cs="Times New Roman"/>
+          <w:color w:val="CC7832"/>
+          <w:sz w:val="28"/>
+          <w:szCs w:val="28"/>
+          <w:lang w:val="en-US"/>
+        </w:rPr>
+        <w:t xml:space="preserve">return </w:t>
+      </w:r>
+      <w:r>
+        <w:rPr>
+          <w:rFonts w:ascii="Times New Roman" w:eastAsia="Times New Roman" w:hAnsi="Times New Roman" w:cs="Times New Roman"/>
+          <w:color w:val="A9B7C6"/>
+          <w:sz w:val="28"/>
+          <w:szCs w:val="28"/>
+          <w:lang w:val="en-US"/>
+        </w:rPr>
+        <w:t>Math.</w:t>
+      </w:r>
+      <w:r>
+        <w:rPr>
+          <w:rFonts w:ascii="Times New Roman" w:eastAsia="Times New Roman" w:hAnsi="Times New Roman" w:cs="Times New Roman"/>
+          <w:i/>
+          <w:iCs/>
+          <w:color w:val="A9B7C6"/>
+          <w:sz w:val="28"/>
+          <w:szCs w:val="28"/>
+          <w:lang w:val="en-US"/>
+        </w:rPr>
+        <w:t>atan2</w:t>
+      </w:r>
+      <w:r>
+        <w:rPr>
+          <w:rFonts w:ascii="Times New Roman" w:eastAsia="Times New Roman" w:hAnsi="Times New Roman" w:cs="Times New Roman"/>
+          <w:color w:val="A9B7C6"/>
+          <w:sz w:val="28"/>
+          <w:szCs w:val="28"/>
+          <w:lang w:val="en-US"/>
+        </w:rPr>
+        <w:t>(</w:t>
+      </w:r>
+      <w:proofErr w:type="spellStart"/>
+      <w:r>
+        <w:rPr>
+          <w:rFonts w:ascii="Times New Roman" w:eastAsia="Times New Roman" w:hAnsi="Times New Roman" w:cs="Times New Roman"/>
+          <w:color w:val="9876AA"/>
+          <w:sz w:val="28"/>
+          <w:szCs w:val="28"/>
+          <w:lang w:val="en-US"/>
+        </w:rPr>
+        <w:t>im</w:t>
+      </w:r>
+      <w:proofErr w:type="spellEnd"/>
+      <w:r>
+        <w:rPr>
+          <w:rFonts w:ascii="Times New Roman" w:eastAsia="Times New Roman" w:hAnsi="Times New Roman" w:cs="Times New Roman"/>
+          <w:color w:val="CC7832"/>
+          <w:sz w:val="28"/>
+          <w:szCs w:val="28"/>
+          <w:lang w:val="en-US"/>
+        </w:rPr>
+        <w:t xml:space="preserve">, </w:t>
+      </w:r>
+      <w:r>
+        <w:rPr>
+          <w:rFonts w:ascii="Times New Roman" w:eastAsia="Times New Roman" w:hAnsi="Times New Roman" w:cs="Times New Roman"/>
+          <w:color w:val="9876AA"/>
+          <w:sz w:val="28"/>
+          <w:szCs w:val="28"/>
+          <w:lang w:val="en-US"/>
+        </w:rPr>
+        <w:t>re</w:t>
+      </w:r>
+      <w:r>
+        <w:rPr>
+          <w:rFonts w:ascii="Times New Roman" w:eastAsia="Times New Roman" w:hAnsi="Times New Roman" w:cs="Times New Roman"/>
+          <w:color w:val="A9B7C6"/>
+          <w:sz w:val="28"/>
+          <w:szCs w:val="28"/>
+          <w:lang w:val="en-US"/>
+        </w:rPr>
+        <w:t>)</w:t>
+      </w:r>
+      <w:r>
+        <w:rPr>
+          <w:rFonts w:ascii="Times New Roman" w:eastAsia="Times New Roman" w:hAnsi="Times New Roman" w:cs="Times New Roman"/>
+          <w:color w:val="CC7832"/>
+          <w:sz w:val="28"/>
+          <w:szCs w:val="28"/>
+          <w:lang w:val="en-US"/>
+        </w:rPr>
+        <w:t>;</w:t>
+      </w:r>
+      <w:r>
+        <w:rPr>
+          <w:rFonts w:ascii="Times New Roman" w:eastAsia="Times New Roman" w:hAnsi="Times New Roman" w:cs="Times New Roman"/>
+          <w:color w:val="CC7832"/>
           <w:sz w:val="28"/>
           <w:szCs w:val="28"/>
           <w:lang w:val="en-US"/>
@@ -17382,178 +17841,12 @@
       <w:r>
         <w:rPr>
           <w:rFonts w:ascii="Times New Roman" w:eastAsia="Times New Roman" w:hAnsi="Times New Roman" w:cs="Times New Roman"/>
-          <w:color w:val="CC7832"/>
-          <w:sz w:val="28"/>
-          <w:szCs w:val="28"/>
-          <w:lang w:val="en-US"/>
-        </w:rPr>
-        <w:t xml:space="preserve">public </w:t>
-      </w:r>
-      <w:r>
-        <w:rPr>
-          <w:rFonts w:ascii="Times New Roman" w:eastAsia="Times New Roman" w:hAnsi="Times New Roman" w:cs="Times New Roman"/>
-          <w:color w:val="A9B7C6"/>
-          <w:sz w:val="28"/>
-          <w:szCs w:val="28"/>
-          <w:lang w:val="en-US"/>
-        </w:rPr>
-        <w:t xml:space="preserve">Double </w:t>
-      </w:r>
-      <w:r>
-        <w:rPr>
-          <w:rFonts w:ascii="Times New Roman" w:eastAsia="Times New Roman" w:hAnsi="Times New Roman" w:cs="Times New Roman"/>
-          <w:color w:val="FFC66D"/>
-          <w:sz w:val="28"/>
-          <w:szCs w:val="28"/>
-          <w:lang w:val="en-US"/>
-        </w:rPr>
-        <w:t>phase</w:t>
-      </w:r>
-      <w:r>
-        <w:rPr>
-          <w:rFonts w:ascii="Times New Roman" w:eastAsia="Times New Roman" w:hAnsi="Times New Roman" w:cs="Times New Roman"/>
-          <w:color w:val="A9B7C6"/>
-          <w:sz w:val="28"/>
-          <w:szCs w:val="28"/>
-          <w:lang w:val="en-US"/>
-        </w:rPr>
-        <w:t>() {</w:t>
-      </w:r>
-      <w:r>
-        <w:rPr>
-          <w:rFonts w:ascii="Times New Roman" w:eastAsia="Times New Roman" w:hAnsi="Times New Roman" w:cs="Times New Roman"/>
-          <w:color w:val="A9B7C6"/>
-          <w:sz w:val="28"/>
-          <w:szCs w:val="28"/>
-          <w:lang w:val="en-US"/>
-        </w:rPr>
-        <w:br/>
-        <w:t xml:space="preserve">        </w:t>
-      </w:r>
-      <w:r>
-        <w:rPr>
-          <w:rFonts w:ascii="Times New Roman" w:eastAsia="Times New Roman" w:hAnsi="Times New Roman" w:cs="Times New Roman"/>
-          <w:color w:val="CC7832"/>
-          <w:sz w:val="28"/>
-          <w:szCs w:val="28"/>
-          <w:lang w:val="en-US"/>
-        </w:rPr>
-        <w:t xml:space="preserve">return </w:t>
-      </w:r>
-      <w:r>
-        <w:rPr>
-          <w:rFonts w:ascii="Times New Roman" w:eastAsia="Times New Roman" w:hAnsi="Times New Roman" w:cs="Times New Roman"/>
-          <w:color w:val="A9B7C6"/>
-          <w:sz w:val="28"/>
-          <w:szCs w:val="28"/>
-          <w:lang w:val="en-US"/>
-        </w:rPr>
-        <w:t>Math.</w:t>
-      </w:r>
-      <w:r>
-        <w:rPr>
-          <w:rFonts w:ascii="Times New Roman" w:eastAsia="Times New Roman" w:hAnsi="Times New Roman" w:cs="Times New Roman"/>
-          <w:i/>
-          <w:iCs/>
-          <w:color w:val="A9B7C6"/>
-          <w:sz w:val="28"/>
-          <w:szCs w:val="28"/>
-          <w:lang w:val="en-US"/>
-        </w:rPr>
-        <w:t>atan2</w:t>
-      </w:r>
-      <w:r>
-        <w:rPr>
-          <w:rFonts w:ascii="Times New Roman" w:eastAsia="Times New Roman" w:hAnsi="Times New Roman" w:cs="Times New Roman"/>
-          <w:color w:val="A9B7C6"/>
-          <w:sz w:val="28"/>
-          <w:szCs w:val="28"/>
-          <w:lang w:val="en-US"/>
-        </w:rPr>
-        <w:t>(</w:t>
-      </w:r>
-      <w:proofErr w:type="spellStart"/>
-      <w:r>
-        <w:rPr>
-          <w:rFonts w:ascii="Times New Roman" w:eastAsia="Times New Roman" w:hAnsi="Times New Roman" w:cs="Times New Roman"/>
-          <w:color w:val="9876AA"/>
-          <w:sz w:val="28"/>
-          <w:szCs w:val="28"/>
-          <w:lang w:val="en-US"/>
-        </w:rPr>
-        <w:t>im</w:t>
-      </w:r>
-      <w:proofErr w:type="spellEnd"/>
-      <w:r>
-        <w:rPr>
-          <w:rFonts w:ascii="Times New Roman" w:eastAsia="Times New Roman" w:hAnsi="Times New Roman" w:cs="Times New Roman"/>
-          <w:color w:val="CC7832"/>
-          <w:sz w:val="28"/>
-          <w:szCs w:val="28"/>
-          <w:lang w:val="en-US"/>
-        </w:rPr>
-        <w:t xml:space="preserve">, </w:t>
-      </w:r>
-      <w:r>
-        <w:rPr>
-          <w:rFonts w:ascii="Times New Roman" w:eastAsia="Times New Roman" w:hAnsi="Times New Roman" w:cs="Times New Roman"/>
-          <w:color w:val="9876AA"/>
-          <w:sz w:val="28"/>
-          <w:szCs w:val="28"/>
-          <w:lang w:val="en-US"/>
-        </w:rPr>
-        <w:t>re</w:t>
-      </w:r>
-      <w:r>
-        <w:rPr>
-          <w:rFonts w:ascii="Times New Roman" w:eastAsia="Times New Roman" w:hAnsi="Times New Roman" w:cs="Times New Roman"/>
-          <w:color w:val="A9B7C6"/>
-          <w:sz w:val="28"/>
-          <w:szCs w:val="28"/>
-          <w:lang w:val="en-US"/>
-        </w:rPr>
-        <w:t>)</w:t>
-      </w:r>
-      <w:r>
-        <w:rPr>
-          <w:rFonts w:ascii="Times New Roman" w:eastAsia="Times New Roman" w:hAnsi="Times New Roman" w:cs="Times New Roman"/>
-          <w:color w:val="CC7832"/>
-          <w:sz w:val="28"/>
-          <w:szCs w:val="28"/>
-          <w:lang w:val="en-US"/>
-        </w:rPr>
-        <w:t>;</w:t>
-      </w:r>
-      <w:r>
-        <w:rPr>
-          <w:rFonts w:ascii="Times New Roman" w:eastAsia="Times New Roman" w:hAnsi="Times New Roman" w:cs="Times New Roman"/>
-          <w:color w:val="CC7832"/>
-          <w:sz w:val="28"/>
-          <w:szCs w:val="28"/>
-          <w:lang w:val="en-US"/>
-        </w:rPr>
-        <w:br/>
-        <w:t xml:space="preserve">    </w:t>
-      </w:r>
-      <w:r>
-        <w:rPr>
-          <w:rFonts w:ascii="Times New Roman" w:eastAsia="Times New Roman" w:hAnsi="Times New Roman" w:cs="Times New Roman"/>
           <w:color w:val="A9B7C6"/>
           <w:sz w:val="28"/>
           <w:szCs w:val="28"/>
           <w:lang w:val="en-US"/>
         </w:rPr>
         <w:t>}</w:t>
-      </w:r>
-      <w:r>
-        <w:rPr>
-          <w:rFonts w:ascii="Times New Roman" w:eastAsia="Times New Roman" w:hAnsi="Times New Roman" w:cs="Times New Roman"/>
-          <w:color w:val="A9B7C6"/>
-          <w:sz w:val="28"/>
-          <w:szCs w:val="28"/>
-          <w:lang w:val="en-US"/>
-        </w:rPr>
-        <w:br/>
       </w:r>
       <w:r>
         <w:rPr>
@@ -17920,7 +18213,7 @@
           <w:lang w:val="ru-RU"/>
         </w:rPr>
       </w:pPr>
-      <w:bookmarkStart w:id="15" w:name="_Toc161521050"/>
+      <w:bookmarkStart w:id="15" w:name="_Toc161919813"/>
     </w:p>
     <w:p>
       <w:pPr>
@@ -17967,9 +18260,20 @@
           <w:szCs w:val="28"/>
           <w:lang w:val="ru-RU"/>
         </w:rPr>
-        <w:t xml:space="preserve"> репозитория</w:t>
+        <w:t xml:space="preserve"> </w:t>
+      </w:r>
+      <w:proofErr w:type="spellStart"/>
+      <w:r>
+        <w:rPr>
+          <w:rFonts w:ascii="Times New Roman" w:hAnsi="Times New Roman" w:cs="Times New Roman"/>
+          <w:sz w:val="28"/>
+          <w:szCs w:val="28"/>
+          <w:lang w:val="ru-RU"/>
+        </w:rPr>
+        <w:t>репозитория</w:t>
       </w:r>
       <w:bookmarkEnd w:id="15"/>
+      <w:proofErr w:type="spellEnd"/>
     </w:p>
     <w:p>
       <w:pPr>
@@ -17999,27 +18303,7 @@
           <w:szCs w:val="28"/>
           <w:lang w:val="ru-RU"/>
         </w:rPr>
-        <w:t>Controller</w:t>
-      </w:r>
-      <w:proofErr w:type="spellEnd"/>
-      <w:r>
-        <w:rPr>
-          <w:rFonts w:ascii="Times New Roman" w:hAnsi="Times New Roman" w:cs="Times New Roman"/>
-          <w:sz w:val="28"/>
-          <w:szCs w:val="28"/>
-          <w:lang w:val="ru-RU"/>
-        </w:rPr>
-        <w:t>-Service-</w:t>
-      </w:r>
-      <w:proofErr w:type="spellStart"/>
-      <w:r>
-        <w:rPr>
-          <w:rFonts w:ascii="Times New Roman" w:hAnsi="Times New Roman" w:cs="Times New Roman"/>
-          <w:sz w:val="28"/>
-          <w:szCs w:val="28"/>
-          <w:lang w:val="ru-RU"/>
-        </w:rPr>
-        <w:t>Repository</w:t>
+        <w:t>Controller-Service-Repository</w:t>
       </w:r>
       <w:proofErr w:type="spellEnd"/>
       <w:r>
@@ -18084,7 +18368,7 @@
           <w:szCs w:val="28"/>
           <w:lang w:val="ru-RU"/>
         </w:rPr>
-        <w:t xml:space="preserve">тот слой является верхним по иерархии и отвечает за обработку запросов от клиентов. Контроллеры делегируют </w:t>
+        <w:t xml:space="preserve">тот слой является верхним по иерархии и отвечает за обработку запросов от клиентов. Контроллеры делегируют выполнение конкретных операций сервисам и не содержат в себе бизнес-логики или прямого доступа к данным. Они обеспечивают интерфейс для </w:t>
       </w:r>
       <w:r>
         <w:rPr>
@@ -18094,7 +18378,7 @@
           <w:lang w:val="ru-RU"/>
         </w:rPr>
         <w:lastRenderedPageBreak/>
-        <w:t>выполнение конкретных операций сервисам и не содержат в себе бизнес-логики или прямого доступа к данным. Они обеспечивают интерфейс для взаимодействия с внешними субъектами, такими как пользовательский интерфейс или внешние системы.</w:t>
+        <w:t>взаимодействия с внешними субъектами, такими как пользовательский интерфейс или внешние системы.</w:t>
       </w:r>
     </w:p>
     <w:p>
@@ -18175,7 +18459,27 @@
           <w:szCs w:val="28"/>
           <w:lang w:val="ru-RU"/>
         </w:rPr>
-        <w:t xml:space="preserve"> (Репозиторий): </w:t>
+        <w:t xml:space="preserve"> (</w:t>
+      </w:r>
+      <w:proofErr w:type="spellStart"/>
+      <w:r>
+        <w:rPr>
+          <w:rFonts w:ascii="Times New Roman" w:hAnsi="Times New Roman" w:cs="Times New Roman"/>
+          <w:sz w:val="28"/>
+          <w:szCs w:val="28"/>
+          <w:lang w:val="ru-RU"/>
+        </w:rPr>
+        <w:t>Репозиторий</w:t>
+      </w:r>
+      <w:proofErr w:type="spellEnd"/>
+      <w:r>
+        <w:rPr>
+          <w:rFonts w:ascii="Times New Roman" w:hAnsi="Times New Roman" w:cs="Times New Roman"/>
+          <w:sz w:val="28"/>
+          <w:szCs w:val="28"/>
+          <w:lang w:val="ru-RU"/>
+        </w:rPr>
+        <w:t xml:space="preserve">): </w:t>
       </w:r>
       <w:r>
         <w:rPr>
@@ -19002,27 +19306,7 @@
           <w:szCs w:val="28"/>
           <w:lang w:val="ru-RU"/>
         </w:rPr>
-        <w:t>Controller</w:t>
-      </w:r>
-      <w:proofErr w:type="spellEnd"/>
-      <w:r>
-        <w:rPr>
-          <w:rFonts w:ascii="Times New Roman" w:hAnsi="Times New Roman" w:cs="Times New Roman"/>
-          <w:sz w:val="28"/>
-          <w:szCs w:val="28"/>
-          <w:lang w:val="ru-RU"/>
-        </w:rPr>
-        <w:t>-Service-</w:t>
-      </w:r>
-      <w:proofErr w:type="spellStart"/>
-      <w:r>
-        <w:rPr>
-          <w:rFonts w:ascii="Times New Roman" w:hAnsi="Times New Roman" w:cs="Times New Roman"/>
-          <w:sz w:val="28"/>
-          <w:szCs w:val="28"/>
-          <w:lang w:val="ru-RU"/>
-        </w:rPr>
-        <w:t>Repository</w:t>
+        <w:t>Controller-Service-Repository</w:t>
       </w:r>
       <w:proofErr w:type="spellEnd"/>
       <w:r>
@@ -19052,7 +19336,7 @@
         <w:pStyle w:val="2"/>
         <w:spacing w:before="0" w:after="120" w:line="360" w:lineRule="auto"/>
       </w:pPr>
-      <w:bookmarkStart w:id="16" w:name="_Toc161521051"/>
+      <w:bookmarkStart w:id="16" w:name="_Toc161919814"/>
       <w:r>
         <w:rPr>
           <w:rFonts w:ascii="Times New Roman" w:hAnsi="Times New Roman" w:cs="Times New Roman"/>
@@ -19390,6 +19674,7 @@
         </w:rPr>
         <w:t xml:space="preserve"> </w:t>
       </w:r>
+      <w:proofErr w:type="gramStart"/>
       <w:r>
         <w:rPr>
           <w:rFonts w:ascii="Times New Roman" w:hAnsi="Times New Roman" w:cs="Times New Roman"/>
@@ -19398,18 +19683,7 @@
           <w:szCs w:val="28"/>
           <w:lang w:val="en-US"/>
         </w:rPr>
-        <w:t>@</w:t>
-      </w:r>
-      <w:proofErr w:type="gramStart"/>
-      <w:r>
-        <w:rPr>
-          <w:rFonts w:ascii="Times New Roman" w:hAnsi="Times New Roman" w:cs="Times New Roman"/>
-          <w:color w:val="BBB529"/>
-          <w:sz w:val="28"/>
-          <w:szCs w:val="28"/>
-          <w:lang w:val="en-US"/>
-        </w:rPr>
-        <w:t>Query</w:t>
+        <w:t>@Query</w:t>
       </w:r>
       <w:r>
         <w:rPr>
@@ -20315,7 +20589,7 @@
           <w:lang w:val="ru-RU"/>
         </w:rPr>
       </w:pPr>
-      <w:bookmarkStart w:id="17" w:name="_Toc161521052"/>
+      <w:bookmarkStart w:id="17" w:name="_Toc161919815"/>
       <w:r>
         <w:rPr>
           <w:rFonts w:ascii="Times New Roman" w:hAnsi="Times New Roman" w:cs="Times New Roman"/>
@@ -20604,8 +20878,19 @@
           <w:szCs w:val="28"/>
           <w:lang w:val="ru-RU"/>
         </w:rPr>
-        <w:t>соответствующими репозиториями</w:t>
-      </w:r>
+        <w:t xml:space="preserve">соответствующими </w:t>
+      </w:r>
+      <w:proofErr w:type="spellStart"/>
+      <w:r>
+        <w:rPr>
+          <w:rFonts w:ascii="Times New Roman" w:hAnsi="Times New Roman" w:cs="Times New Roman"/>
+          <w:sz w:val="28"/>
+          <w:szCs w:val="28"/>
+          <w:lang w:val="ru-RU"/>
+        </w:rPr>
+        <w:t>репозиториями</w:t>
+      </w:r>
+      <w:proofErr w:type="spellEnd"/>
       <w:r>
         <w:rPr>
           <w:rFonts w:ascii="Times New Roman" w:hAnsi="Times New Roman" w:cs="Times New Roman"/>
@@ -21707,8 +21992,20 @@
           <w:szCs w:val="28"/>
           <w:lang w:val="en-US"/>
         </w:rPr>
-        <w:t>@Autowired</w:t>
-      </w:r>
+        <w:t>@</w:t>
+      </w:r>
+      <w:proofErr w:type="spellStart"/>
+      <w:r>
+        <w:rPr>
+          <w:rFonts w:ascii="Times New Roman" w:hAnsi="Times New Roman" w:cs="Times New Roman"/>
+          <w:color w:val="BBB529"/>
+          <w:sz w:val="28"/>
+          <w:szCs w:val="28"/>
+          <w:lang w:val="en-US"/>
+        </w:rPr>
+        <w:t>Autowired</w:t>
+      </w:r>
+      <w:proofErr w:type="spellEnd"/>
       <w:r>
         <w:rPr>
           <w:rFonts w:ascii="Times New Roman" w:hAnsi="Times New Roman" w:cs="Times New Roman"/>
@@ -25487,18 +25784,38 @@
           <w:rFonts w:ascii="Times New Roman" w:hAnsi="Times New Roman" w:cs="Times New Roman"/>
           <w:sz w:val="28"/>
           <w:szCs w:val="28"/>
-          <w:lang w:val="ru-RU"/>
+          <w:lang w:val="en-US"/>
         </w:rPr>
       </w:pPr>
+      <w:proofErr w:type="gramStart"/>
+      <w:r>
+        <w:rPr>
+          <w:rFonts w:ascii="Times New Roman" w:hAnsi="Times New Roman" w:cs="Times New Roman"/>
+          <w:sz w:val="28"/>
+          <w:szCs w:val="28"/>
+          <w:lang w:val="en-US"/>
+        </w:rPr>
+        <w:t>function</w:t>
+      </w:r>
+      <w:proofErr w:type="gramEnd"/>
+      <w:r>
+        <w:rPr>
+          <w:rFonts w:ascii="Times New Roman" w:hAnsi="Times New Roman" w:cs="Times New Roman"/>
+          <w:sz w:val="28"/>
+          <w:szCs w:val="28"/>
+          <w:lang w:val="en-US"/>
+        </w:rPr>
+        <w:t xml:space="preserve"> D = </w:t>
+      </w:r>
       <w:proofErr w:type="spellStart"/>
       <w:r>
         <w:rPr>
           <w:rFonts w:ascii="Times New Roman" w:hAnsi="Times New Roman" w:cs="Times New Roman"/>
           <w:sz w:val="28"/>
           <w:szCs w:val="28"/>
-          <w:lang w:val="ru-RU"/>
-        </w:rPr>
-        <w:t>function</w:t>
+          <w:lang w:val="en-US"/>
+        </w:rPr>
+        <w:t>weightsum</w:t>
       </w:r>
       <w:proofErr w:type="spellEnd"/>
       <w:r>
@@ -25506,27 +25823,7 @@
           <w:rFonts w:ascii="Times New Roman" w:hAnsi="Times New Roman" w:cs="Times New Roman"/>
           <w:sz w:val="28"/>
           <w:szCs w:val="28"/>
-          <w:lang w:val="ru-RU"/>
-        </w:rPr>
-        <w:t xml:space="preserve"> D = </w:t>
-      </w:r>
-      <w:proofErr w:type="spellStart"/>
-      <w:r>
-        <w:rPr>
-          <w:rFonts w:ascii="Times New Roman" w:hAnsi="Times New Roman" w:cs="Times New Roman"/>
-          <w:sz w:val="28"/>
-          <w:szCs w:val="28"/>
-          <w:lang w:val="ru-RU"/>
-        </w:rPr>
-        <w:t>weightsum</w:t>
-      </w:r>
-      <w:proofErr w:type="spellEnd"/>
-      <w:r>
-        <w:rPr>
-          <w:rFonts w:ascii="Times New Roman" w:hAnsi="Times New Roman" w:cs="Times New Roman"/>
-          <w:sz w:val="28"/>
-          <w:szCs w:val="28"/>
-          <w:lang w:val="ru-RU"/>
+          <w:lang w:val="en-US"/>
         </w:rPr>
         <w:t>(T)</w:t>
       </w:r>
@@ -25547,21 +25844,31 @@
           <w:rFonts w:ascii="Times New Roman" w:hAnsi="Times New Roman" w:cs="Times New Roman"/>
           <w:sz w:val="28"/>
           <w:szCs w:val="28"/>
-          <w:lang w:val="ru-RU"/>
+          <w:lang w:val="en-US"/>
         </w:rPr>
         <w:t xml:space="preserve">    </w:t>
       </w:r>
-      <w:r>
-        <w:rPr>
-          <w:rFonts w:ascii="Times New Roman" w:hAnsi="Times New Roman" w:cs="Times New Roman"/>
-          <w:sz w:val="28"/>
-          <w:szCs w:val="28"/>
-          <w:lang w:val="en-US"/>
-        </w:rPr>
-        <w:t>modes = unique(</w:t>
+      <w:proofErr w:type="gramStart"/>
+      <w:r>
+        <w:rPr>
+          <w:rFonts w:ascii="Times New Roman" w:hAnsi="Times New Roman" w:cs="Times New Roman"/>
+          <w:sz w:val="28"/>
+          <w:szCs w:val="28"/>
+          <w:lang w:val="en-US"/>
+        </w:rPr>
+        <w:t>modes</w:t>
+      </w:r>
+      <w:proofErr w:type="gramEnd"/>
+      <w:r>
+        <w:rPr>
+          <w:rFonts w:ascii="Times New Roman" w:hAnsi="Times New Roman" w:cs="Times New Roman"/>
+          <w:sz w:val="28"/>
+          <w:szCs w:val="28"/>
+          <w:lang w:val="en-US"/>
+        </w:rPr>
+        <w:t xml:space="preserve"> = unique(</w:t>
       </w:r>
       <w:proofErr w:type="spellStart"/>
-      <w:proofErr w:type="gramStart"/>
       <w:r>
         <w:rPr>
           <w:rFonts w:ascii="Times New Roman" w:hAnsi="Times New Roman" w:cs="Times New Roman"/>
@@ -25572,7 +25879,6 @@
         <w:t>T.mode</w:t>
       </w:r>
       <w:proofErr w:type="spellEnd"/>
-      <w:proofErr w:type="gramEnd"/>
       <w:r>
         <w:rPr>
           <w:rFonts w:ascii="Times New Roman" w:hAnsi="Times New Roman" w:cs="Times New Roman"/>
@@ -25622,7 +25928,27 @@
           <w:szCs w:val="28"/>
           <w:lang w:val="en-US"/>
         </w:rPr>
-        <w:t xml:space="preserve">    for </w:t>
+        <w:t xml:space="preserve">    </w:t>
+      </w:r>
+      <w:proofErr w:type="gramStart"/>
+      <w:r>
+        <w:rPr>
+          <w:rFonts w:ascii="Times New Roman" w:hAnsi="Times New Roman" w:cs="Times New Roman"/>
+          <w:sz w:val="28"/>
+          <w:szCs w:val="28"/>
+          <w:lang w:val="en-US"/>
+        </w:rPr>
+        <w:t>for</w:t>
+      </w:r>
+      <w:proofErr w:type="gramEnd"/>
+      <w:r>
+        <w:rPr>
+          <w:rFonts w:ascii="Times New Roman" w:hAnsi="Times New Roman" w:cs="Times New Roman"/>
+          <w:sz w:val="28"/>
+          <w:szCs w:val="28"/>
+          <w:lang w:val="en-US"/>
+        </w:rPr>
+        <w:t xml:space="preserve"> </w:t>
       </w:r>
       <w:proofErr w:type="spellStart"/>
       <w:r>
@@ -25642,27 +25968,7 @@
           <w:szCs w:val="28"/>
           <w:lang w:val="en-US"/>
         </w:rPr>
-        <w:t xml:space="preserve"> = </w:t>
-      </w:r>
-      <w:proofErr w:type="gramStart"/>
-      <w:r>
-        <w:rPr>
-          <w:rFonts w:ascii="Times New Roman" w:hAnsi="Times New Roman" w:cs="Times New Roman"/>
-          <w:sz w:val="28"/>
-          <w:szCs w:val="28"/>
-          <w:lang w:val="en-US"/>
-        </w:rPr>
-        <w:t>1:length</w:t>
-      </w:r>
-      <w:proofErr w:type="gramEnd"/>
-      <w:r>
-        <w:rPr>
-          <w:rFonts w:ascii="Times New Roman" w:hAnsi="Times New Roman" w:cs="Times New Roman"/>
-          <w:sz w:val="28"/>
-          <w:szCs w:val="28"/>
-          <w:lang w:val="en-US"/>
-        </w:rPr>
-        <w:t>(modes)</w:t>
+        <w:t xml:space="preserve"> = 1:length(modes)</w:t>
       </w:r>
     </w:p>
     <w:p>
@@ -25683,7 +25989,7 @@
           <w:szCs w:val="28"/>
           <w:lang w:val="en-US"/>
         </w:rPr>
-        <w:t xml:space="preserve">        mode = </w:t>
+        <w:t xml:space="preserve">        </w:t>
       </w:r>
       <w:proofErr w:type="gramStart"/>
       <w:r>
@@ -25693,10 +25999,19 @@
           <w:szCs w:val="28"/>
           <w:lang w:val="en-US"/>
         </w:rPr>
-        <w:t>T(</w:t>
+        <w:t>mode</w:t>
+      </w:r>
+      <w:proofErr w:type="gramEnd"/>
+      <w:r>
+        <w:rPr>
+          <w:rFonts w:ascii="Times New Roman" w:hAnsi="Times New Roman" w:cs="Times New Roman"/>
+          <w:sz w:val="28"/>
+          <w:szCs w:val="28"/>
+          <w:lang w:val="en-US"/>
+        </w:rPr>
+        <w:t xml:space="preserve"> = T(</w:t>
       </w:r>
       <w:proofErr w:type="spellStart"/>
-      <w:proofErr w:type="gramEnd"/>
       <w:r>
         <w:rPr>
           <w:rFonts w:ascii="Times New Roman" w:hAnsi="Times New Roman" w:cs="Times New Roman"/>
@@ -25755,7 +26070,7 @@
           <w:szCs w:val="28"/>
           <w:lang w:val="en-US"/>
         </w:rPr>
-        <w:t xml:space="preserve">        for j = </w:t>
+        <w:t xml:space="preserve">        </w:t>
       </w:r>
       <w:proofErr w:type="gramStart"/>
       <w:r>
@@ -25765,7 +26080,7 @@
           <w:szCs w:val="28"/>
           <w:lang w:val="en-US"/>
         </w:rPr>
-        <w:t>1:height</w:t>
+        <w:t>for</w:t>
       </w:r>
       <w:proofErr w:type="gramEnd"/>
       <w:r>
@@ -25775,7 +26090,7 @@
           <w:szCs w:val="28"/>
           <w:lang w:val="en-US"/>
         </w:rPr>
-        <w:t>(mode)</w:t>
+        <w:t xml:space="preserve"> j = 1:height(mode)</w:t>
       </w:r>
     </w:p>
     <w:p>
@@ -25796,7 +26111,7 @@
           <w:szCs w:val="28"/>
           <w:lang w:val="en-US"/>
         </w:rPr>
-        <w:t xml:space="preserve">            row = </w:t>
+        <w:t xml:space="preserve">            </w:t>
       </w:r>
       <w:proofErr w:type="gramStart"/>
       <w:r>
@@ -25806,7 +26121,7 @@
           <w:szCs w:val="28"/>
           <w:lang w:val="en-US"/>
         </w:rPr>
-        <w:t>mode(</w:t>
+        <w:t>row</w:t>
       </w:r>
       <w:proofErr w:type="gramEnd"/>
       <w:r>
@@ -25816,7 +26131,7 @@
           <w:szCs w:val="28"/>
           <w:lang w:val="en-US"/>
         </w:rPr>
-        <w:t xml:space="preserve">j,:); </w:t>
+        <w:t xml:space="preserve"> = mode(j,:); </w:t>
       </w:r>
     </w:p>
     <w:p>
@@ -25837,10 +26152,29 @@
           <w:szCs w:val="28"/>
           <w:lang w:val="en-US"/>
         </w:rPr>
-        <w:t xml:space="preserve">            pull = </w:t>
+        <w:t xml:space="preserve">            </w:t>
+      </w:r>
+      <w:proofErr w:type="gramStart"/>
+      <w:r>
+        <w:rPr>
+          <w:rFonts w:ascii="Times New Roman" w:hAnsi="Times New Roman" w:cs="Times New Roman"/>
+          <w:sz w:val="28"/>
+          <w:szCs w:val="28"/>
+          <w:lang w:val="en-US"/>
+        </w:rPr>
+        <w:t>pull</w:t>
+      </w:r>
+      <w:proofErr w:type="gramEnd"/>
+      <w:r>
+        <w:rPr>
+          <w:rFonts w:ascii="Times New Roman" w:hAnsi="Times New Roman" w:cs="Times New Roman"/>
+          <w:sz w:val="28"/>
+          <w:szCs w:val="28"/>
+          <w:lang w:val="en-US"/>
+        </w:rPr>
+        <w:t xml:space="preserve"> = </w:t>
       </w:r>
       <w:proofErr w:type="spellStart"/>
-      <w:proofErr w:type="gramStart"/>
       <w:r>
         <w:rPr>
           <w:rFonts w:ascii="Times New Roman" w:hAnsi="Times New Roman" w:cs="Times New Roman"/>
@@ -25851,7 +26185,6 @@
         <w:t>row.zWeight</w:t>
       </w:r>
       <w:proofErr w:type="spellEnd"/>
-      <w:proofErr w:type="gramEnd"/>
       <w:r>
         <w:rPr>
           <w:rFonts w:ascii="Times New Roman" w:hAnsi="Times New Roman" w:cs="Times New Roman"/>
@@ -25942,7 +26275,7 @@
           <w:szCs w:val="28"/>
           <w:lang w:val="en-US"/>
         </w:rPr>
-        <w:t xml:space="preserve">                row = </w:t>
+        <w:t xml:space="preserve">                </w:t>
       </w:r>
       <w:proofErr w:type="gramStart"/>
       <w:r>
@@ -25952,7 +26285,7 @@
           <w:szCs w:val="28"/>
           <w:lang w:val="en-US"/>
         </w:rPr>
-        <w:t>mode(</w:t>
+        <w:t>row</w:t>
       </w:r>
       <w:proofErr w:type="gramEnd"/>
       <w:r>
@@ -25962,7 +26295,7 @@
           <w:szCs w:val="28"/>
           <w:lang w:val="en-US"/>
         </w:rPr>
-        <w:t>ref,:);</w:t>
+        <w:t xml:space="preserve"> = mode(ref,:);</w:t>
       </w:r>
     </w:p>
     <w:p>
@@ -25984,10 +26317,29 @@
           <w:lang w:val="en-US"/>
         </w:rPr>
         <w:lastRenderedPageBreak/>
-        <w:t xml:space="preserve">                pull = [pull; </w:t>
+        <w:t xml:space="preserve">                </w:t>
+      </w:r>
+      <w:proofErr w:type="gramStart"/>
+      <w:r>
+        <w:rPr>
+          <w:rFonts w:ascii="Times New Roman" w:hAnsi="Times New Roman" w:cs="Times New Roman"/>
+          <w:sz w:val="28"/>
+          <w:szCs w:val="28"/>
+          <w:lang w:val="en-US"/>
+        </w:rPr>
+        <w:t>pull</w:t>
+      </w:r>
+      <w:proofErr w:type="gramEnd"/>
+      <w:r>
+        <w:rPr>
+          <w:rFonts w:ascii="Times New Roman" w:hAnsi="Times New Roman" w:cs="Times New Roman"/>
+          <w:sz w:val="28"/>
+          <w:szCs w:val="28"/>
+          <w:lang w:val="en-US"/>
+        </w:rPr>
+        <w:t xml:space="preserve"> = [pull; </w:t>
       </w:r>
       <w:proofErr w:type="spellStart"/>
-      <w:proofErr w:type="gramStart"/>
       <w:r>
         <w:rPr>
           <w:rFonts w:ascii="Times New Roman" w:hAnsi="Times New Roman" w:cs="Times New Roman"/>
@@ -25998,7 +26350,6 @@
         <w:t>row.zWeight</w:t>
       </w:r>
       <w:proofErr w:type="spellEnd"/>
-      <w:proofErr w:type="gramEnd"/>
       <w:r>
         <w:rPr>
           <w:rFonts w:ascii="Times New Roman" w:hAnsi="Times New Roman" w:cs="Times New Roman"/>
@@ -26151,7 +26502,7 @@
           <w:szCs w:val="28"/>
           <w:lang w:val="en-US"/>
         </w:rPr>
-        <w:t xml:space="preserve">                for k = length(pull)-</w:t>
+        <w:t xml:space="preserve">                </w:t>
       </w:r>
       <w:proofErr w:type="gramStart"/>
       <w:r>
@@ -26161,7 +26512,7 @@
           <w:szCs w:val="28"/>
           <w:lang w:val="en-US"/>
         </w:rPr>
-        <w:t>1:-</w:t>
+        <w:t>for</w:t>
       </w:r>
       <w:proofErr w:type="gramEnd"/>
       <w:r>
@@ -26171,7 +26522,7 @@
           <w:szCs w:val="28"/>
           <w:lang w:val="en-US"/>
         </w:rPr>
-        <w:t>1:1</w:t>
+        <w:t xml:space="preserve"> k = length(pull)-1:-1:1</w:t>
       </w:r>
     </w:p>
     <w:p>
@@ -26234,10 +26585,29 @@
           <w:szCs w:val="28"/>
           <w:lang w:val="en-US"/>
         </w:rPr>
-        <w:t xml:space="preserve">                pull = </w:t>
+        <w:t xml:space="preserve">                </w:t>
+      </w:r>
+      <w:proofErr w:type="gramStart"/>
+      <w:r>
+        <w:rPr>
+          <w:rFonts w:ascii="Times New Roman" w:hAnsi="Times New Roman" w:cs="Times New Roman"/>
+          <w:sz w:val="28"/>
+          <w:szCs w:val="28"/>
+          <w:lang w:val="en-US"/>
+        </w:rPr>
+        <w:t>pull</w:t>
+      </w:r>
+      <w:proofErr w:type="gramEnd"/>
+      <w:r>
+        <w:rPr>
+          <w:rFonts w:ascii="Times New Roman" w:hAnsi="Times New Roman" w:cs="Times New Roman"/>
+          <w:sz w:val="28"/>
+          <w:szCs w:val="28"/>
+          <w:lang w:val="en-US"/>
+        </w:rPr>
+        <w:t xml:space="preserve"> = </w:t>
       </w:r>
       <w:proofErr w:type="spellStart"/>
-      <w:proofErr w:type="gramStart"/>
       <w:r>
         <w:rPr>
           <w:rFonts w:ascii="Times New Roman" w:hAnsi="Times New Roman" w:cs="Times New Roman"/>
@@ -26255,17 +26625,7 @@
           <w:szCs w:val="28"/>
           <w:lang w:val="en-US"/>
         </w:rPr>
-        <w:t>(</w:t>
-      </w:r>
-      <w:proofErr w:type="gramEnd"/>
-      <w:r>
-        <w:rPr>
-          <w:rFonts w:ascii="Times New Roman" w:hAnsi="Times New Roman" w:cs="Times New Roman"/>
-          <w:sz w:val="28"/>
-          <w:szCs w:val="28"/>
-          <w:lang w:val="en-US"/>
-        </w:rPr>
-        <w:t>magnitude, theta);</w:t>
+        <w:t>(magnitude, theta);</w:t>
       </w:r>
     </w:p>
     <w:p>
@@ -26300,6 +26660,15 @@
         <w:t>mode.zWeightSum</w:t>
       </w:r>
       <w:proofErr w:type="spellEnd"/>
+      <w:r>
+        <w:rPr>
+          <w:rFonts w:ascii="Times New Roman" w:hAnsi="Times New Roman" w:cs="Times New Roman"/>
+          <w:sz w:val="28"/>
+          <w:szCs w:val="28"/>
+          <w:lang w:val="en-US"/>
+        </w:rPr>
+        <w:t>(</w:t>
+      </w:r>
       <w:proofErr w:type="gramEnd"/>
       <w:r>
         <w:rPr>
@@ -26308,7 +26677,7 @@
           <w:szCs w:val="28"/>
           <w:lang w:val="en-US"/>
         </w:rPr>
-        <w:t>(j) = sum(pull);</w:t>
+        <w:t>j) = sum(pull);</w:t>
       </w:r>
     </w:p>
     <w:p>
@@ -26364,6 +26733,15 @@
         <w:t>mode.zWeightSum</w:t>
       </w:r>
       <w:proofErr w:type="spellEnd"/>
+      <w:r>
+        <w:rPr>
+          <w:rFonts w:ascii="Times New Roman" w:hAnsi="Times New Roman" w:cs="Times New Roman"/>
+          <w:sz w:val="28"/>
+          <w:szCs w:val="28"/>
+          <w:lang w:val="en-US"/>
+        </w:rPr>
+        <w:t>(</w:t>
+      </w:r>
       <w:proofErr w:type="gramEnd"/>
       <w:r>
         <w:rPr>
@@ -26372,7 +26750,7 @@
           <w:szCs w:val="28"/>
           <w:lang w:val="en-US"/>
         </w:rPr>
-        <w:t>(j) = pull;</w:t>
+        <w:t>j) = pull;</w:t>
       </w:r>
     </w:p>
     <w:p>
@@ -26628,7 +27006,7 @@
           <w:lang w:val="ru-RU"/>
         </w:rPr>
       </w:pPr>
-      <w:bookmarkStart w:id="18" w:name="_Toc161521053"/>
+      <w:bookmarkStart w:id="18" w:name="_Toc161919816"/>
       <w:r>
         <w:rPr>
           <w:rFonts w:ascii="Times New Roman" w:hAnsi="Times New Roman" w:cs="Times New Roman"/>
@@ -26743,6 +27121,7 @@
         </w:rPr>
         <w:br/>
       </w:r>
+      <w:proofErr w:type="gramStart"/>
       <w:r>
         <w:rPr>
           <w:rFonts w:ascii="Times New Roman" w:eastAsia="Times New Roman" w:hAnsi="Times New Roman" w:cs="Times New Roman"/>
@@ -26762,8 +27141,20 @@
           <w:lang w:val="en-US"/>
         </w:rPr>
         <w:br/>
-        <w:t>@RequestMapping</w:t>
-      </w:r>
+        <w:t>@</w:t>
+      </w:r>
+      <w:proofErr w:type="spellStart"/>
+      <w:r>
+        <w:rPr>
+          <w:rFonts w:ascii="Times New Roman" w:eastAsia="Times New Roman" w:hAnsi="Times New Roman" w:cs="Times New Roman"/>
+          <w:color w:val="BBB529"/>
+          <w:sz w:val="28"/>
+          <w:szCs w:val="28"/>
+          <w:lang w:val="en-US"/>
+        </w:rPr>
+        <w:t>RequestMapping</w:t>
+      </w:r>
+      <w:proofErr w:type="spellEnd"/>
       <w:r>
         <w:rPr>
           <w:rFonts w:ascii="Times New Roman" w:eastAsia="Times New Roman" w:hAnsi="Times New Roman" w:cs="Times New Roman"/>
@@ -26856,8 +27247,20 @@
           <w:szCs w:val="28"/>
           <w:lang w:val="en-US"/>
         </w:rPr>
-        <w:t>@Autowired</w:t>
-      </w:r>
+        <w:t>@</w:t>
+      </w:r>
+      <w:proofErr w:type="spellStart"/>
+      <w:r>
+        <w:rPr>
+          <w:rFonts w:ascii="Times New Roman" w:eastAsia="Times New Roman" w:hAnsi="Times New Roman" w:cs="Times New Roman"/>
+          <w:color w:val="BBB529"/>
+          <w:sz w:val="28"/>
+          <w:szCs w:val="28"/>
+          <w:lang w:val="en-US"/>
+        </w:rPr>
+        <w:t>Autowired</w:t>
+      </w:r>
+      <w:proofErr w:type="spellEnd"/>
       <w:r>
         <w:rPr>
           <w:rFonts w:ascii="Times New Roman" w:eastAsia="Times New Roman" w:hAnsi="Times New Roman" w:cs="Times New Roman"/>
@@ -26952,8 +27355,20 @@
           <w:szCs w:val="28"/>
           <w:lang w:val="en-US"/>
         </w:rPr>
-        <w:t>@Autowired</w:t>
-      </w:r>
+        <w:t>@</w:t>
+      </w:r>
+      <w:proofErr w:type="spellStart"/>
+      <w:r>
+        <w:rPr>
+          <w:rFonts w:ascii="Times New Roman" w:eastAsia="Times New Roman" w:hAnsi="Times New Roman" w:cs="Times New Roman"/>
+          <w:color w:val="BBB529"/>
+          <w:sz w:val="28"/>
+          <w:szCs w:val="28"/>
+          <w:lang w:val="en-US"/>
+        </w:rPr>
+        <w:t>Autowired</w:t>
+      </w:r>
+      <w:proofErr w:type="spellEnd"/>
       <w:r>
         <w:rPr>
           <w:rFonts w:ascii="Times New Roman" w:eastAsia="Times New Roman" w:hAnsi="Times New Roman" w:cs="Times New Roman"/>
@@ -27048,8 +27463,20 @@
           <w:szCs w:val="28"/>
           <w:lang w:val="en-US"/>
         </w:rPr>
-        <w:t>@Autowired</w:t>
-      </w:r>
+        <w:t>@</w:t>
+      </w:r>
+      <w:proofErr w:type="spellStart"/>
+      <w:r>
+        <w:rPr>
+          <w:rFonts w:ascii="Times New Roman" w:eastAsia="Times New Roman" w:hAnsi="Times New Roman" w:cs="Times New Roman"/>
+          <w:color w:val="BBB529"/>
+          <w:sz w:val="28"/>
+          <w:szCs w:val="28"/>
+          <w:lang w:val="en-US"/>
+        </w:rPr>
+        <w:t>Autowired</w:t>
+      </w:r>
+      <w:proofErr w:type="spellEnd"/>
       <w:r>
         <w:rPr>
           <w:rFonts w:ascii="Times New Roman" w:eastAsia="Times New Roman" w:hAnsi="Times New Roman" w:cs="Times New Roman"/>
@@ -27144,8 +27571,20 @@
           <w:szCs w:val="28"/>
           <w:lang w:val="en-US"/>
         </w:rPr>
-        <w:t>@GetMapping</w:t>
-      </w:r>
+        <w:t>@</w:t>
+      </w:r>
+      <w:proofErr w:type="spellStart"/>
+      <w:r>
+        <w:rPr>
+          <w:rFonts w:ascii="Times New Roman" w:eastAsia="Times New Roman" w:hAnsi="Times New Roman" w:cs="Times New Roman"/>
+          <w:color w:val="BBB529"/>
+          <w:sz w:val="28"/>
+          <w:szCs w:val="28"/>
+          <w:lang w:val="en-US"/>
+        </w:rPr>
+        <w:t>GetMapping</w:t>
+      </w:r>
+      <w:proofErr w:type="spellEnd"/>
       <w:r>
         <w:rPr>
           <w:rFonts w:ascii="Times New Roman" w:eastAsia="Times New Roman" w:hAnsi="Times New Roman" w:cs="Times New Roman"/>
@@ -27718,8 +28157,20 @@
           <w:szCs w:val="28"/>
           <w:lang w:val="en-US"/>
         </w:rPr>
-        <w:t>@PostMapping</w:t>
-      </w:r>
+        <w:t>@</w:t>
+      </w:r>
+      <w:proofErr w:type="spellStart"/>
+      <w:r>
+        <w:rPr>
+          <w:rFonts w:ascii="Times New Roman" w:eastAsia="Times New Roman" w:hAnsi="Times New Roman" w:cs="Times New Roman"/>
+          <w:color w:val="BBB529"/>
+          <w:sz w:val="28"/>
+          <w:szCs w:val="28"/>
+          <w:lang w:val="en-US"/>
+        </w:rPr>
+        <w:t>PostMapping</w:t>
+      </w:r>
+      <w:proofErr w:type="spellEnd"/>
       <w:r>
         <w:rPr>
           <w:rFonts w:ascii="Times New Roman" w:eastAsia="Times New Roman" w:hAnsi="Times New Roman" w:cs="Times New Roman"/>
@@ -27738,7 +28189,29 @@
           <w:szCs w:val="28"/>
           <w:lang w:val="en-US"/>
         </w:rPr>
-        <w:t>"/delete/{unit_id}"</w:t>
+        <w:t>"/delete/{</w:t>
+      </w:r>
+      <w:proofErr w:type="spellStart"/>
+      <w:r>
+        <w:rPr>
+          <w:rFonts w:ascii="Times New Roman" w:eastAsia="Times New Roman" w:hAnsi="Times New Roman" w:cs="Times New Roman"/>
+          <w:color w:val="6A8759"/>
+          <w:sz w:val="28"/>
+          <w:szCs w:val="28"/>
+          <w:lang w:val="en-US"/>
+        </w:rPr>
+        <w:t>unit_id</w:t>
+      </w:r>
+      <w:proofErr w:type="spellEnd"/>
+      <w:r>
+        <w:rPr>
+          <w:rFonts w:ascii="Times New Roman" w:eastAsia="Times New Roman" w:hAnsi="Times New Roman" w:cs="Times New Roman"/>
+          <w:color w:val="6A8759"/>
+          <w:sz w:val="28"/>
+          <w:szCs w:val="28"/>
+          <w:lang w:val="en-US"/>
+        </w:rPr>
+        <w:t>}"</w:t>
       </w:r>
       <w:r>
         <w:rPr>
@@ -27811,7 +28284,29 @@
           <w:szCs w:val="28"/>
           <w:lang w:val="en-US"/>
         </w:rPr>
-        <w:t xml:space="preserve">@PathVariable </w:t>
+        <w:t>@</w:t>
+      </w:r>
+      <w:proofErr w:type="spellStart"/>
+      <w:r>
+        <w:rPr>
+          <w:rFonts w:ascii="Times New Roman" w:eastAsia="Times New Roman" w:hAnsi="Times New Roman" w:cs="Times New Roman"/>
+          <w:color w:val="BBB529"/>
+          <w:sz w:val="28"/>
+          <w:szCs w:val="28"/>
+          <w:lang w:val="en-US"/>
+        </w:rPr>
+        <w:t>PathVariable</w:t>
+      </w:r>
+      <w:proofErr w:type="spellEnd"/>
+      <w:r>
+        <w:rPr>
+          <w:rFonts w:ascii="Times New Roman" w:eastAsia="Times New Roman" w:hAnsi="Times New Roman" w:cs="Times New Roman"/>
+          <w:color w:val="BBB529"/>
+          <w:sz w:val="28"/>
+          <w:szCs w:val="28"/>
+          <w:lang w:val="en-US"/>
+        </w:rPr>
+        <w:t xml:space="preserve"> </w:t>
       </w:r>
       <w:r>
         <w:rPr>
@@ -28168,8 +28663,20 @@
           <w:szCs w:val="28"/>
           <w:lang w:val="en-US"/>
         </w:rPr>
-        <w:t>@PostMapping</w:t>
-      </w:r>
+        <w:t>@</w:t>
+      </w:r>
+      <w:proofErr w:type="spellStart"/>
+      <w:r>
+        <w:rPr>
+          <w:rFonts w:ascii="Times New Roman" w:eastAsia="Times New Roman" w:hAnsi="Times New Roman" w:cs="Times New Roman"/>
+          <w:color w:val="BBB529"/>
+          <w:sz w:val="28"/>
+          <w:szCs w:val="28"/>
+          <w:lang w:val="en-US"/>
+        </w:rPr>
+        <w:t>PostMapping</w:t>
+      </w:r>
+      <w:proofErr w:type="spellEnd"/>
       <w:r>
         <w:rPr>
           <w:rFonts w:ascii="Times New Roman" w:eastAsia="Times New Roman" w:hAnsi="Times New Roman" w:cs="Times New Roman"/>
@@ -28636,8 +29143,20 @@
           <w:szCs w:val="28"/>
           <w:lang w:val="en-US"/>
         </w:rPr>
-        <w:t>@GetMapping</w:t>
-      </w:r>
+        <w:t>@</w:t>
+      </w:r>
+      <w:proofErr w:type="spellStart"/>
+      <w:r>
+        <w:rPr>
+          <w:rFonts w:ascii="Times New Roman" w:eastAsia="Times New Roman" w:hAnsi="Times New Roman" w:cs="Times New Roman"/>
+          <w:color w:val="BBB529"/>
+          <w:sz w:val="28"/>
+          <w:szCs w:val="28"/>
+          <w:lang w:val="en-US"/>
+        </w:rPr>
+        <w:t>GetMapping</w:t>
+      </w:r>
+      <w:proofErr w:type="spellEnd"/>
       <w:r>
         <w:rPr>
           <w:rFonts w:ascii="Times New Roman" w:eastAsia="Times New Roman" w:hAnsi="Times New Roman" w:cs="Times New Roman"/>
@@ -28656,7 +29175,29 @@
           <w:szCs w:val="28"/>
           <w:lang w:val="en-US"/>
         </w:rPr>
-        <w:t>"/edit/{unit_id}"</w:t>
+        <w:t>"/edit/{</w:t>
+      </w:r>
+      <w:proofErr w:type="spellStart"/>
+      <w:r>
+        <w:rPr>
+          <w:rFonts w:ascii="Times New Roman" w:eastAsia="Times New Roman" w:hAnsi="Times New Roman" w:cs="Times New Roman"/>
+          <w:color w:val="6A8759"/>
+          <w:sz w:val="28"/>
+          <w:szCs w:val="28"/>
+          <w:lang w:val="en-US"/>
+        </w:rPr>
+        <w:t>unit_id</w:t>
+      </w:r>
+      <w:proofErr w:type="spellEnd"/>
+      <w:r>
+        <w:rPr>
+          <w:rFonts w:ascii="Times New Roman" w:eastAsia="Times New Roman" w:hAnsi="Times New Roman" w:cs="Times New Roman"/>
+          <w:color w:val="6A8759"/>
+          <w:sz w:val="28"/>
+          <w:szCs w:val="28"/>
+          <w:lang w:val="en-US"/>
+        </w:rPr>
+        <w:t>}"</w:t>
       </w:r>
       <w:r>
         <w:rPr>
@@ -28729,7 +29270,29 @@
           <w:szCs w:val="28"/>
           <w:lang w:val="en-US"/>
         </w:rPr>
-        <w:t xml:space="preserve">@PathVariable </w:t>
+        <w:t>@</w:t>
+      </w:r>
+      <w:proofErr w:type="spellStart"/>
+      <w:r>
+        <w:rPr>
+          <w:rFonts w:ascii="Times New Roman" w:eastAsia="Times New Roman" w:hAnsi="Times New Roman" w:cs="Times New Roman"/>
+          <w:color w:val="BBB529"/>
+          <w:sz w:val="28"/>
+          <w:szCs w:val="28"/>
+          <w:lang w:val="en-US"/>
+        </w:rPr>
+        <w:t>PathVariable</w:t>
+      </w:r>
+      <w:proofErr w:type="spellEnd"/>
+      <w:r>
+        <w:rPr>
+          <w:rFonts w:ascii="Times New Roman" w:eastAsia="Times New Roman" w:hAnsi="Times New Roman" w:cs="Times New Roman"/>
+          <w:color w:val="BBB529"/>
+          <w:sz w:val="28"/>
+          <w:szCs w:val="28"/>
+          <w:lang w:val="en-US"/>
+        </w:rPr>
+        <w:t xml:space="preserve"> </w:t>
       </w:r>
       <w:r>
         <w:rPr>
@@ -28971,8 +29534,20 @@
           <w:szCs w:val="28"/>
           <w:lang w:val="en-US"/>
         </w:rPr>
-        <w:t>@PostMapping</w:t>
-      </w:r>
+        <w:t>@</w:t>
+      </w:r>
+      <w:proofErr w:type="spellStart"/>
+      <w:r>
+        <w:rPr>
+          <w:rFonts w:ascii="Times New Roman" w:eastAsia="Times New Roman" w:hAnsi="Times New Roman" w:cs="Times New Roman"/>
+          <w:color w:val="BBB529"/>
+          <w:sz w:val="28"/>
+          <w:szCs w:val="28"/>
+          <w:lang w:val="en-US"/>
+        </w:rPr>
+        <w:t>PostMapping</w:t>
+      </w:r>
+      <w:proofErr w:type="spellEnd"/>
       <w:r>
         <w:rPr>
           <w:rFonts w:ascii="Times New Roman" w:eastAsia="Times New Roman" w:hAnsi="Times New Roman" w:cs="Times New Roman"/>
@@ -28991,7 +29566,29 @@
           <w:szCs w:val="28"/>
           <w:lang w:val="en-US"/>
         </w:rPr>
-        <w:t>"/update/{unit_id}"</w:t>
+        <w:t>"/update/{</w:t>
+      </w:r>
+      <w:proofErr w:type="spellStart"/>
+      <w:r>
+        <w:rPr>
+          <w:rFonts w:ascii="Times New Roman" w:eastAsia="Times New Roman" w:hAnsi="Times New Roman" w:cs="Times New Roman"/>
+          <w:color w:val="6A8759"/>
+          <w:sz w:val="28"/>
+          <w:szCs w:val="28"/>
+          <w:lang w:val="en-US"/>
+        </w:rPr>
+        <w:t>unit_id</w:t>
+      </w:r>
+      <w:proofErr w:type="spellEnd"/>
+      <w:r>
+        <w:rPr>
+          <w:rFonts w:ascii="Times New Roman" w:eastAsia="Times New Roman" w:hAnsi="Times New Roman" w:cs="Times New Roman"/>
+          <w:color w:val="6A8759"/>
+          <w:sz w:val="28"/>
+          <w:szCs w:val="28"/>
+          <w:lang w:val="en-US"/>
+        </w:rPr>
+        <w:t>}"</w:t>
       </w:r>
       <w:r>
         <w:rPr>
@@ -29064,7 +29661,29 @@
           <w:szCs w:val="28"/>
           <w:lang w:val="en-US"/>
         </w:rPr>
-        <w:t xml:space="preserve">@PathVariable </w:t>
+        <w:t>@</w:t>
+      </w:r>
+      <w:proofErr w:type="spellStart"/>
+      <w:r>
+        <w:rPr>
+          <w:rFonts w:ascii="Times New Roman" w:eastAsia="Times New Roman" w:hAnsi="Times New Roman" w:cs="Times New Roman"/>
+          <w:color w:val="BBB529"/>
+          <w:sz w:val="28"/>
+          <w:szCs w:val="28"/>
+          <w:lang w:val="en-US"/>
+        </w:rPr>
+        <w:t>PathVariable</w:t>
+      </w:r>
+      <w:proofErr w:type="spellEnd"/>
+      <w:r>
+        <w:rPr>
+          <w:rFonts w:ascii="Times New Roman" w:eastAsia="Times New Roman" w:hAnsi="Times New Roman" w:cs="Times New Roman"/>
+          <w:color w:val="BBB529"/>
+          <w:sz w:val="28"/>
+          <w:szCs w:val="28"/>
+          <w:lang w:val="en-US"/>
+        </w:rPr>
+        <w:t xml:space="preserve"> </w:t>
       </w:r>
       <w:r>
         <w:rPr>
@@ -29420,8 +30039,20 @@
           <w:szCs w:val="28"/>
           <w:lang w:val="en-US"/>
         </w:rPr>
-        <w:t>@GetMapping</w:t>
-      </w:r>
+        <w:t>@</w:t>
+      </w:r>
+      <w:proofErr w:type="spellStart"/>
+      <w:r>
+        <w:rPr>
+          <w:rFonts w:ascii="Times New Roman" w:eastAsia="Times New Roman" w:hAnsi="Times New Roman" w:cs="Times New Roman"/>
+          <w:color w:val="BBB529"/>
+          <w:sz w:val="28"/>
+          <w:szCs w:val="28"/>
+          <w:lang w:val="en-US"/>
+        </w:rPr>
+        <w:t>GetMapping</w:t>
+      </w:r>
+      <w:proofErr w:type="spellEnd"/>
       <w:r>
         <w:rPr>
           <w:rFonts w:ascii="Times New Roman" w:eastAsia="Times New Roman" w:hAnsi="Times New Roman" w:cs="Times New Roman"/>
@@ -29440,7 +30071,29 @@
           <w:szCs w:val="28"/>
           <w:lang w:val="en-US"/>
         </w:rPr>
-        <w:t>"/{unit_id}/records"</w:t>
+        <w:t>"/{</w:t>
+      </w:r>
+      <w:proofErr w:type="spellStart"/>
+      <w:r>
+        <w:rPr>
+          <w:rFonts w:ascii="Times New Roman" w:eastAsia="Times New Roman" w:hAnsi="Times New Roman" w:cs="Times New Roman"/>
+          <w:color w:val="6A8759"/>
+          <w:sz w:val="28"/>
+          <w:szCs w:val="28"/>
+          <w:lang w:val="en-US"/>
+        </w:rPr>
+        <w:t>unit_id</w:t>
+      </w:r>
+      <w:proofErr w:type="spellEnd"/>
+      <w:r>
+        <w:rPr>
+          <w:rFonts w:ascii="Times New Roman" w:eastAsia="Times New Roman" w:hAnsi="Times New Roman" w:cs="Times New Roman"/>
+          <w:color w:val="6A8759"/>
+          <w:sz w:val="28"/>
+          <w:szCs w:val="28"/>
+          <w:lang w:val="en-US"/>
+        </w:rPr>
+        <w:t>}/records"</w:t>
       </w:r>
       <w:r>
         <w:rPr>
@@ -29513,7 +30166,29 @@
           <w:szCs w:val="28"/>
           <w:lang w:val="en-US"/>
         </w:rPr>
-        <w:t xml:space="preserve">@PathVariable </w:t>
+        <w:t>@</w:t>
+      </w:r>
+      <w:proofErr w:type="spellStart"/>
+      <w:r>
+        <w:rPr>
+          <w:rFonts w:ascii="Times New Roman" w:eastAsia="Times New Roman" w:hAnsi="Times New Roman" w:cs="Times New Roman"/>
+          <w:color w:val="BBB529"/>
+          <w:sz w:val="28"/>
+          <w:szCs w:val="28"/>
+          <w:lang w:val="en-US"/>
+        </w:rPr>
+        <w:t>PathVariable</w:t>
+      </w:r>
+      <w:proofErr w:type="spellEnd"/>
+      <w:r>
+        <w:rPr>
+          <w:rFonts w:ascii="Times New Roman" w:eastAsia="Times New Roman" w:hAnsi="Times New Roman" w:cs="Times New Roman"/>
+          <w:color w:val="BBB529"/>
+          <w:sz w:val="28"/>
+          <w:szCs w:val="28"/>
+          <w:lang w:val="en-US"/>
+        </w:rPr>
+        <w:t xml:space="preserve"> </w:t>
       </w:r>
       <w:r>
         <w:rPr>
@@ -29765,8 +30440,20 @@
           <w:szCs w:val="28"/>
           <w:lang w:val="en-US"/>
         </w:rPr>
-        <w:t>@PostMapping</w:t>
-      </w:r>
+        <w:t>@</w:t>
+      </w:r>
+      <w:proofErr w:type="spellStart"/>
+      <w:r>
+        <w:rPr>
+          <w:rFonts w:ascii="Times New Roman" w:eastAsia="Times New Roman" w:hAnsi="Times New Roman" w:cs="Times New Roman"/>
+          <w:color w:val="BBB529"/>
+          <w:sz w:val="28"/>
+          <w:szCs w:val="28"/>
+          <w:lang w:val="en-US"/>
+        </w:rPr>
+        <w:t>PostMapping</w:t>
+      </w:r>
+      <w:proofErr w:type="spellEnd"/>
       <w:r>
         <w:rPr>
           <w:rFonts w:ascii="Times New Roman" w:eastAsia="Times New Roman" w:hAnsi="Times New Roman" w:cs="Times New Roman"/>
@@ -29785,7 +30472,29 @@
           <w:szCs w:val="28"/>
           <w:lang w:val="en-US"/>
         </w:rPr>
-        <w:t>"/{unit_id}/target"</w:t>
+        <w:t>"/{</w:t>
+      </w:r>
+      <w:proofErr w:type="spellStart"/>
+      <w:r>
+        <w:rPr>
+          <w:rFonts w:ascii="Times New Roman" w:eastAsia="Times New Roman" w:hAnsi="Times New Roman" w:cs="Times New Roman"/>
+          <w:color w:val="6A8759"/>
+          <w:sz w:val="28"/>
+          <w:szCs w:val="28"/>
+          <w:lang w:val="en-US"/>
+        </w:rPr>
+        <w:t>unit_id</w:t>
+      </w:r>
+      <w:proofErr w:type="spellEnd"/>
+      <w:r>
+        <w:rPr>
+          <w:rFonts w:ascii="Times New Roman" w:eastAsia="Times New Roman" w:hAnsi="Times New Roman" w:cs="Times New Roman"/>
+          <w:color w:val="6A8759"/>
+          <w:sz w:val="28"/>
+          <w:szCs w:val="28"/>
+          <w:lang w:val="en-US"/>
+        </w:rPr>
+        <w:t>}/target"</w:t>
       </w:r>
       <w:r>
         <w:rPr>
@@ -29858,7 +30567,29 @@
           <w:szCs w:val="28"/>
           <w:lang w:val="en-US"/>
         </w:rPr>
-        <w:t xml:space="preserve">@PathVariable </w:t>
+        <w:t>@</w:t>
+      </w:r>
+      <w:proofErr w:type="spellStart"/>
+      <w:r>
+        <w:rPr>
+          <w:rFonts w:ascii="Times New Roman" w:eastAsia="Times New Roman" w:hAnsi="Times New Roman" w:cs="Times New Roman"/>
+          <w:color w:val="BBB529"/>
+          <w:sz w:val="28"/>
+          <w:szCs w:val="28"/>
+          <w:lang w:val="en-US"/>
+        </w:rPr>
+        <w:t>PathVariable</w:t>
+      </w:r>
+      <w:proofErr w:type="spellEnd"/>
+      <w:r>
+        <w:rPr>
+          <w:rFonts w:ascii="Times New Roman" w:eastAsia="Times New Roman" w:hAnsi="Times New Roman" w:cs="Times New Roman"/>
+          <w:color w:val="BBB529"/>
+          <w:sz w:val="28"/>
+          <w:szCs w:val="28"/>
+          <w:lang w:val="en-US"/>
+        </w:rPr>
+        <w:t xml:space="preserve"> </w:t>
       </w:r>
       <w:r>
         <w:rPr>
@@ -30058,8 +30789,20 @@
           <w:szCs w:val="28"/>
           <w:lang w:val="en-US"/>
         </w:rPr>
-        <w:t>@PostMapping</w:t>
-      </w:r>
+        <w:t>@</w:t>
+      </w:r>
+      <w:proofErr w:type="spellStart"/>
+      <w:r>
+        <w:rPr>
+          <w:rFonts w:ascii="Times New Roman" w:eastAsia="Times New Roman" w:hAnsi="Times New Roman" w:cs="Times New Roman"/>
+          <w:color w:val="BBB529"/>
+          <w:sz w:val="28"/>
+          <w:szCs w:val="28"/>
+          <w:lang w:val="en-US"/>
+        </w:rPr>
+        <w:t>PostMapping</w:t>
+      </w:r>
+      <w:proofErr w:type="spellEnd"/>
       <w:r>
         <w:rPr>
           <w:rFonts w:ascii="Times New Roman" w:eastAsia="Times New Roman" w:hAnsi="Times New Roman" w:cs="Times New Roman"/>
@@ -30078,7 +30821,29 @@
           <w:szCs w:val="28"/>
           <w:lang w:val="en-US"/>
         </w:rPr>
-        <w:t>"/{unit_id}/record/create"</w:t>
+        <w:t>"/{</w:t>
+      </w:r>
+      <w:proofErr w:type="spellStart"/>
+      <w:r>
+        <w:rPr>
+          <w:rFonts w:ascii="Times New Roman" w:eastAsia="Times New Roman" w:hAnsi="Times New Roman" w:cs="Times New Roman"/>
+          <w:color w:val="6A8759"/>
+          <w:sz w:val="28"/>
+          <w:szCs w:val="28"/>
+          <w:lang w:val="en-US"/>
+        </w:rPr>
+        <w:t>unit_id</w:t>
+      </w:r>
+      <w:proofErr w:type="spellEnd"/>
+      <w:r>
+        <w:rPr>
+          <w:rFonts w:ascii="Times New Roman" w:eastAsia="Times New Roman" w:hAnsi="Times New Roman" w:cs="Times New Roman"/>
+          <w:color w:val="6A8759"/>
+          <w:sz w:val="28"/>
+          <w:szCs w:val="28"/>
+          <w:lang w:val="en-US"/>
+        </w:rPr>
+        <w:t>}/record/create"</w:t>
       </w:r>
       <w:r>
         <w:rPr>
@@ -30151,7 +30916,29 @@
           <w:szCs w:val="28"/>
           <w:lang w:val="en-US"/>
         </w:rPr>
-        <w:t xml:space="preserve">@PathVariable </w:t>
+        <w:t>@</w:t>
+      </w:r>
+      <w:proofErr w:type="spellStart"/>
+      <w:r>
+        <w:rPr>
+          <w:rFonts w:ascii="Times New Roman" w:eastAsia="Times New Roman" w:hAnsi="Times New Roman" w:cs="Times New Roman"/>
+          <w:color w:val="BBB529"/>
+          <w:sz w:val="28"/>
+          <w:szCs w:val="28"/>
+          <w:lang w:val="en-US"/>
+        </w:rPr>
+        <w:t>PathVariable</w:t>
+      </w:r>
+      <w:proofErr w:type="spellEnd"/>
+      <w:r>
+        <w:rPr>
+          <w:rFonts w:ascii="Times New Roman" w:eastAsia="Times New Roman" w:hAnsi="Times New Roman" w:cs="Times New Roman"/>
+          <w:color w:val="BBB529"/>
+          <w:sz w:val="28"/>
+          <w:szCs w:val="28"/>
+          <w:lang w:val="en-US"/>
+        </w:rPr>
+        <w:t xml:space="preserve"> </w:t>
       </w:r>
       <w:r>
         <w:rPr>
@@ -30476,7 +31263,29 @@
           <w:szCs w:val="28"/>
           <w:lang w:val="en-US"/>
         </w:rPr>
-        <w:t xml:space="preserve">@PathVariable </w:t>
+        <w:t>@</w:t>
+      </w:r>
+      <w:proofErr w:type="spellStart"/>
+      <w:r>
+        <w:rPr>
+          <w:rFonts w:ascii="Times New Roman" w:eastAsia="Times New Roman" w:hAnsi="Times New Roman" w:cs="Times New Roman"/>
+          <w:color w:val="BBB529"/>
+          <w:sz w:val="28"/>
+          <w:szCs w:val="28"/>
+          <w:lang w:val="en-US"/>
+        </w:rPr>
+        <w:t>PathVariable</w:t>
+      </w:r>
+      <w:proofErr w:type="spellEnd"/>
+      <w:r>
+        <w:rPr>
+          <w:rFonts w:ascii="Times New Roman" w:eastAsia="Times New Roman" w:hAnsi="Times New Roman" w:cs="Times New Roman"/>
+          <w:color w:val="BBB529"/>
+          <w:sz w:val="28"/>
+          <w:szCs w:val="28"/>
+          <w:lang w:val="en-US"/>
+        </w:rPr>
+        <w:t xml:space="preserve"> </w:t>
       </w:r>
       <w:r>
         <w:rPr>
@@ -30518,7 +31327,29 @@
           <w:szCs w:val="28"/>
           <w:lang w:val="en-US"/>
         </w:rPr>
-        <w:t xml:space="preserve">@PathVariable </w:t>
+        <w:t>@</w:t>
+      </w:r>
+      <w:proofErr w:type="spellStart"/>
+      <w:r>
+        <w:rPr>
+          <w:rFonts w:ascii="Times New Roman" w:eastAsia="Times New Roman" w:hAnsi="Times New Roman" w:cs="Times New Roman"/>
+          <w:color w:val="BBB529"/>
+          <w:sz w:val="28"/>
+          <w:szCs w:val="28"/>
+          <w:lang w:val="en-US"/>
+        </w:rPr>
+        <w:t>PathVariable</w:t>
+      </w:r>
+      <w:proofErr w:type="spellEnd"/>
+      <w:r>
+        <w:rPr>
+          <w:rFonts w:ascii="Times New Roman" w:eastAsia="Times New Roman" w:hAnsi="Times New Roman" w:cs="Times New Roman"/>
+          <w:color w:val="BBB529"/>
+          <w:sz w:val="28"/>
+          <w:szCs w:val="28"/>
+          <w:lang w:val="en-US"/>
+        </w:rPr>
+        <w:t xml:space="preserve"> </w:t>
       </w:r>
       <w:r>
         <w:rPr>
@@ -30712,6 +31543,7 @@
         <w:br/>
         <w:t>}</w:t>
       </w:r>
+      <w:proofErr w:type="gramEnd"/>
     </w:p>
     <w:p>
       <w:pPr>
@@ -30907,7 +31739,27 @@
           <w:szCs w:val="28"/>
           <w:lang w:val="ru-RU"/>
         </w:rPr>
-        <w:t xml:space="preserve">В контексте безопасности Spring, </w:t>
+        <w:t xml:space="preserve">В контексте безопасности </w:t>
+      </w:r>
+      <w:proofErr w:type="spellStart"/>
+      <w:r>
+        <w:rPr>
+          <w:rFonts w:ascii="Times New Roman" w:hAnsi="Times New Roman" w:cs="Times New Roman"/>
+          <w:sz w:val="28"/>
+          <w:szCs w:val="28"/>
+          <w:lang w:val="ru-RU"/>
+        </w:rPr>
+        <w:t>Spring</w:t>
+      </w:r>
+      <w:proofErr w:type="spellEnd"/>
+      <w:r>
+        <w:rPr>
+          <w:rFonts w:ascii="Times New Roman" w:hAnsi="Times New Roman" w:cs="Times New Roman"/>
+          <w:sz w:val="28"/>
+          <w:szCs w:val="28"/>
+          <w:lang w:val="ru-RU"/>
+        </w:rPr>
+        <w:t xml:space="preserve">, </w:t>
       </w:r>
       <w:proofErr w:type="spellStart"/>
       <w:r>
@@ -31086,7 +31938,7 @@
           <w:lang w:val="ru-RU"/>
         </w:rPr>
       </w:pPr>
-      <w:bookmarkStart w:id="19" w:name="_Toc161521054"/>
+      <w:bookmarkStart w:id="19" w:name="_Toc161919817"/>
       <w:r>
         <w:rPr>
           <w:rFonts w:ascii="Times New Roman" w:hAnsi="Times New Roman" w:cs="Times New Roman"/>
@@ -31163,7 +32015,47 @@
           <w:szCs w:val="28"/>
           <w:lang w:val="ru-RU"/>
         </w:rPr>
-        <w:t xml:space="preserve"> State Transfer (REST) - это архитектурный стиль для разработки сетевых приложений. </w:t>
+        <w:t xml:space="preserve"> </w:t>
+      </w:r>
+      <w:proofErr w:type="spellStart"/>
+      <w:r>
+        <w:rPr>
+          <w:rFonts w:ascii="Times New Roman" w:hAnsi="Times New Roman" w:cs="Times New Roman"/>
+          <w:sz w:val="28"/>
+          <w:szCs w:val="28"/>
+          <w:lang w:val="ru-RU"/>
+        </w:rPr>
+        <w:t>State</w:t>
+      </w:r>
+      <w:proofErr w:type="spellEnd"/>
+      <w:r>
+        <w:rPr>
+          <w:rFonts w:ascii="Times New Roman" w:hAnsi="Times New Roman" w:cs="Times New Roman"/>
+          <w:sz w:val="28"/>
+          <w:szCs w:val="28"/>
+          <w:lang w:val="ru-RU"/>
+        </w:rPr>
+        <w:t xml:space="preserve"> </w:t>
+      </w:r>
+      <w:proofErr w:type="spellStart"/>
+      <w:r>
+        <w:rPr>
+          <w:rFonts w:ascii="Times New Roman" w:hAnsi="Times New Roman" w:cs="Times New Roman"/>
+          <w:sz w:val="28"/>
+          <w:szCs w:val="28"/>
+          <w:lang w:val="ru-RU"/>
+        </w:rPr>
+        <w:t>Transfer</w:t>
+      </w:r>
+      <w:proofErr w:type="spellEnd"/>
+      <w:r>
+        <w:rPr>
+          <w:rFonts w:ascii="Times New Roman" w:hAnsi="Times New Roman" w:cs="Times New Roman"/>
+          <w:sz w:val="28"/>
+          <w:szCs w:val="28"/>
+          <w:lang w:val="ru-RU"/>
+        </w:rPr>
+        <w:t xml:space="preserve"> (REST) - это архитектурный стиль для разработки сетевых приложений. </w:t>
       </w:r>
       <w:proofErr w:type="spellStart"/>
       <w:r>
@@ -32884,7 +33776,7 @@
           <w:lang w:val="ru-RU"/>
         </w:rPr>
       </w:pPr>
-      <w:bookmarkStart w:id="20" w:name="_Toc161521055"/>
+      <w:bookmarkStart w:id="20" w:name="_Toc161919818"/>
       <w:r>
         <w:rPr>
           <w:rFonts w:ascii="Times New Roman" w:hAnsi="Times New Roman" w:cs="Times New Roman"/>
@@ -33760,7 +34652,29 @@
           <w:szCs w:val="28"/>
           <w:lang w:val="en-US"/>
         </w:rPr>
-        <w:t>"${spring.security.debug:false}"</w:t>
+        <w:t>"${</w:t>
+      </w:r>
+      <w:proofErr w:type="spellStart"/>
+      <w:r>
+        <w:rPr>
+          <w:rFonts w:ascii="Times New Roman" w:eastAsia="Times New Roman" w:hAnsi="Times New Roman" w:cs="Times New Roman"/>
+          <w:color w:val="6A8759"/>
+          <w:sz w:val="28"/>
+          <w:szCs w:val="28"/>
+          <w:lang w:val="en-US"/>
+        </w:rPr>
+        <w:t>spring.security.debug:false</w:t>
+      </w:r>
+      <w:proofErr w:type="spellEnd"/>
+      <w:r>
+        <w:rPr>
+          <w:rFonts w:ascii="Times New Roman" w:eastAsia="Times New Roman" w:hAnsi="Times New Roman" w:cs="Times New Roman"/>
+          <w:color w:val="6A8759"/>
+          <w:sz w:val="28"/>
+          <w:szCs w:val="28"/>
+          <w:lang w:val="en-US"/>
+        </w:rPr>
+        <w:t>}"</w:t>
       </w:r>
       <w:r>
         <w:rPr>
@@ -33860,8 +34774,20 @@
           <w:szCs w:val="28"/>
           <w:lang w:val="en-US"/>
         </w:rPr>
-        <w:t>@Autowired</w:t>
-      </w:r>
+        <w:t>@</w:t>
+      </w:r>
+      <w:proofErr w:type="spellStart"/>
+      <w:r>
+        <w:rPr>
+          <w:rFonts w:ascii="Times New Roman" w:eastAsia="Times New Roman" w:hAnsi="Times New Roman" w:cs="Times New Roman"/>
+          <w:color w:val="BBB529"/>
+          <w:sz w:val="28"/>
+          <w:szCs w:val="28"/>
+          <w:lang w:val="en-US"/>
+        </w:rPr>
+        <w:t>Autowired</w:t>
+      </w:r>
+      <w:proofErr w:type="spellEnd"/>
       <w:r>
         <w:rPr>
           <w:rFonts w:ascii="Times New Roman" w:eastAsia="Times New Roman" w:hAnsi="Times New Roman" w:cs="Times New Roman"/>
@@ -35888,7 +36814,7 @@
           <w:lang w:val="ru-RU"/>
         </w:rPr>
       </w:pPr>
-      <w:bookmarkStart w:id="21" w:name="_Toc161521056"/>
+      <w:bookmarkStart w:id="21" w:name="_Toc161919819"/>
       <w:r>
         <w:rPr>
           <w:rFonts w:ascii="Times New Roman" w:hAnsi="Times New Roman" w:cs="Times New Roman"/>
@@ -36005,6 +36931,7 @@
         </w:rPr>
         <w:t xml:space="preserve"> </w:t>
       </w:r>
+      <w:proofErr w:type="spellStart"/>
       <w:r>
         <w:rPr>
           <w:rFonts w:ascii="Times New Roman" w:hAnsi="Times New Roman" w:cs="Times New Roman"/>
@@ -36014,6 +36941,7 @@
         </w:rPr>
         <w:t>шаблонизатора</w:t>
       </w:r>
+      <w:proofErr w:type="spellEnd"/>
       <w:r>
         <w:rPr>
           <w:rFonts w:ascii="Times New Roman" w:hAnsi="Times New Roman" w:cs="Times New Roman"/>
@@ -37450,6 +38378,7 @@
         </w:rPr>
         <w:t xml:space="preserve"> </w:t>
       </w:r>
+      <w:proofErr w:type="spellStart"/>
       <w:r>
         <w:rPr>
           <w:rFonts w:ascii="Times New Roman" w:hAnsi="Times New Roman" w:cs="Times New Roman"/>
@@ -37459,6 +38388,7 @@
         </w:rPr>
         <w:t>фреймворками</w:t>
       </w:r>
+      <w:proofErr w:type="spellEnd"/>
       <w:r>
         <w:rPr>
           <w:rFonts w:ascii="Times New Roman" w:hAnsi="Times New Roman" w:cs="Times New Roman"/>
@@ -37560,6 +38490,7 @@
         </w:rPr>
         <w:t xml:space="preserve"> </w:t>
       </w:r>
+      <w:proofErr w:type="spellStart"/>
       <w:r>
         <w:rPr>
           <w:rFonts w:ascii="Times New Roman" w:hAnsi="Times New Roman" w:cs="Times New Roman"/>
@@ -37569,6 +38500,7 @@
         </w:rPr>
         <w:t>фреймворками</w:t>
       </w:r>
+      <w:proofErr w:type="spellEnd"/>
       <w:r>
         <w:rPr>
           <w:rFonts w:ascii="Times New Roman" w:hAnsi="Times New Roman" w:cs="Times New Roman"/>
@@ -42804,7 +43736,7 @@
           <w:lang w:val="ru-RU"/>
         </w:rPr>
       </w:pPr>
-      <w:bookmarkStart w:id="23" w:name="_Toc161521057"/>
+      <w:bookmarkStart w:id="23" w:name="_Toc161919820"/>
       <w:r>
         <w:rPr>
           <w:rFonts w:ascii="Times New Roman" w:hAnsi="Times New Roman" w:cs="Times New Roman"/>
@@ -46775,8 +47707,20 @@
           <w:szCs w:val="28"/>
           <w:lang w:val="en-US"/>
         </w:rPr>
-        <w:t>@ExtendWith</w:t>
-      </w:r>
+        <w:t>@</w:t>
+      </w:r>
+      <w:proofErr w:type="spellStart"/>
+      <w:r>
+        <w:rPr>
+          <w:rFonts w:ascii="Times New Roman" w:hAnsi="Times New Roman" w:cs="Times New Roman"/>
+          <w:color w:val="BBB529"/>
+          <w:sz w:val="28"/>
+          <w:szCs w:val="28"/>
+          <w:lang w:val="en-US"/>
+        </w:rPr>
+        <w:t>ExtendWith</w:t>
+      </w:r>
+      <w:proofErr w:type="spellEnd"/>
       <w:r>
         <w:rPr>
           <w:rFonts w:ascii="Times New Roman" w:hAnsi="Times New Roman" w:cs="Times New Roman"/>
@@ -46787,6 +47731,7 @@
         </w:rPr>
         <w:t>(</w:t>
       </w:r>
+      <w:proofErr w:type="spellStart"/>
       <w:r>
         <w:rPr>
           <w:rFonts w:ascii="Times New Roman" w:hAnsi="Times New Roman" w:cs="Times New Roman"/>
@@ -46817,6 +47762,7 @@
         </w:rPr>
         <w:t>class</w:t>
       </w:r>
+      <w:proofErr w:type="spellEnd"/>
       <w:r>
         <w:rPr>
           <w:rFonts w:ascii="Times New Roman" w:hAnsi="Times New Roman" w:cs="Times New Roman"/>
@@ -46845,8 +47791,20 @@
           <w:szCs w:val="28"/>
           <w:lang w:val="en-US"/>
         </w:rPr>
-        <w:t>@SpringBootTest</w:t>
-      </w:r>
+        <w:t>@</w:t>
+      </w:r>
+      <w:proofErr w:type="spellStart"/>
+      <w:r>
+        <w:rPr>
+          <w:rFonts w:ascii="Times New Roman" w:hAnsi="Times New Roman" w:cs="Times New Roman"/>
+          <w:color w:val="BBB529"/>
+          <w:sz w:val="28"/>
+          <w:szCs w:val="28"/>
+          <w:lang w:val="en-US"/>
+        </w:rPr>
+        <w:t>SpringBootTest</w:t>
+      </w:r>
+      <w:proofErr w:type="spellEnd"/>
       <w:r>
         <w:rPr>
           <w:rFonts w:ascii="Times New Roman" w:hAnsi="Times New Roman" w:cs="Times New Roman"/>
@@ -46982,8 +47940,20 @@
           <w:szCs w:val="28"/>
           <w:lang w:val="en-US"/>
         </w:rPr>
-        <w:t>@InjectMocks</w:t>
-      </w:r>
+        <w:t>@</w:t>
+      </w:r>
+      <w:proofErr w:type="spellStart"/>
+      <w:r>
+        <w:rPr>
+          <w:rFonts w:ascii="Times New Roman" w:hAnsi="Times New Roman" w:cs="Times New Roman"/>
+          <w:color w:val="BBB529"/>
+          <w:sz w:val="28"/>
+          <w:szCs w:val="28"/>
+          <w:lang w:val="en-US"/>
+        </w:rPr>
+        <w:t>InjectMocks</w:t>
+      </w:r>
+      <w:proofErr w:type="spellEnd"/>
       <w:r>
         <w:rPr>
           <w:rFonts w:ascii="Times New Roman" w:hAnsi="Times New Roman" w:cs="Times New Roman"/>
@@ -47216,8 +48186,20 @@
           <w:szCs w:val="28"/>
           <w:lang w:val="en-US"/>
         </w:rPr>
-        <w:t>@BeforeEach</w:t>
-      </w:r>
+        <w:t>@</w:t>
+      </w:r>
+      <w:proofErr w:type="spellStart"/>
+      <w:r>
+        <w:rPr>
+          <w:rFonts w:ascii="Times New Roman" w:hAnsi="Times New Roman" w:cs="Times New Roman"/>
+          <w:color w:val="BBB529"/>
+          <w:sz w:val="28"/>
+          <w:szCs w:val="28"/>
+          <w:lang w:val="en-US"/>
+        </w:rPr>
+        <w:t>BeforeEach</w:t>
+      </w:r>
+      <w:proofErr w:type="spellEnd"/>
       <w:r>
         <w:rPr>
           <w:rFonts w:ascii="Times New Roman" w:hAnsi="Times New Roman" w:cs="Times New Roman"/>
@@ -48501,7 +49483,7 @@
           <w:lang w:val="ru-RU"/>
         </w:rPr>
       </w:pPr>
-      <w:bookmarkStart w:id="25" w:name="_Toc161521058"/>
+      <w:bookmarkStart w:id="25" w:name="_Toc161919821"/>
       <w:r>
         <w:rPr>
           <w:rFonts w:ascii="Times New Roman" w:hAnsi="Times New Roman" w:cs="Times New Roman"/>
@@ -50250,7 +51232,7 @@
         <w:br w:type="page"/>
       </w:r>
       <w:bookmarkStart w:id="27" w:name="_Toc161063624"/>
-      <w:bookmarkStart w:id="28" w:name="_Toc161521059"/>
+      <w:bookmarkStart w:id="28" w:name="_Toc161919822"/>
       <w:r>
         <w:rPr>
           <w:rFonts w:ascii="Times New Roman" w:hAnsi="Times New Roman" w:cs="Times New Roman"/>
@@ -50608,7 +51590,27 @@
           <w:szCs w:val="28"/>
           <w:lang w:val="ru-RU"/>
         </w:rPr>
-        <w:t xml:space="preserve">Книга: «Spring Boot по-быстрому. Создаём облачные приложения на Java и </w:t>
+        <w:t xml:space="preserve">Книга: «Spring Boot по-быстрому. Создаём облачные приложения на </w:t>
+      </w:r>
+      <w:proofErr w:type="spellStart"/>
+      <w:r>
+        <w:rPr>
+          <w:rFonts w:ascii="Times New Roman" w:hAnsi="Times New Roman" w:cs="Times New Roman"/>
+          <w:sz w:val="28"/>
+          <w:szCs w:val="28"/>
+          <w:lang w:val="ru-RU"/>
+        </w:rPr>
+        <w:t>Java</w:t>
+      </w:r>
+      <w:proofErr w:type="spellEnd"/>
+      <w:r>
+        <w:rPr>
+          <w:rFonts w:ascii="Times New Roman" w:hAnsi="Times New Roman" w:cs="Times New Roman"/>
+          <w:sz w:val="28"/>
+          <w:szCs w:val="28"/>
+          <w:lang w:val="ru-RU"/>
+        </w:rPr>
+        <w:t xml:space="preserve"> и </w:t>
       </w:r>
       <w:proofErr w:type="spellStart"/>
       <w:r>
@@ -50713,7 +51715,27 @@
           <w:szCs w:val="28"/>
           <w:lang w:val="ru-RU"/>
         </w:rPr>
-        <w:t xml:space="preserve">Книга: «Spring в действии» Крейг </w:t>
+        <w:t xml:space="preserve">Книга: «Spring в действии» </w:t>
+      </w:r>
+      <w:proofErr w:type="spellStart"/>
+      <w:r>
+        <w:rPr>
+          <w:rFonts w:ascii="Times New Roman" w:hAnsi="Times New Roman" w:cs="Times New Roman"/>
+          <w:sz w:val="28"/>
+          <w:szCs w:val="28"/>
+          <w:lang w:val="ru-RU"/>
+        </w:rPr>
+        <w:t>Крейг</w:t>
+      </w:r>
+      <w:proofErr w:type="spellEnd"/>
+      <w:r>
+        <w:rPr>
+          <w:rFonts w:ascii="Times New Roman" w:hAnsi="Times New Roman" w:cs="Times New Roman"/>
+          <w:sz w:val="28"/>
+          <w:szCs w:val="28"/>
+          <w:lang w:val="ru-RU"/>
+        </w:rPr>
+        <w:t xml:space="preserve"> </w:t>
       </w:r>
       <w:proofErr w:type="spellStart"/>
       <w:r>
@@ -50851,7 +51873,7 @@
         </w:rPr>
       </w:pPr>
       <w:bookmarkStart w:id="29" w:name="_Toc161054266"/>
-      <w:bookmarkStart w:id="30" w:name="_Toc161521060"/>
+      <w:bookmarkStart w:id="30" w:name="_Toc161919823"/>
       <w:bookmarkEnd w:id="26"/>
       <w:r>
         <w:rPr>
@@ -50896,62 +51918,34 @@
               </w:rPr>
             </w:pPr>
             <w:r>
-              <w:rPr>
-                <w:noProof/>
-                <w:lang w:val="ru-RU" w:eastAsia="ru-RU"/>
-              </w:rPr>
-              <w:drawing>
-                <wp:inline distT="0" distB="0" distL="0" distR="0" wp14:anchorId="52F5FAFE" wp14:editId="1AF44313">
-                  <wp:extent cx="2999105" cy="8331200"/>
-                  <wp:effectExtent l="0" t="0" r="0" b="0"/>
-                  <wp:docPr id="4" name="Рисунок 4"/>
-                  <wp:cNvGraphicFramePr>
-                    <a:graphicFrameLocks xmlns:a="http://schemas.openxmlformats.org/drawingml/2006/main" noChangeAspect="1"/>
-                  </wp:cNvGraphicFramePr>
-                  <a:graphic xmlns:a="http://schemas.openxmlformats.org/drawingml/2006/main">
-                    <a:graphicData uri="http://schemas.openxmlformats.org/drawingml/2006/picture">
-                      <pic:pic xmlns:pic="http://schemas.openxmlformats.org/drawingml/2006/picture">
-                        <pic:nvPicPr>
-                          <pic:cNvPr id="0" name="Picture 1"/>
-                          <pic:cNvPicPr>
-                            <a:picLocks noChangeAspect="1" noChangeArrowheads="1"/>
-                          </pic:cNvPicPr>
-                        </pic:nvPicPr>
-                        <pic:blipFill rotWithShape="1">
-                          <a:blip r:embed="rId13">
-                            <a:extLst>
-                              <a:ext uri="{28A0092B-C50C-407E-A947-70E740481C1C}">
-                                <a14:useLocalDpi xmlns:a14="http://schemas.microsoft.com/office/drawing/2010/main" val="0"/>
-                              </a:ext>
-                            </a:extLst>
-                          </a:blip>
-                          <a:srcRect b="45816"/>
-                          <a:stretch/>
-                        </pic:blipFill>
-                        <pic:spPr bwMode="auto">
-                          <a:xfrm>
-                            <a:off x="0" y="0"/>
-                            <a:ext cx="3020858" cy="8391628"/>
-                          </a:xfrm>
-                          <a:prstGeom prst="rect">
-                            <a:avLst/>
-                          </a:prstGeom>
-                          <a:noFill/>
-                          <a:ln>
-                            <a:noFill/>
-                          </a:ln>
-                          <a:extLst>
-                            <a:ext uri="{53640926-AAD7-44D8-BBD7-CCE9431645EC}">
-                              <a14:shadowObscured xmlns:a14="http://schemas.microsoft.com/office/drawing/2010/main"/>
-                            </a:ext>
-                          </a:extLst>
-                        </pic:spPr>
-                      </pic:pic>
-                    </a:graphicData>
-                  </a:graphic>
-                </wp:inline>
-              </w:drawing>
+              <w:object w:dxaOrig="2856" w:dyaOrig="8892" w14:anchorId="6B8A85C7">
+                <v:shapetype id="_x0000_t75" coordsize="21600,21600" o:spt="75" o:preferrelative="t" path="m@4@5l@4@11@9@11@9@5xe" filled="f" stroked="f">
+                  <v:stroke joinstyle="miter"/>
+                  <v:formulas>
+                    <v:f eqn="if lineDrawn pixelLineWidth 0"/>
+                    <v:f eqn="sum @0 1 0"/>
+                    <v:f eqn="sum 0 0 @1"/>
+                    <v:f eqn="prod @2 1 2"/>
+                    <v:f eqn="prod @3 21600 pixelWidth"/>
+                    <v:f eqn="prod @3 21600 pixelHeight"/>
+                    <v:f eqn="sum @0 0 1"/>
+                    <v:f eqn="prod @6 1 2"/>
+                    <v:f eqn="prod @7 21600 pixelWidth"/>
+                    <v:f eqn="sum @8 21600 0"/>
+                    <v:f eqn="prod @7 21600 pixelHeight"/>
+                    <v:f eqn="sum @10 21600 0"/>
+                  </v:formulas>
+                  <v:path o:extrusionok="f" gradientshapeok="t" o:connecttype="rect"/>
+                  <o:lock v:ext="edit" aspectratio="t"/>
+                </v:shapetype>
+                <v:shape id="_x0000_i1025" type="#_x0000_t75" style="width:184.2pt;height:573pt" o:ole="">
+                  <v:imagedata r:id="rId13" o:title=""/>
+                </v:shape>
+                <o:OLEObject Type="Embed" ProgID="PBrush" ShapeID="_x0000_i1025" DrawAspect="Content" ObjectID="_1772533325" r:id="rId14"/>
+              </w:object>
             </w:r>
+            <w:bookmarkStart w:id="31" w:name="_GoBack"/>
+            <w:bookmarkEnd w:id="31"/>
           </w:p>
         </w:tc>
         <w:tc>
@@ -50965,61 +51959,12 @@
               </w:rPr>
             </w:pPr>
             <w:r>
-              <w:rPr>
-                <w:noProof/>
-                <w:lang w:val="ru-RU" w:eastAsia="ru-RU"/>
-              </w:rPr>
-              <w:drawing>
-                <wp:inline distT="0" distB="0" distL="0" distR="0" wp14:anchorId="3A4ABAFB" wp14:editId="58E94850">
-                  <wp:extent cx="3012839" cy="7066491"/>
-                  <wp:effectExtent l="0" t="0" r="0" b="1270"/>
-                  <wp:docPr id="8" name="Рисунок 8"/>
-                  <wp:cNvGraphicFramePr>
-                    <a:graphicFrameLocks xmlns:a="http://schemas.openxmlformats.org/drawingml/2006/main" noChangeAspect="1"/>
-                  </wp:cNvGraphicFramePr>
-                  <a:graphic xmlns:a="http://schemas.openxmlformats.org/drawingml/2006/main">
-                    <a:graphicData uri="http://schemas.openxmlformats.org/drawingml/2006/picture">
-                      <pic:pic xmlns:pic="http://schemas.openxmlformats.org/drawingml/2006/picture">
-                        <pic:nvPicPr>
-                          <pic:cNvPr id="0" name="Picture 1"/>
-                          <pic:cNvPicPr>
-                            <a:picLocks noChangeAspect="1" noChangeArrowheads="1"/>
-                          </pic:cNvPicPr>
-                        </pic:nvPicPr>
-                        <pic:blipFill rotWithShape="1">
-                          <a:blip r:embed="rId13">
-                            <a:extLst>
-                              <a:ext uri="{28A0092B-C50C-407E-A947-70E740481C1C}">
-                                <a14:useLocalDpi xmlns:a14="http://schemas.microsoft.com/office/drawing/2010/main" val="0"/>
-                              </a:ext>
-                            </a:extLst>
-                          </a:blip>
-                          <a:srcRect t="54251"/>
-                          <a:stretch/>
-                        </pic:blipFill>
-                        <pic:spPr bwMode="auto">
-                          <a:xfrm>
-                            <a:off x="0" y="0"/>
-                            <a:ext cx="3025646" cy="7096529"/>
-                          </a:xfrm>
-                          <a:prstGeom prst="rect">
-                            <a:avLst/>
-                          </a:prstGeom>
-                          <a:noFill/>
-                          <a:ln>
-                            <a:noFill/>
-                          </a:ln>
-                          <a:extLst>
-                            <a:ext uri="{53640926-AAD7-44D8-BBD7-CCE9431645EC}">
-                              <a14:shadowObscured xmlns:a14="http://schemas.microsoft.com/office/drawing/2010/main"/>
-                            </a:ext>
-                          </a:extLst>
-                        </pic:spPr>
-                      </pic:pic>
-                    </a:graphicData>
-                  </a:graphic>
-                </wp:inline>
-              </w:drawing>
+              <w:object w:dxaOrig="2856" w:dyaOrig="11556" w14:anchorId="69814571">
+                <v:shape id="_x0000_i1029" type="#_x0000_t75" style="width:160.8pt;height:648.6pt" o:ole="">
+                  <v:imagedata r:id="rId15" o:title=""/>
+                </v:shape>
+                <o:OLEObject Type="Embed" ProgID="PBrush" ShapeID="_x0000_i1029" DrawAspect="Content" ObjectID="_1772533326" r:id="rId16"/>
+              </w:object>
             </w:r>
           </w:p>
         </w:tc>
@@ -51112,10 +52057,10 @@
         </w:rPr>
         <w:lastRenderedPageBreak/>
         <w:drawing>
-          <wp:inline distT="0" distB="0" distL="0" distR="0" wp14:anchorId="08F6525D" wp14:editId="1AF18765">
-            <wp:extent cx="6121400" cy="4577080"/>
-            <wp:effectExtent l="0" t="0" r="0" b="0"/>
-            <wp:docPr id="17" name="Рисунок 17"/>
+          <wp:inline distT="0" distB="0" distL="0" distR="0" wp14:anchorId="54A95495" wp14:editId="5D235CF2">
+            <wp:extent cx="6111240" cy="4069080"/>
+            <wp:effectExtent l="0" t="0" r="3810" b="7620"/>
+            <wp:docPr id="5" name="Рисунок 5"/>
             <wp:cNvGraphicFramePr>
               <a:graphicFrameLocks xmlns:a="http://schemas.openxmlformats.org/drawingml/2006/main" noChangeAspect="1"/>
             </wp:cNvGraphicFramePr>
@@ -51123,13 +52068,13 @@
               <a:graphicData uri="http://schemas.openxmlformats.org/drawingml/2006/picture">
                 <pic:pic xmlns:pic="http://schemas.openxmlformats.org/drawingml/2006/picture">
                   <pic:nvPicPr>
-                    <pic:cNvPr id="0" name="Picture 4"/>
+                    <pic:cNvPr id="0" name="Picture 15"/>
                     <pic:cNvPicPr>
                       <a:picLocks noChangeAspect="1" noChangeArrowheads="1"/>
                     </pic:cNvPicPr>
                   </pic:nvPicPr>
                   <pic:blipFill>
-                    <a:blip r:embed="rId14">
+                    <a:blip r:embed="rId17">
                       <a:extLst>
                         <a:ext uri="{28A0092B-C50C-407E-A947-70E740481C1C}">
                           <a14:useLocalDpi xmlns:a14="http://schemas.microsoft.com/office/drawing/2010/main" val="0"/>
@@ -51144,7 +52089,7 @@
                   <pic:spPr bwMode="auto">
                     <a:xfrm>
                       <a:off x="0" y="0"/>
-                      <a:ext cx="6121400" cy="4577080"/>
+                      <a:ext cx="6111240" cy="4069080"/>
                     </a:xfrm>
                     <a:prstGeom prst="rect">
                       <a:avLst/>
@@ -51417,7 +52362,7 @@
                     </pic:cNvPicPr>
                   </pic:nvPicPr>
                   <pic:blipFill>
-                    <a:blip r:embed="rId15">
+                    <a:blip r:embed="rId18">
                       <a:extLst>
                         <a:ext uri="{28A0092B-C50C-407E-A947-70E740481C1C}">
                           <a14:useLocalDpi xmlns:a14="http://schemas.microsoft.com/office/drawing/2010/main" val="0"/>
@@ -51696,7 +52641,7 @@
                     </pic:cNvPicPr>
                   </pic:nvPicPr>
                   <pic:blipFill>
-                    <a:blip r:embed="rId16">
+                    <a:blip r:embed="rId19">
                       <a:extLst>
                         <a:ext uri="{28A0092B-C50C-407E-A947-70E740481C1C}">
                           <a14:useLocalDpi xmlns:a14="http://schemas.microsoft.com/office/drawing/2010/main" val="0"/>
@@ -51940,7 +52885,7 @@
                     </pic:cNvPicPr>
                   </pic:nvPicPr>
                   <pic:blipFill>
-                    <a:blip r:embed="rId17">
+                    <a:blip r:embed="rId20">
                       <a:extLst>
                         <a:ext uri="{28A0092B-C50C-407E-A947-70E740481C1C}">
                           <a14:useLocalDpi xmlns:a14="http://schemas.microsoft.com/office/drawing/2010/main" val="0"/>
@@ -52253,7 +53198,7 @@
                     </pic:cNvPicPr>
                   </pic:nvPicPr>
                   <pic:blipFill>
-                    <a:blip r:embed="rId18">
+                    <a:blip r:embed="rId21">
                       <a:extLst>
                         <a:ext uri="{28A0092B-C50C-407E-A947-70E740481C1C}">
                           <a14:useLocalDpi xmlns:a14="http://schemas.microsoft.com/office/drawing/2010/main" val="0"/>
@@ -52450,7 +53395,7 @@
                     </pic:cNvPicPr>
                   </pic:nvPicPr>
                   <pic:blipFill>
-                    <a:blip r:embed="rId19">
+                    <a:blip r:embed="rId22">
                       <a:extLst>
                         <a:ext uri="{28A0092B-C50C-407E-A947-70E740481C1C}">
                           <a14:useLocalDpi xmlns:a14="http://schemas.microsoft.com/office/drawing/2010/main" val="0"/>
@@ -52621,8 +53566,8 @@
       </w:pPr>
     </w:p>
     <w:sectPr>
-      <w:footerReference w:type="default" r:id="rId20"/>
-      <w:headerReference w:type="first" r:id="rId21"/>
+      <w:footerReference w:type="default" r:id="rId23"/>
+      <w:headerReference w:type="first" r:id="rId24"/>
       <w:pgSz w:w="11909" w:h="16834"/>
       <w:pgMar w:top="1134" w:right="567" w:bottom="1134" w:left="1701" w:header="720" w:footer="720" w:gutter="0"/>
       <w:pgNumType w:start="1"/>
@@ -52634,7 +53579,7 @@
 </file>
 
 <file path=word/endnotes.xml><?xml version="1.0" encoding="utf-8"?>
-<w:endnotes xmlns:wpc="http://schemas.microsoft.com/office/word/2010/wordprocessingCanvas" xmlns:cx="http://schemas.microsoft.com/office/drawing/2014/chartex" xmlns:cx1="http://schemas.microsoft.com/office/drawing/2015/9/8/chartex" xmlns:cx2="http://schemas.microsoft.com/office/drawing/2015/10/21/chartex" xmlns:cx3="http://schemas.microsoft.com/office/drawing/2016/5/9/chartex" xmlns:cx4="http://schemas.microsoft.com/office/drawing/2016/5/10/chartex" xmlns:cx5="http://schemas.microsoft.com/office/drawing/2016/5/11/chartex" xmlns:cx6="http://schemas.microsoft.com/office/drawing/2016/5/12/chartex" xmlns:cx7="http://schemas.microsoft.com/office/drawing/2016/5/13/chartex" xmlns:cx8="http://schemas.microsoft.com/office/drawing/2016/5/14/chartex" xmlns:mc="http://schemas.openxmlformats.org/markup-compatibility/2006" xmlns:aink="http://schemas.microsoft.com/office/drawing/2016/ink" xmlns:am3d="http://schemas.microsoft.com/office/drawing/2017/model3d" xmlns:o="urn:schemas-microsoft-com:office:office" xmlns:r="http://schemas.openxmlformats.org/officeDocument/2006/relationships" xmlns:m="http://schemas.openxmlformats.org/officeDocument/2006/math" xmlns:v="urn:schemas-microsoft-com:vml" xmlns:wp14="http://schemas.microsoft.com/office/word/2010/wordprocessingDrawing" xmlns:wp="http://schemas.openxmlformats.org/drawingml/2006/wordprocessingDrawing" xmlns:w10="urn:schemas-microsoft-com:office:word" xmlns:w="http://schemas.openxmlformats.org/wordprocessingml/2006/main" xmlns:w14="http://schemas.microsoft.com/office/word/2010/wordml" xmlns:w15="http://schemas.microsoft.com/office/word/2012/wordml" xmlns:w16cex="http://schemas.microsoft.com/office/word/2018/wordml/cex" xmlns:w16cid="http://schemas.microsoft.com/office/word/2016/wordml/cid" xmlns:w16="http://schemas.microsoft.com/office/word/2018/wordml" xmlns:w16sdtdh="http://schemas.microsoft.com/office/word/2020/wordml/sdtdatahash" xmlns:w16se="http://schemas.microsoft.com/office/word/2015/wordml/symex" xmlns:wpg="http://schemas.microsoft.com/office/word/2010/wordprocessingGroup" xmlns:wpi="http://schemas.microsoft.com/office/word/2010/wordprocessingInk" xmlns:wne="http://schemas.microsoft.com/office/word/2006/wordml" xmlns:wps="http://schemas.microsoft.com/office/word/2010/wordprocessingShape" mc:Ignorable="w14 w15 w16se w16cid w16 w16cex w16sdtdh wp14">
+<w:endnotes xmlns:wpc="http://schemas.microsoft.com/office/word/2010/wordprocessingCanvas" xmlns:cx="http://schemas.microsoft.com/office/drawing/2014/chartex" xmlns:cx1="http://schemas.microsoft.com/office/drawing/2015/9/8/chartex" xmlns:mc="http://schemas.openxmlformats.org/markup-compatibility/2006" xmlns:o="urn:schemas-microsoft-com:office:office" xmlns:r="http://schemas.openxmlformats.org/officeDocument/2006/relationships" xmlns:m="http://schemas.openxmlformats.org/officeDocument/2006/math" xmlns:v="urn:schemas-microsoft-com:vml" xmlns:wp14="http://schemas.microsoft.com/office/word/2010/wordprocessingDrawing" xmlns:wp="http://schemas.openxmlformats.org/drawingml/2006/wordprocessingDrawing" xmlns:w10="urn:schemas-microsoft-com:office:word" xmlns:w="http://schemas.openxmlformats.org/wordprocessingml/2006/main" xmlns:w14="http://schemas.microsoft.com/office/word/2010/wordml" xmlns:w15="http://schemas.microsoft.com/office/word/2012/wordml" xmlns:w16se="http://schemas.microsoft.com/office/word/2015/wordml/symex" xmlns:wpg="http://schemas.microsoft.com/office/word/2010/wordprocessingGroup" xmlns:wpi="http://schemas.microsoft.com/office/word/2010/wordprocessingInk" xmlns:wne="http://schemas.microsoft.com/office/word/2006/wordml" xmlns:wps="http://schemas.microsoft.com/office/word/2010/wordprocessingShape" mc:Ignorable="w14 w15 w16se wp14">
   <w:endnote w:type="separator" w:id="-1">
     <w:p>
       <w:pPr>
@@ -52659,7 +53604,7 @@
 </file>
 
 <file path=word/footer1.xml><?xml version="1.0" encoding="utf-8"?>
-<w:ftr xmlns:wpc="http://schemas.microsoft.com/office/word/2010/wordprocessingCanvas" xmlns:cx="http://schemas.microsoft.com/office/drawing/2014/chartex" xmlns:cx1="http://schemas.microsoft.com/office/drawing/2015/9/8/chartex" xmlns:cx2="http://schemas.microsoft.com/office/drawing/2015/10/21/chartex" xmlns:cx3="http://schemas.microsoft.com/office/drawing/2016/5/9/chartex" xmlns:cx4="http://schemas.microsoft.com/office/drawing/2016/5/10/chartex" xmlns:cx5="http://schemas.microsoft.com/office/drawing/2016/5/11/chartex" xmlns:cx6="http://schemas.microsoft.com/office/drawing/2016/5/12/chartex" xmlns:cx7="http://schemas.microsoft.com/office/drawing/2016/5/13/chartex" xmlns:cx8="http://schemas.microsoft.com/office/drawing/2016/5/14/chartex" xmlns:mc="http://schemas.openxmlformats.org/markup-compatibility/2006" xmlns:aink="http://schemas.microsoft.com/office/drawing/2016/ink" xmlns:am3d="http://schemas.microsoft.com/office/drawing/2017/model3d" xmlns:o="urn:schemas-microsoft-com:office:office" xmlns:r="http://schemas.openxmlformats.org/officeDocument/2006/relationships" xmlns:m="http://schemas.openxmlformats.org/officeDocument/2006/math" xmlns:v="urn:schemas-microsoft-com:vml" xmlns:wp14="http://schemas.microsoft.com/office/word/2010/wordprocessingDrawing" xmlns:wp="http://schemas.openxmlformats.org/drawingml/2006/wordprocessingDrawing" xmlns:w10="urn:schemas-microsoft-com:office:word" xmlns:w="http://schemas.openxmlformats.org/wordprocessingml/2006/main" xmlns:w14="http://schemas.microsoft.com/office/word/2010/wordml" xmlns:w15="http://schemas.microsoft.com/office/word/2012/wordml" xmlns:w16cex="http://schemas.microsoft.com/office/word/2018/wordml/cex" xmlns:w16cid="http://schemas.microsoft.com/office/word/2016/wordml/cid" xmlns:w16="http://schemas.microsoft.com/office/word/2018/wordml" xmlns:w16sdtdh="http://schemas.microsoft.com/office/word/2020/wordml/sdtdatahash" xmlns:w16se="http://schemas.microsoft.com/office/word/2015/wordml/symex" xmlns:wpg="http://schemas.microsoft.com/office/word/2010/wordprocessingGroup" xmlns:wpi="http://schemas.microsoft.com/office/word/2010/wordprocessingInk" xmlns:wne="http://schemas.microsoft.com/office/word/2006/wordml" xmlns:wps="http://schemas.microsoft.com/office/word/2010/wordprocessingShape" mc:Ignorable="w14 w15 w16se w16cid w16 w16cex w16sdtdh wp14">
+<w:ftr xmlns:wpc="http://schemas.microsoft.com/office/word/2010/wordprocessingCanvas" xmlns:cx="http://schemas.microsoft.com/office/drawing/2014/chartex" xmlns:cx1="http://schemas.microsoft.com/office/drawing/2015/9/8/chartex" xmlns:mc="http://schemas.openxmlformats.org/markup-compatibility/2006" xmlns:o="urn:schemas-microsoft-com:office:office" xmlns:r="http://schemas.openxmlformats.org/officeDocument/2006/relationships" xmlns:m="http://schemas.openxmlformats.org/officeDocument/2006/math" xmlns:v="urn:schemas-microsoft-com:vml" xmlns:wp14="http://schemas.microsoft.com/office/word/2010/wordprocessingDrawing" xmlns:wp="http://schemas.openxmlformats.org/drawingml/2006/wordprocessingDrawing" xmlns:w10="urn:schemas-microsoft-com:office:word" xmlns:w="http://schemas.openxmlformats.org/wordprocessingml/2006/main" xmlns:w14="http://schemas.microsoft.com/office/word/2010/wordml" xmlns:w15="http://schemas.microsoft.com/office/word/2012/wordml" xmlns:w16se="http://schemas.microsoft.com/office/word/2015/wordml/symex" xmlns:wpg="http://schemas.microsoft.com/office/word/2010/wordprocessingGroup" xmlns:wpi="http://schemas.microsoft.com/office/word/2010/wordprocessingInk" xmlns:wne="http://schemas.microsoft.com/office/word/2006/wordml" xmlns:wps="http://schemas.microsoft.com/office/word/2010/wordprocessingShape" mc:Ignorable="w14 w15 w16se wp14">
   <w:sdt>
     <w:sdtPr>
       <w:rPr>
@@ -52671,7 +53616,6 @@
         <w:docPartUnique/>
       </w:docPartObj>
     </w:sdtPr>
-    <w:sdtEndPr/>
     <w:sdtContent>
       <w:p>
         <w:pPr>
@@ -52705,7 +53649,7 @@
             <w:noProof/>
             <w:lang w:val="ru-RU"/>
           </w:rPr>
-          <w:t>50</w:t>
+          <w:t>35</w:t>
         </w:r>
         <w:r>
           <w:rPr>
@@ -52725,7 +53669,7 @@
 </file>
 
 <file path=word/footnotes.xml><?xml version="1.0" encoding="utf-8"?>
-<w:footnotes xmlns:wpc="http://schemas.microsoft.com/office/word/2010/wordprocessingCanvas" xmlns:cx="http://schemas.microsoft.com/office/drawing/2014/chartex" xmlns:cx1="http://schemas.microsoft.com/office/drawing/2015/9/8/chartex" xmlns:cx2="http://schemas.microsoft.com/office/drawing/2015/10/21/chartex" xmlns:cx3="http://schemas.microsoft.com/office/drawing/2016/5/9/chartex" xmlns:cx4="http://schemas.microsoft.com/office/drawing/2016/5/10/chartex" xmlns:cx5="http://schemas.microsoft.com/office/drawing/2016/5/11/chartex" xmlns:cx6="http://schemas.microsoft.com/office/drawing/2016/5/12/chartex" xmlns:cx7="http://schemas.microsoft.com/office/drawing/2016/5/13/chartex" xmlns:cx8="http://schemas.microsoft.com/office/drawing/2016/5/14/chartex" xmlns:mc="http://schemas.openxmlformats.org/markup-compatibility/2006" xmlns:aink="http://schemas.microsoft.com/office/drawing/2016/ink" xmlns:am3d="http://schemas.microsoft.com/office/drawing/2017/model3d" xmlns:o="urn:schemas-microsoft-com:office:office" xmlns:r="http://schemas.openxmlformats.org/officeDocument/2006/relationships" xmlns:m="http://schemas.openxmlformats.org/officeDocument/2006/math" xmlns:v="urn:schemas-microsoft-com:vml" xmlns:wp14="http://schemas.microsoft.com/office/word/2010/wordprocessingDrawing" xmlns:wp="http://schemas.openxmlformats.org/drawingml/2006/wordprocessingDrawing" xmlns:w10="urn:schemas-microsoft-com:office:word" xmlns:w="http://schemas.openxmlformats.org/wordprocessingml/2006/main" xmlns:w14="http://schemas.microsoft.com/office/word/2010/wordml" xmlns:w15="http://schemas.microsoft.com/office/word/2012/wordml" xmlns:w16cex="http://schemas.microsoft.com/office/word/2018/wordml/cex" xmlns:w16cid="http://schemas.microsoft.com/office/word/2016/wordml/cid" xmlns:w16="http://schemas.microsoft.com/office/word/2018/wordml" xmlns:w16sdtdh="http://schemas.microsoft.com/office/word/2020/wordml/sdtdatahash" xmlns:w16se="http://schemas.microsoft.com/office/word/2015/wordml/symex" xmlns:wpg="http://schemas.microsoft.com/office/word/2010/wordprocessingGroup" xmlns:wpi="http://schemas.microsoft.com/office/word/2010/wordprocessingInk" xmlns:wne="http://schemas.microsoft.com/office/word/2006/wordml" xmlns:wps="http://schemas.microsoft.com/office/word/2010/wordprocessingShape" mc:Ignorable="w14 w15 w16se w16cid w16 w16cex w16sdtdh wp14">
+<w:footnotes xmlns:wpc="http://schemas.microsoft.com/office/word/2010/wordprocessingCanvas" xmlns:cx="http://schemas.microsoft.com/office/drawing/2014/chartex" xmlns:cx1="http://schemas.microsoft.com/office/drawing/2015/9/8/chartex" xmlns:mc="http://schemas.openxmlformats.org/markup-compatibility/2006" xmlns:o="urn:schemas-microsoft-com:office:office" xmlns:r="http://schemas.openxmlformats.org/officeDocument/2006/relationships" xmlns:m="http://schemas.openxmlformats.org/officeDocument/2006/math" xmlns:v="urn:schemas-microsoft-com:vml" xmlns:wp14="http://schemas.microsoft.com/office/word/2010/wordprocessingDrawing" xmlns:wp="http://schemas.openxmlformats.org/drawingml/2006/wordprocessingDrawing" xmlns:w10="urn:schemas-microsoft-com:office:word" xmlns:w="http://schemas.openxmlformats.org/wordprocessingml/2006/main" xmlns:w14="http://schemas.microsoft.com/office/word/2010/wordml" xmlns:w15="http://schemas.microsoft.com/office/word/2012/wordml" xmlns:w16se="http://schemas.microsoft.com/office/word/2015/wordml/symex" xmlns:wpg="http://schemas.microsoft.com/office/word/2010/wordprocessingGroup" xmlns:wpi="http://schemas.microsoft.com/office/word/2010/wordprocessingInk" xmlns:wne="http://schemas.microsoft.com/office/word/2006/wordml" xmlns:wps="http://schemas.microsoft.com/office/word/2010/wordprocessingShape" mc:Ignorable="w14 w15 w16se wp14">
   <w:footnote w:type="separator" w:id="-1">
     <w:p>
       <w:pPr>
@@ -52750,7 +53694,7 @@
 </file>
 
 <file path=word/header1.xml><?xml version="1.0" encoding="utf-8"?>
-<w:hdr xmlns:wpc="http://schemas.microsoft.com/office/word/2010/wordprocessingCanvas" xmlns:cx="http://schemas.microsoft.com/office/drawing/2014/chartex" xmlns:cx1="http://schemas.microsoft.com/office/drawing/2015/9/8/chartex" xmlns:cx2="http://schemas.microsoft.com/office/drawing/2015/10/21/chartex" xmlns:cx3="http://schemas.microsoft.com/office/drawing/2016/5/9/chartex" xmlns:cx4="http://schemas.microsoft.com/office/drawing/2016/5/10/chartex" xmlns:cx5="http://schemas.microsoft.com/office/drawing/2016/5/11/chartex" xmlns:cx6="http://schemas.microsoft.com/office/drawing/2016/5/12/chartex" xmlns:cx7="http://schemas.microsoft.com/office/drawing/2016/5/13/chartex" xmlns:cx8="http://schemas.microsoft.com/office/drawing/2016/5/14/chartex" xmlns:mc="http://schemas.openxmlformats.org/markup-compatibility/2006" xmlns:aink="http://schemas.microsoft.com/office/drawing/2016/ink" xmlns:am3d="http://schemas.microsoft.com/office/drawing/2017/model3d" xmlns:o="urn:schemas-microsoft-com:office:office" xmlns:r="http://schemas.openxmlformats.org/officeDocument/2006/relationships" xmlns:m="http://schemas.openxmlformats.org/officeDocument/2006/math" xmlns:v="urn:schemas-microsoft-com:vml" xmlns:wp14="http://schemas.microsoft.com/office/word/2010/wordprocessingDrawing" xmlns:wp="http://schemas.openxmlformats.org/drawingml/2006/wordprocessingDrawing" xmlns:w10="urn:schemas-microsoft-com:office:word" xmlns:w="http://schemas.openxmlformats.org/wordprocessingml/2006/main" xmlns:w14="http://schemas.microsoft.com/office/word/2010/wordml" xmlns:w15="http://schemas.microsoft.com/office/word/2012/wordml" xmlns:w16cex="http://schemas.microsoft.com/office/word/2018/wordml/cex" xmlns:w16cid="http://schemas.microsoft.com/office/word/2016/wordml/cid" xmlns:w16="http://schemas.microsoft.com/office/word/2018/wordml" xmlns:w16sdtdh="http://schemas.microsoft.com/office/word/2020/wordml/sdtdatahash" xmlns:w16se="http://schemas.microsoft.com/office/word/2015/wordml/symex" xmlns:wpg="http://schemas.microsoft.com/office/word/2010/wordprocessingGroup" xmlns:wpi="http://schemas.microsoft.com/office/word/2010/wordprocessingInk" xmlns:wne="http://schemas.microsoft.com/office/word/2006/wordml" xmlns:wps="http://schemas.microsoft.com/office/word/2010/wordprocessingShape" mc:Ignorable="w14 w15 w16se w16cid w16 w16cex w16sdtdh wp14">
+<w:hdr xmlns:wpc="http://schemas.microsoft.com/office/word/2010/wordprocessingCanvas" xmlns:cx="http://schemas.microsoft.com/office/drawing/2014/chartex" xmlns:cx1="http://schemas.microsoft.com/office/drawing/2015/9/8/chartex" xmlns:mc="http://schemas.openxmlformats.org/markup-compatibility/2006" xmlns:o="urn:schemas-microsoft-com:office:office" xmlns:r="http://schemas.openxmlformats.org/officeDocument/2006/relationships" xmlns:m="http://schemas.openxmlformats.org/officeDocument/2006/math" xmlns:v="urn:schemas-microsoft-com:vml" xmlns:wp14="http://schemas.microsoft.com/office/word/2010/wordprocessingDrawing" xmlns:wp="http://schemas.openxmlformats.org/drawingml/2006/wordprocessingDrawing" xmlns:w10="urn:schemas-microsoft-com:office:word" xmlns:w="http://schemas.openxmlformats.org/wordprocessingml/2006/main" xmlns:w14="http://schemas.microsoft.com/office/word/2010/wordml" xmlns:w15="http://schemas.microsoft.com/office/word/2012/wordml" xmlns:w16se="http://schemas.microsoft.com/office/word/2015/wordml/symex" xmlns:wpg="http://schemas.microsoft.com/office/word/2010/wordprocessingGroup" xmlns:wpi="http://schemas.microsoft.com/office/word/2010/wordprocessingInk" xmlns:wne="http://schemas.microsoft.com/office/word/2006/wordml" xmlns:wps="http://schemas.microsoft.com/office/word/2010/wordprocessingShape" mc:Ignorable="w14 w15 w16se wp14">
   <w:p>
     <w:r>
       <w:pict w14:anchorId="32A11780">
@@ -52784,7 +53728,7 @@
 </file>
 
 <file path=word/numbering.xml><?xml version="1.0" encoding="utf-8"?>
-<w:numbering xmlns:wpc="http://schemas.microsoft.com/office/word/2010/wordprocessingCanvas" xmlns:cx="http://schemas.microsoft.com/office/drawing/2014/chartex" xmlns:cx1="http://schemas.microsoft.com/office/drawing/2015/9/8/chartex" xmlns:cx2="http://schemas.microsoft.com/office/drawing/2015/10/21/chartex" xmlns:cx3="http://schemas.microsoft.com/office/drawing/2016/5/9/chartex" xmlns:cx4="http://schemas.microsoft.com/office/drawing/2016/5/10/chartex" xmlns:cx5="http://schemas.microsoft.com/office/drawing/2016/5/11/chartex" xmlns:cx6="http://schemas.microsoft.com/office/drawing/2016/5/12/chartex" xmlns:cx7="http://schemas.microsoft.com/office/drawing/2016/5/13/chartex" xmlns:cx8="http://schemas.microsoft.com/office/drawing/2016/5/14/chartex" xmlns:mc="http://schemas.openxmlformats.org/markup-compatibility/2006" xmlns:aink="http://schemas.microsoft.com/office/drawing/2016/ink" xmlns:am3d="http://schemas.microsoft.com/office/drawing/2017/model3d" xmlns:o="urn:schemas-microsoft-com:office:office" xmlns:r="http://schemas.openxmlformats.org/officeDocument/2006/relationships" xmlns:m="http://schemas.openxmlformats.org/officeDocument/2006/math" xmlns:v="urn:schemas-microsoft-com:vml" xmlns:wp14="http://schemas.microsoft.com/office/word/2010/wordprocessingDrawing" xmlns:wp="http://schemas.openxmlformats.org/drawingml/2006/wordprocessingDrawing" xmlns:w10="urn:schemas-microsoft-com:office:word" xmlns:w="http://schemas.openxmlformats.org/wordprocessingml/2006/main" xmlns:w14="http://schemas.microsoft.com/office/word/2010/wordml" xmlns:w15="http://schemas.microsoft.com/office/word/2012/wordml" xmlns:w16cex="http://schemas.microsoft.com/office/word/2018/wordml/cex" xmlns:w16cid="http://schemas.microsoft.com/office/word/2016/wordml/cid" xmlns:w16="http://schemas.microsoft.com/office/word/2018/wordml" xmlns:w16sdtdh="http://schemas.microsoft.com/office/word/2020/wordml/sdtdatahash" xmlns:w16se="http://schemas.microsoft.com/office/word/2015/wordml/symex" xmlns:wpg="http://schemas.microsoft.com/office/word/2010/wordprocessingGroup" xmlns:wpi="http://schemas.microsoft.com/office/word/2010/wordprocessingInk" xmlns:wne="http://schemas.microsoft.com/office/word/2006/wordml" xmlns:wps="http://schemas.microsoft.com/office/word/2010/wordprocessingShape" mc:Ignorable="w14 w15 w16se w16cid w16 w16cex w16sdtdh wp14">
+<w:numbering xmlns:wpc="http://schemas.microsoft.com/office/word/2010/wordprocessingCanvas" xmlns:cx="http://schemas.microsoft.com/office/drawing/2014/chartex" xmlns:cx1="http://schemas.microsoft.com/office/drawing/2015/9/8/chartex" xmlns:mc="http://schemas.openxmlformats.org/markup-compatibility/2006" xmlns:o="urn:schemas-microsoft-com:office:office" xmlns:r="http://schemas.openxmlformats.org/officeDocument/2006/relationships" xmlns:m="http://schemas.openxmlformats.org/officeDocument/2006/math" xmlns:v="urn:schemas-microsoft-com:vml" xmlns:wp14="http://schemas.microsoft.com/office/word/2010/wordprocessingDrawing" xmlns:wp="http://schemas.openxmlformats.org/drawingml/2006/wordprocessingDrawing" xmlns:w10="urn:schemas-microsoft-com:office:word" xmlns:w="http://schemas.openxmlformats.org/wordprocessingml/2006/main" xmlns:w14="http://schemas.microsoft.com/office/word/2010/wordml" xmlns:w15="http://schemas.microsoft.com/office/word/2012/wordml" xmlns:w16se="http://schemas.microsoft.com/office/word/2015/wordml/symex" xmlns:wpg="http://schemas.microsoft.com/office/word/2010/wordprocessingGroup" xmlns:wpi="http://schemas.microsoft.com/office/word/2010/wordprocessingInk" xmlns:wne="http://schemas.microsoft.com/office/word/2006/wordml" xmlns:wps="http://schemas.microsoft.com/office/word/2010/wordprocessingShape" mc:Ignorable="w14 w15 w16se wp14">
   <w:abstractNum w:abstractNumId="0" w15:restartNumberingAfterBreak="0">
     <w:nsid w:val="04DD403C"/>
     <w:multiLevelType w:val="hybridMultilevel"/>
@@ -55425,7 +56369,7 @@
 </file>
 
 <file path=word/styles.xml><?xml version="1.0" encoding="utf-8"?>
-<w:styles xmlns:mc="http://schemas.openxmlformats.org/markup-compatibility/2006" xmlns:r="http://schemas.openxmlformats.org/officeDocument/2006/relationships" xmlns:w="http://schemas.openxmlformats.org/wordprocessingml/2006/main" xmlns:w14="http://schemas.microsoft.com/office/word/2010/wordml" xmlns:w15="http://schemas.microsoft.com/office/word/2012/wordml" xmlns:w16cex="http://schemas.microsoft.com/office/word/2018/wordml/cex" xmlns:w16cid="http://schemas.microsoft.com/office/word/2016/wordml/cid" xmlns:w16="http://schemas.microsoft.com/office/word/2018/wordml" xmlns:w16sdtdh="http://schemas.microsoft.com/office/word/2020/wordml/sdtdatahash" xmlns:w16se="http://schemas.microsoft.com/office/word/2015/wordml/symex" mc:Ignorable="w14 w15 w16se w16cid w16 w16cex w16sdtdh">
+<w:styles xmlns:mc="http://schemas.openxmlformats.org/markup-compatibility/2006" xmlns:r="http://schemas.openxmlformats.org/officeDocument/2006/relationships" xmlns:w="http://schemas.openxmlformats.org/wordprocessingml/2006/main" xmlns:w14="http://schemas.microsoft.com/office/word/2010/wordml" xmlns:w15="http://schemas.microsoft.com/office/word/2012/wordml" xmlns:w16se="http://schemas.microsoft.com/office/word/2015/wordml/symex" mc:Ignorable="w14 w15 w16se">
   <w:docDefaults>
     <w:rPrDefault>
       <w:rPr>
@@ -55440,7 +56384,7 @@
       </w:pPr>
     </w:pPrDefault>
   </w:docDefaults>
-  <w:latentStyles w:defLockedState="0" w:defUIPriority="99" w:defSemiHidden="0" w:defUnhideWhenUsed="0" w:defQFormat="0" w:count="376">
+  <w:latentStyles w:defLockedState="0" w:defUIPriority="99" w:defSemiHidden="0" w:defUnhideWhenUsed="0" w:defQFormat="0" w:count="371">
     <w:lsdException w:name="Normal" w:uiPriority="0" w:qFormat="1"/>
     <w:lsdException w:name="heading 1" w:uiPriority="9" w:qFormat="1"/>
     <w:lsdException w:name="heading 2" w:semiHidden="1" w:uiPriority="9" w:unhideWhenUsed="1" w:qFormat="1"/>
@@ -55812,11 +56756,6 @@
     <w:lsdException w:name="List Table 5 Dark Accent 6" w:uiPriority="50"/>
     <w:lsdException w:name="List Table 6 Colorful Accent 6" w:uiPriority="51"/>
     <w:lsdException w:name="List Table 7 Colorful Accent 6" w:uiPriority="52"/>
-    <w:lsdException w:name="Mention" w:semiHidden="1" w:unhideWhenUsed="1"/>
-    <w:lsdException w:name="Smart Hyperlink" w:semiHidden="1" w:unhideWhenUsed="1"/>
-    <w:lsdException w:name="Hashtag" w:semiHidden="1" w:unhideWhenUsed="1"/>
-    <w:lsdException w:name="Unresolved Mention" w:semiHidden="1" w:unhideWhenUsed="1"/>
-    <w:lsdException w:name="Smart Link" w:semiHidden="1" w:unhideWhenUsed="1"/>
   </w:latentStyles>
   <w:style w:type="paragraph" w:default="1" w:styleId="a">
     <w:name w:val="Normal"/>
@@ -56755,7 +57694,7 @@
 </file>
 
 <file path=customXml/itemProps2.xml><?xml version="1.0" encoding="utf-8"?>
-<ds:datastoreItem xmlns:ds="http://schemas.openxmlformats.org/officeDocument/2006/customXml" ds:itemID="{B06F07DF-C9BF-4956-A0D9-CF546676CDF2}">
+<ds:datastoreItem xmlns:ds="http://schemas.openxmlformats.org/officeDocument/2006/customXml" ds:itemID="{C25135FA-E49F-48CA-84DB-CA12E3CFB089}">
   <ds:schemaRefs>
     <ds:schemaRef ds:uri="http://schemas.openxmlformats.org/officeDocument/2006/bibliography"/>
   </ds:schemaRefs>

</xml_diff>